<commit_message>
ja die ba läuft super
</commit_message>
<xml_diff>
--- a/1. Ba Workfile/Bachelorarbeit_V2.docx
+++ b/1. Ba Workfile/Bachelorarbeit_V2.docx
@@ -175,23 +175,7 @@
         <w:jc w:val="center"/>
       </w:pPr>
       <w:r>
-        <w:t xml:space="preserve">Jannik </w:t>
-      </w:r>
-      <w:proofErr w:type="spellStart"/>
-      <w:r>
-        <w:t>Franssen</w:t>
-      </w:r>
-      <w:proofErr w:type="spellEnd"/>
-      <w:r>
-        <w:t xml:space="preserve">, </w:t>
-      </w:r>
-      <w:proofErr w:type="spellStart"/>
-      <w:r>
-        <w:t>M.Eng</w:t>
-      </w:r>
-      <w:proofErr w:type="spellEnd"/>
-      <w:r>
-        <w:t>.</w:t>
+        <w:t>Jannik Franssen, M.Eng.</w:t>
       </w:r>
     </w:p>
     <w:p>
@@ -3886,21 +3870,7 @@
         <w:rPr>
           <w:szCs w:val="24"/>
         </w:rPr>
-        <w:t xml:space="preserve">Darüber hinaus interessieren mich auch Bilder und Computergrafik im </w:t>
-      </w:r>
-      <w:proofErr w:type="gramStart"/>
-      <w:r>
-        <w:rPr>
-          <w:szCs w:val="24"/>
-        </w:rPr>
-        <w:t>allgemeinen</w:t>
-      </w:r>
-      <w:proofErr w:type="gramEnd"/>
-      <w:r>
-        <w:rPr>
-          <w:szCs w:val="24"/>
-        </w:rPr>
-        <w:t xml:space="preserve"> und daher ist das Thema für mich von großem Interesse.</w:t>
+        <w:t>Darüber hinaus interessieren mich auch Bilder und Computergrafik im allgemeinen und daher ist das Thema für mich von großem Interesse.</w:t>
       </w:r>
     </w:p>
     <w:p>
@@ -3975,16 +3945,11 @@
       <w:r>
         <w:t xml:space="preserve"> Somit könnte ein </w:t>
       </w:r>
-      <w:proofErr w:type="spellStart"/>
       <w:r>
         <w:t>e</w:t>
       </w:r>
       <w:r>
-        <w:t>instieg</w:t>
-      </w:r>
-      <w:proofErr w:type="spellEnd"/>
-      <w:r>
-        <w:t xml:space="preserve"> in die Weiterführende Optimierung vom </w:t>
+        <w:t xml:space="preserve">instieg in die Weiterführende Optimierung vom </w:t>
       </w:r>
       <w:r>
         <w:t>Tiefeneindruck</w:t>
@@ -4039,15 +4004,7 @@
     </w:p>
     <w:p>
       <w:r>
-        <w:t xml:space="preserve">Das Basisszenario S1 ist ein 3D-Rendering, in dem Objekte bewusst so angeordnet sind, dass Grenzen der Tiefenwahrnehmung ausgereizt werden. Die Herausforderung besteht darin, dass </w:t>
-      </w:r>
-      <w:proofErr w:type="gramStart"/>
-      <w:r>
-        <w:t>Nutzer:innen</w:t>
-      </w:r>
-      <w:proofErr w:type="gramEnd"/>
-      <w:r>
-        <w:t xml:space="preserve"> bei der Betrachtung Schwierigkeiten haben können, Tiefe, Abstände und Relationen korrekt einzuschätzen.</w:t>
+        <w:t>Das Basisszenario S1 ist ein 3D-Rendering, in dem Objekte bewusst so angeordnet sind, dass Grenzen der Tiefenwahrnehmung ausgereizt werden. Die Herausforderung besteht darin, dass Nutzer:innen bei der Betrachtung Schwierigkeiten haben können, Tiefe, Abstände und Relationen korrekt einzuschätzen.</w:t>
       </w:r>
       <w:r>
         <w:t xml:space="preserve"> </w:t>
@@ -4073,15 +4030,7 @@
         <w:t xml:space="preserve"> </w:t>
       </w:r>
       <w:r>
-        <w:t xml:space="preserve">Ein </w:t>
-      </w:r>
-      <w:proofErr w:type="spellStart"/>
-      <w:r>
-        <w:t>Highpoly</w:t>
-      </w:r>
-      <w:proofErr w:type="spellEnd"/>
-      <w:r>
-        <w:t>-Rendering wie in S1 zeigt zwar hohe Detailtreue, bringt aber Herausforderungen hinsichtlich Performance und Dateigröße mit sich, insbesondere in einer Web-Umgebung.</w:t>
+        <w:t>Ein Highpoly-Rendering wie in S1 zeigt zwar hohe Detailtreue, bringt aber Herausforderungen hinsichtlich Performance und Dateigröße mit sich, insbesondere in einer Web-Umgebung.</w:t>
       </w:r>
     </w:p>
     <w:p>
@@ -4099,36 +4048,12 @@
     </w:p>
     <w:p>
       <w:r>
-        <w:t xml:space="preserve">Szenario 2 S2 erweitert die Basisszene S1 durch die Fusion einer Depth Map mit dem 360°-Panorama. Mithilfe von Babylon.js wird auf einer unterteilten </w:t>
-      </w:r>
-      <w:proofErr w:type="spellStart"/>
-      <w:r>
-        <w:t>Sphere</w:t>
-      </w:r>
-      <w:proofErr w:type="spellEnd"/>
-      <w:r>
-        <w:t xml:space="preserve"> ein Tiefeneindruck erzeugt. </w:t>
-      </w:r>
-      <w:proofErr w:type="gramStart"/>
-      <w:r>
-        <w:t>Jedes Face</w:t>
-      </w:r>
-      <w:proofErr w:type="gramEnd"/>
-      <w:r>
-        <w:t xml:space="preserve"> erhält den Tiefenwert seines Mittelpunktes, wodurch die Szene räumlich dargestellt wird.</w:t>
-      </w:r>
-    </w:p>
-    <w:p>
-      <w:r>
-        <w:t xml:space="preserve">Bei der Analyse von S2 treten jedoch neue Herausforderungen auf. Insbesondere an Spitzen, Ecken und Außenkanten entstehen Verzerrungen, wenn sich die </w:t>
-      </w:r>
-      <w:proofErr w:type="gramStart"/>
-      <w:r>
-        <w:t>Nutzer:innen</w:t>
-      </w:r>
-      <w:proofErr w:type="gramEnd"/>
-      <w:r>
-        <w:t xml:space="preserve"> im Raum bewegen oder drehen. Dies liegt daran, dass die Kanten der Faces nach hinten abknicken und in der Mitte nadelartige Spitzen entstehen, die den Gesamteindruck der Szene beeinträchtigen.</w:t>
+        <w:t>Szenario 2 S2 erweitert die Basisszene S1 durch die Fusion einer Depth Map mit dem 360°-Panorama. Mithilfe von Babylon.js wird auf einer unterteilten Sphere ein Tiefeneindruck erzeugt. Jedes Face erhält den Tiefenwert seines Mittelpunktes, wodurch die Szene räumlich dargestellt wird.</w:t>
+      </w:r>
+    </w:p>
+    <w:p>
+      <w:r>
+        <w:t>Bei der Analyse von S2 treten jedoch neue Herausforderungen auf. Insbesondere an Spitzen, Ecken und Außenkanten entstehen Verzerrungen, wenn sich die Nutzer:innen im Raum bewegen oder drehen. Dies liegt daran, dass die Kanten der Faces nach hinten abknicken und in der Mitte nadelartige Spitzen entstehen, die den Gesamteindruck der Szene beeinträchtigen.</w:t>
       </w:r>
     </w:p>
     <w:p>
@@ -4260,15 +4185,7 @@
     </w:p>
     <w:p>
       <w:r>
-        <w:t xml:space="preserve">Da die konkrete Herangehensweise für S3 noch nicht endgültig festgelegt ist, besteht eine Herausforderung darin, eine geeignete Methode zur Lowpoly-Erzeugung zu identifizieren. Dabei müssen einerseits visuelle Qualität und Tiefeneindruck gewahrt bleiben, andererseits dürfen Performance und Dateigröße nicht aus dem Ruder laufen. Die Trennung von Objekten und Hintergrund erfordert zudem eine saubere Segmentierung, um Darstellungsfehler zu vermeiden. Für eine fundierte Bewertung wird es sinnvoll sein, die Ergebnisse online oder in Form von Videodemonstrationen zu präsentieren, damit der </w:t>
-      </w:r>
-      <w:proofErr w:type="spellStart"/>
-      <w:r>
-        <w:t>Parallax</w:t>
-      </w:r>
-      <w:proofErr w:type="spellEnd"/>
-      <w:r>
-        <w:t>-Effekt während der Beurteilung berücksichtigt werden kann.</w:t>
+        <w:t>Da die konkrete Herangehensweise für S3 noch nicht endgültig festgelegt ist, besteht eine Herausforderung darin, eine geeignete Methode zur Lowpoly-Erzeugung zu identifizieren. Dabei müssen einerseits visuelle Qualität und Tiefeneindruck gewahrt bleiben, andererseits dürfen Performance und Dateigröße nicht aus dem Ruder laufen. Die Trennung von Objekten und Hintergrund erfordert zudem eine saubere Segmentierung, um Darstellungsfehler zu vermeiden. Für eine fundierte Bewertung wird es sinnvoll sein, die Ergebnisse online oder in Form von Videodemonstrationen zu präsentieren, damit der Parallax-Effekt während der Beurteilung berücksichtigt werden kann.</w:t>
       </w:r>
     </w:p>
     <w:p>
@@ -4373,35 +4290,7 @@
         <w:rPr>
           <w:lang w:eastAsia="en-US"/>
         </w:rPr>
-        <w:t xml:space="preserve">Das Thema der Untersuchung lautet: "Untersuchung dreier Verfahren zur Darstellung von Panoramabildern mit visuell optimierter Tiefenwahrnehmung und ihren Grenzen". Für die Untersuchung ist ein gewisses Maß an Verständnis der Wahrnehmungspsychologie erforderlich. Es stellt sich die Frage, wie Tiefe auf einem 2D-Monitor wahrgenommen </w:t>
-      </w:r>
-      <w:proofErr w:type="gramStart"/>
-      <w:r>
-        <w:rPr>
-          <w:lang w:eastAsia="en-US"/>
-        </w:rPr>
-        <w:t>wird</w:t>
-      </w:r>
-      <w:proofErr w:type="gramEnd"/>
-      <w:r>
-        <w:rPr>
-          <w:lang w:eastAsia="en-US"/>
-        </w:rPr>
-        <w:t xml:space="preserve">, wann genau Tiefe erkannt wird, was der Parallaxe-Effekt ist und wozu er wichtig ist. Zudem wird erörtert, wozu </w:t>
-      </w:r>
-      <w:proofErr w:type="spellStart"/>
-      <w:r>
-        <w:rPr>
-          <w:lang w:eastAsia="en-US"/>
-        </w:rPr>
-        <w:t>DepthMaps</w:t>
-      </w:r>
-      <w:proofErr w:type="spellEnd"/>
-      <w:r>
-        <w:rPr>
-          <w:lang w:eastAsia="en-US"/>
-        </w:rPr>
-        <w:t xml:space="preserve"> dienen und welche Funktionen sie bieten.</w:t>
+        <w:t>Das Thema der Untersuchung lautet: "Untersuchung dreier Verfahren zur Darstellung von Panoramabildern mit visuell optimierter Tiefenwahrnehmung und ihren Grenzen". Für die Untersuchung ist ein gewisses Maß an Verständnis der Wahrnehmungspsychologie erforderlich. Es stellt sich die Frage, wie Tiefe auf einem 2D-Monitor wahrgenommen wird, wann genau Tiefe erkannt wird, was der Parallaxe-Effekt ist und wozu er wichtig ist. Zudem wird erörtert, wozu DepthMaps dienen und welche Funktionen sie bieten.</w:t>
       </w:r>
       <w:r>
         <w:rPr>
@@ -4440,21 +4329,7 @@
         <w:rPr>
           <w:lang w:eastAsia="en-US"/>
         </w:rPr>
-        <w:t xml:space="preserve">Ein 360°-Panorama liegt in </w:t>
-      </w:r>
-      <w:proofErr w:type="spellStart"/>
-      <w:r>
-        <w:rPr>
-          <w:lang w:eastAsia="en-US"/>
-        </w:rPr>
-        <w:t>equirektangularer</w:t>
-      </w:r>
-      <w:proofErr w:type="spellEnd"/>
-      <w:r>
-        <w:rPr>
-          <w:lang w:eastAsia="en-US"/>
-        </w:rPr>
-        <w:t xml:space="preserve"> Projektion vor. Dabei wird die sphärische Umgebung in eine zweidimensionale, rechteckige Fläche mit einem Seitenverhältnis von 2:1 transformiert. Dieses Format kann in 3D-Anwendungen wieder auf eine Kugelgeometrie projiziert werden, wodurch eine immersive Rundumsicht entsteht. In der vorliegenden Arbeit wird ein direkt anschließendes, umlaufendes Bild als 360°-Panorama bezeichnet.</w:t>
+        <w:t>Ein 360°-Panorama liegt in equirektangularer Projektion vor. Dabei wird die sphärische Umgebung in eine zweidimensionale, rechteckige Fläche mit einem Seitenverhältnis von 2:1 transformiert. Dieses Format kann in 3D-Anwendungen wieder auf eine Kugelgeometrie projiziert werden, wodurch eine immersive Rundumsicht entsteht. In der vorliegenden Arbeit wird ein direkt anschließendes, umlaufendes Bild als 360°-Panorama bezeichnet.</w:t>
       </w:r>
       <w:commentRangeEnd w:id="6"/>
       <w:r>
@@ -4516,13 +4391,8 @@
         <w:pStyle w:val="berschrift3"/>
       </w:pPr>
       <w:bookmarkStart w:id="9" w:name="_Toc210174373"/>
-      <w:proofErr w:type="spellStart"/>
-      <w:r>
-        <w:t>Parallax</w:t>
-      </w:r>
-      <w:proofErr w:type="spellEnd"/>
-      <w:r>
-        <w:t xml:space="preserve"> Effect und Tiefenhinweise (monokular vs. binokular)</w:t>
+      <w:r>
+        <w:t>Parallax Effect und Tiefenhinweise (monokular vs. binokular)</w:t>
       </w:r>
       <w:r>
         <w:fldChar w:fldCharType="begin"/>
@@ -4583,21 +4453,12 @@
       <w:r>
         <w:t>. Dieses Phänomen wird als Bewegungsparallaxe (</w:t>
       </w:r>
-      <w:proofErr w:type="spellStart"/>
       <w:r>
         <w:rPr>
           <w:i/>
           <w:iCs/>
         </w:rPr>
-        <w:t>Parallax</w:t>
-      </w:r>
-      <w:proofErr w:type="spellEnd"/>
-      <w:r>
-        <w:rPr>
-          <w:i/>
-          <w:iCs/>
-        </w:rPr>
-        <w:t xml:space="preserve"> Effect</w:t>
+        <w:t>Parallax Effect</w:t>
       </w:r>
       <w:r>
         <w:t>) bezeichnet und gilt als monokularer Tiefenhinweis, da bereits ein Auge genügt, um relative Tiefenunterschiede wahrzunehmen</w:t>
@@ -4626,15 +4487,7 @@
     </w:p>
     <w:p>
       <w:r>
-        <w:t xml:space="preserve">Im Rahmen der binokularen Tiefenwahrnehmung kommt es aufgrund der leichten Versetzung der Augen zum Auftreten von zwei verschiedenen Bildern, die in der Fachliteratur als </w:t>
-      </w:r>
-      <w:proofErr w:type="spellStart"/>
-      <w:r>
-        <w:t>Querdisparation</w:t>
-      </w:r>
-      <w:proofErr w:type="spellEnd"/>
-      <w:r>
-        <w:t xml:space="preserve"> bezeichnet werden. Das Gehirn gleicht diese beiden Bilder ab und unterscheidet, inwiefern sich die Positionen der Objekte voneinander versetzt sind</w:t>
+        <w:t>Im Rahmen der binokularen Tiefenwahrnehmung kommt es aufgrund der leichten Versetzung der Augen zum Auftreten von zwei verschiedenen Bildern, die in der Fachliteratur als Querdisparation bezeichnet werden. Das Gehirn gleicht diese beiden Bilder ab und unterscheidet, inwiefern sich die Positionen der Objekte voneinander versetzt sind</w:t>
       </w:r>
       <w:r>
         <w:t xml:space="preserve"> </w:t>
@@ -4695,15 +4548,7 @@
     </w:p>
     <w:p>
       <w:r>
-        <w:t xml:space="preserve">Der Versuch, Tiefe auf einem 2D-Monitor darzustellen, auf den beide Augen fokussiert sind, führt nicht zur </w:t>
-      </w:r>
-      <w:proofErr w:type="spellStart"/>
-      <w:r>
-        <w:t>Querdisparation</w:t>
-      </w:r>
-      <w:proofErr w:type="spellEnd"/>
-      <w:r>
-        <w:t>, da das Bild lediglich auf einer flachen Oberfläche betrachtet wird (vgl. Lehn et al., 2022, S. 422). Die Tiefenwahrnehmung erfolgt daher ausschließlich monokular, auch wenn beide Augen genutzt werden. Um dennoch einen Eindruck von Tiefe zu erzeugen, können verschiedene Gestaltungsmittel eingesetzt werden</w:t>
+        <w:t>Der Versuch, Tiefe auf einem 2D-Monitor darzustellen, auf den beide Augen fokussiert sind, führt nicht zur Querdisparation, da das Bild lediglich auf einer flachen Oberfläche betrachtet wird (vgl. Lehn et al., 2022, S. 422). Die Tiefenwahrnehmung erfolgt daher ausschließlich monokular, auch wenn beide Augen genutzt werden. Um dennoch einen Eindruck von Tiefe zu erzeugen, können verschiedene Gestaltungsmittel eingesetzt werden</w:t>
       </w:r>
       <w:r>
         <w:t>.</w:t>
@@ -4730,26 +4575,10 @@
         <w:t>Objekte,</w:t>
       </w:r>
       <w:r>
-        <w:t xml:space="preserve"> wenn im Vordergrund stehende </w:t>
-      </w:r>
-      <w:proofErr w:type="gramStart"/>
-      <w:r>
-        <w:t>Objekte</w:t>
-      </w:r>
-      <w:proofErr w:type="gramEnd"/>
-      <w:r>
-        <w:t xml:space="preserve"> die im Hintergrund verdecken, können Tiefe im Bild schaffen. </w:t>
-      </w:r>
-      <w:r>
-        <w:t xml:space="preserve">(vgl. </w:t>
-      </w:r>
-      <w:proofErr w:type="spellStart"/>
-      <w:r>
-        <w:t>Hergovich</w:t>
-      </w:r>
-      <w:proofErr w:type="spellEnd"/>
-      <w:r>
-        <w:t>, 2022b, S. 77).</w:t>
+        <w:t xml:space="preserve"> wenn im Vordergrund stehende Objekte die im Hintergrund verdecken, können Tiefe im Bild schaffen. </w:t>
+      </w:r>
+      <w:r>
+        <w:t>(vgl. Hergovich, 2022b, S. 77).</w:t>
       </w:r>
       <w:r>
         <w:t xml:space="preserve"> </w:t>
@@ -4757,15 +4586,7 @@
     </w:p>
     <w:p>
       <w:r>
-        <w:t xml:space="preserve">Darüber hinaus kann Bewegung eine Bewegungsparallaxe erzeugen und die Tiefenwahrnehmung verstärken. Auch externe Faktoren beeinflussen die Wahrnehmung: Untersuchungen zeigen, dass sowohl der Betrachtungsabstand als auch die Displaygröße eine Rolle spielen. Je näher der Betrachter am Monitor sitzt und je größer das Display ist, desto stärker wirken Fluchtpunkte und Größenunterschiede, wodurch die Tiefe intensiver wahrgenommen wird (vgl. </w:t>
-      </w:r>
-      <w:proofErr w:type="spellStart"/>
-      <w:r>
-        <w:t>Miyashita</w:t>
-      </w:r>
-      <w:proofErr w:type="spellEnd"/>
-      <w:r>
-        <w:t xml:space="preserve"> et al., 2022, S. 5:2–5:5). </w:t>
+        <w:t xml:space="preserve">Darüber hinaus kann Bewegung eine Bewegungsparallaxe erzeugen und die Tiefenwahrnehmung verstärken. Auch externe Faktoren beeinflussen die Wahrnehmung: Untersuchungen zeigen, dass sowohl der Betrachtungsabstand als auch die Displaygröße eine Rolle spielen. Je näher der Betrachter am Monitor sitzt und je größer das Display ist, desto stärker wirken Fluchtpunkte und Größenunterschiede, wodurch die Tiefe intensiver wahrgenommen wird (vgl. Miyashita et al., 2022, S. 5:2–5:5). </w:t>
       </w:r>
       <w:r>
         <w:t xml:space="preserve">Es ist wichtig auf diese Methoden zuzugreifen, um </w:t>
@@ -5048,33 +4869,11 @@
         </w:rPr>
       </w:pPr>
       <w:bookmarkStart w:id="14" w:name="_Toc210174376"/>
-      <w:proofErr w:type="spellStart"/>
-      <w:r>
-        <w:rPr>
-          <w:lang w:eastAsia="en-US"/>
-        </w:rPr>
-        <w:t>Equirectangular</w:t>
-      </w:r>
-      <w:proofErr w:type="spellEnd"/>
-      <w:r>
-        <w:rPr>
-          <w:lang w:eastAsia="en-US"/>
-        </w:rPr>
-        <w:t xml:space="preserve"> </w:t>
-      </w:r>
-      <w:proofErr w:type="spellStart"/>
-      <w:r>
-        <w:rPr>
-          <w:lang w:eastAsia="en-US"/>
-        </w:rPr>
-        <w:t>Projection</w:t>
-      </w:r>
-      <w:proofErr w:type="spellEnd"/>
-      <w:r>
-        <w:rPr>
-          <w:lang w:eastAsia="en-US"/>
-        </w:rPr>
-        <w:t xml:space="preserve"> und Verzerrungen</w:t>
+      <w:r>
+        <w:rPr>
+          <w:lang w:eastAsia="en-US"/>
+        </w:rPr>
+        <w:t>Equirectangular Projection und Verzerrungen</w:t>
       </w:r>
       <w:bookmarkEnd w:id="14"/>
     </w:p>
@@ -5102,14 +4901,12 @@
         </w:rPr>
         <w:t xml:space="preserve">Die reale </w:t>
       </w:r>
-      <w:proofErr w:type="spellStart"/>
-      <w:r>
-        <w:rPr>
-          <w:lang w:eastAsia="en-US"/>
-        </w:rPr>
-        <w:t>umgebung</w:t>
-      </w:r>
-      <w:proofErr w:type="spellEnd"/>
+      <w:r>
+        <w:rPr>
+          <w:lang w:eastAsia="en-US"/>
+        </w:rPr>
+        <w:t>Umgebung</w:t>
+      </w:r>
       <w:r>
         <w:rPr>
           <w:lang w:eastAsia="en-US"/>
@@ -5127,6 +4924,130 @@
           <w:lang w:eastAsia="en-US"/>
         </w:rPr>
         <w:t xml:space="preserve">koordinaten definiert. </w:t>
+      </w:r>
+      <w:r>
+        <w:rPr>
+          <w:lang w:eastAsia="en-US"/>
+        </w:rPr>
+        <w:t>Sobald man diese Umgebung auf eine 2D Fläche überträgt, in Form eines Bilds oder ähnliches</w:t>
+      </w:r>
+      <w:r>
+        <w:rPr>
+          <w:lang w:eastAsia="en-US"/>
+        </w:rPr>
+        <w:t xml:space="preserve"> wird im Oberen und unterem Bereich das Bild verzerrt. Das 360°-Panorama wird an der Oberen und Unteren Bildfläche so abgewickelt, dass Breitengrade </w:t>
+      </w:r>
+      <w:r>
+        <w:rPr>
+          <w:lang w:eastAsia="en-US"/>
+        </w:rPr>
+        <w:t>linear auf die y-Achse und Längengrade linear auf die x-Achse gemappt werden.</w:t>
+      </w:r>
+      <w:r>
+        <w:rPr>
+          <w:lang w:eastAsia="en-US"/>
+        </w:rPr>
+        <w:t xml:space="preserve"> Mathematisch </w:t>
+      </w:r>
+      <w:r>
+        <w:rPr>
+          <w:lang w:eastAsia="en-US"/>
+        </w:rPr>
+        <w:t xml:space="preserve">erklärt: </w:t>
+      </w:r>
+    </w:p>
+    <w:p>
+      <w:pPr>
+        <w:rPr>
+          <w:lang w:eastAsia="en-US"/>
+        </w:rPr>
+      </w:pPr>
+    </w:p>
+    <w:p>
+      <w:pPr>
+        <w:rPr>
+          <w:lang w:eastAsia="en-US"/>
+        </w:rPr>
+      </w:pPr>
+      <m:oMathPara>
+        <m:oMath>
+          <m:r>
+            <w:rPr>
+              <w:rFonts w:ascii="Cambria Math" w:hAnsi="Cambria Math"/>
+              <w:lang w:eastAsia="en-US"/>
+            </w:rPr>
+            <m:t>x=λ</m:t>
+          </m:r>
+          <m:r>
+            <w:rPr>
+              <w:rFonts w:ascii="Cambria Math" w:hAnsi="Cambria Math"/>
+              <w:lang w:eastAsia="en-US"/>
+            </w:rPr>
+            <m:t xml:space="preserve">, </m:t>
+          </m:r>
+          <m:r>
+            <w:rPr>
+              <w:rFonts w:ascii="Cambria Math" w:hAnsi="Cambria Math"/>
+              <w:lang w:eastAsia="en-US"/>
+            </w:rPr>
+            <m:t>y=∅</m:t>
+          </m:r>
+          <m:r>
+            <w:rPr>
+              <w:lang w:eastAsia="en-US"/>
+            </w:rPr>
+            <w:br/>
+          </m:r>
+        </m:oMath>
+      </m:oMathPara>
+      <w:r>
+        <w:rPr>
+          <w:lang w:eastAsia="en-US"/>
+        </w:rPr>
+        <w:t xml:space="preserve">Längengrad </w:t>
+      </w:r>
+      <m:oMath>
+        <m:r>
+          <w:rPr>
+            <w:rFonts w:ascii="Cambria Math" w:hAnsi="Cambria Math"/>
+            <w:lang w:eastAsia="en-US"/>
+          </w:rPr>
+          <m:t>λ</m:t>
+        </m:r>
+      </m:oMath>
+      <w:r>
+        <w:rPr>
+          <w:lang w:eastAsia="en-US"/>
+        </w:rPr>
+        <w:t xml:space="preserve"> € [-180,180] und Breitengrad </w:t>
+      </w:r>
+      <m:oMath>
+        <m:r>
+          <w:rPr>
+            <w:rFonts w:ascii="Cambria Math" w:hAnsi="Cambria Math"/>
+            <w:lang w:eastAsia="en-US"/>
+          </w:rPr>
+          <m:t>∅</m:t>
+        </m:r>
+      </m:oMath>
+      <w:r>
+        <w:rPr>
+          <w:lang w:eastAsia="en-US"/>
+        </w:rPr>
+        <w:t xml:space="preserve"> € [-90,90].</w:t>
+      </w:r>
+    </w:p>
+    <w:p>
+      <w:pPr>
+        <w:rPr>
+          <w:lang w:eastAsia="en-US"/>
+        </w:rPr>
+      </w:pPr>
+      <w:r>
+        <w:rPr>
+          <w:lang w:eastAsia="en-US"/>
+        </w:rPr>
+        <w:t xml:space="preserve">Der Maßstab M Wächst mit der breite: </w:t>
       </w:r>
     </w:p>
     <w:p>
@@ -5140,34 +5061,45 @@
           <w:lang w:eastAsia="en-US"/>
         </w:rPr>
       </w:pPr>
-      <w:commentRangeStart w:id="15"/>
-      <w:r>
-        <w:rPr>
-          <w:lang w:eastAsia="en-US"/>
-        </w:rPr>
-        <w:t xml:space="preserve">Es gibt 360° Bilder diese nennt man auch </w:t>
-      </w:r>
-      <w:proofErr w:type="spellStart"/>
-      <w:r>
-        <w:rPr>
-          <w:lang w:eastAsia="en-US"/>
-        </w:rPr>
-        <w:t>Equirectangular</w:t>
-      </w:r>
-      <w:proofErr w:type="spellEnd"/>
-      <w:r>
-        <w:rPr>
-          <w:lang w:eastAsia="en-US"/>
-        </w:rPr>
-        <w:t>.</w:t>
-      </w:r>
-      <w:commentRangeEnd w:id="15"/>
-      <w:r>
-        <w:rPr>
-          <w:rStyle w:val="Kommentarzeichen"/>
-        </w:rPr>
-        <w:commentReference w:id="15"/>
-      </w:r>
+      <m:oMath>
+        <m:r>
+          <w:rPr>
+            <w:rFonts w:ascii="Cambria Math" w:hAnsi="Cambria Math"/>
+            <w:lang w:eastAsia="en-US"/>
+          </w:rPr>
+          <m:t>M=</m:t>
+        </m:r>
+        <m:num>
+          <m:r>
+            <w:rPr>
+              <w:rFonts w:ascii="Cambria Math" w:hAnsi="Cambria Math"/>
+              <w:lang w:eastAsia="en-US"/>
+            </w:rPr>
+            <m:t>1</m:t>
+          </m:r>
+          <m:ctrlPr>
+            <w:rPr>
+              <w:rFonts w:ascii="Cambria Math" w:hAnsi="Cambria Math"/>
+              <w:i/>
+              <w:lang w:eastAsia="en-US"/>
+            </w:rPr>
+          </m:ctrlPr>
+        </m:num>
+        <m:r>
+          <w:rPr>
+            <w:rFonts w:ascii="Cambria Math" w:hAnsi="Cambria Math"/>
+            <w:lang w:eastAsia="en-US"/>
+          </w:rPr>
+          <m:t>co</m:t>
+        </m:r>
+        <m:r>
+          <w:rPr>
+            <w:rFonts w:ascii="Cambria Math" w:hAnsi="Cambria Math"/>
+            <w:lang w:eastAsia="en-US"/>
+          </w:rPr>
+          <m:t/>
+        </m:r>
+      </m:oMath>
     </w:p>
     <w:p>
       <w:pPr>
@@ -5180,25 +5112,45 @@
           <w:lang w:eastAsia="en-US"/>
         </w:rPr>
       </w:pPr>
-      <w:r>
-        <w:rPr>
-          <w:lang w:eastAsia="en-US"/>
-        </w:rPr>
-        <w:t xml:space="preserve">Das sind Bilder mit Normalen </w:t>
-      </w:r>
-      <w:proofErr w:type="spellStart"/>
-      <w:r>
-        <w:rPr>
-          <w:lang w:eastAsia="en-US"/>
-        </w:rPr>
-        <w:t>Bildinformations</w:t>
-      </w:r>
-      <w:proofErr w:type="spellEnd"/>
-      <w:r>
-        <w:rPr>
-          <w:lang w:eastAsia="en-US"/>
-        </w:rPr>
-        <w:t xml:space="preserve"> die es so gibt… </w:t>
+      <m:oMath>
+        <m:r>
+          <w:rPr>
+            <w:rFonts w:ascii="Cambria Math" w:hAnsi="Cambria Math"/>
+            <w:lang w:eastAsia="en-US"/>
+          </w:rPr>
+          <m:t/>
+        </m:r>
+        <m:r>
+          <w:rPr>
+            <w:rFonts w:ascii="Cambria Math" w:hAnsi="Cambria Math"/>
+            <w:lang w:eastAsia="en-US"/>
+          </w:rPr>
+          <m:t>∅</m:t>
+        </m:r>
+      </m:oMath>
+      <w:r>
+        <w:rPr>
+          <w:lang w:eastAsia="en-US"/>
+        </w:rPr>
+        <w:t xml:space="preserve"> Rahmen dieser BA wollen wir Tiefe </w:t>
+      </w:r>
+      <w:r>
+        <w:rPr>
+          <w:lang w:eastAsia="en-US"/>
+        </w:rPr>
+        <w:t>Kreieren</w:t>
+      </w:r>
+      <w:r>
+        <w:rPr>
+          <w:lang w:eastAsia="en-US"/>
+        </w:rPr>
+        <w:t xml:space="preserve">, um herauszufinden welche Methode </w:t>
+      </w:r>
+      <w:r>
+        <w:rPr>
+          <w:lang w:eastAsia="en-US"/>
+        </w:rPr>
+        <w:t>funktionier</w:t>
       </w:r>
     </w:p>
     <w:p>
@@ -5216,21 +5168,7 @@
         <w:rPr>
           <w:lang w:eastAsia="en-US"/>
         </w:rPr>
-        <w:t xml:space="preserve">Man kann sie für </w:t>
-      </w:r>
-      <w:proofErr w:type="gramStart"/>
-      <w:r>
-        <w:rPr>
-          <w:lang w:eastAsia="en-US"/>
-        </w:rPr>
-        <w:t>Coole</w:t>
-      </w:r>
-      <w:proofErr w:type="gramEnd"/>
-      <w:r>
-        <w:rPr>
-          <w:lang w:eastAsia="en-US"/>
-        </w:rPr>
-        <w:t xml:space="preserve"> Sachen verwenden,</w:t>
+        <w:t>Wir machen ein vergleich</w:t>
       </w:r>
     </w:p>
     <w:p>
@@ -5248,25 +5186,7 @@
         <w:rPr>
           <w:lang w:eastAsia="en-US"/>
         </w:rPr>
-        <w:t xml:space="preserve">In Rahmen dieser BA wollen wir Tiefe </w:t>
-      </w:r>
-      <w:r>
-        <w:rPr>
-          <w:lang w:eastAsia="en-US"/>
-        </w:rPr>
-        <w:t>Kreieren</w:t>
-      </w:r>
-      <w:r>
-        <w:rPr>
-          <w:lang w:eastAsia="en-US"/>
-        </w:rPr>
-        <w:t xml:space="preserve">, um herauszufinden welche Methode </w:t>
-      </w:r>
-      <w:r>
-        <w:rPr>
-          <w:lang w:eastAsia="en-US"/>
-        </w:rPr>
-        <w:t>funktionier</w:t>
+        <w:t>Bei einem der 3 Varianten in diesem Vergleich, ist Verzerrung am Start</w:t>
       </w:r>
     </w:p>
     <w:p>
@@ -5284,7 +5204,7 @@
         <w:rPr>
           <w:lang w:eastAsia="en-US"/>
         </w:rPr>
-        <w:t>Wir machen ein vergleich</w:t>
+        <w:t xml:space="preserve">Was ist bildliche Verzerrung? </w:t>
       </w:r>
     </w:p>
     <w:p>
@@ -5302,7 +5222,7 @@
         <w:rPr>
           <w:lang w:eastAsia="en-US"/>
         </w:rPr>
-        <w:t>Bei einem der 3 Varianten in diesem Vergleich, ist Verzerrung am Start</w:t>
+        <w:t>Lässt sie sich minimieren? Oder Verhindern</w:t>
       </w:r>
     </w:p>
     <w:p>
@@ -5320,57 +5240,26 @@
         <w:rPr>
           <w:lang w:eastAsia="en-US"/>
         </w:rPr>
-        <w:t xml:space="preserve">Was ist bildliche Verzerrung? </w:t>
-      </w:r>
-    </w:p>
-    <w:p>
-      <w:pPr>
-        <w:pStyle w:val="Listenabsatz"/>
-        <w:numPr>
-          <w:ilvl w:val="0"/>
-          <w:numId w:val="11"/>
-        </w:numPr>
-        <w:rPr>
-          <w:lang w:eastAsia="en-US"/>
-        </w:rPr>
-      </w:pPr>
-      <w:r>
-        <w:rPr>
-          <w:lang w:eastAsia="en-US"/>
-        </w:rPr>
-        <w:t>Lässt sie sich minimieren? Oder Verhindern</w:t>
-      </w:r>
-    </w:p>
-    <w:p>
-      <w:pPr>
-        <w:pStyle w:val="Listenabsatz"/>
-        <w:numPr>
-          <w:ilvl w:val="0"/>
-          <w:numId w:val="11"/>
-        </w:numPr>
-        <w:rPr>
-          <w:lang w:eastAsia="en-US"/>
-        </w:rPr>
-      </w:pPr>
-      <w:r>
-        <w:rPr>
-          <w:lang w:eastAsia="en-US"/>
-        </w:rPr>
         <w:t xml:space="preserve">Wenn nein was könnte man dagegen tun? </w:t>
       </w:r>
-      <w:proofErr w:type="spellStart"/>
-      <w:r>
-        <w:rPr>
-          <w:lang w:eastAsia="en-US"/>
-        </w:rPr>
-        <w:t>Baking</w:t>
-      </w:r>
-      <w:proofErr w:type="spellEnd"/>
+      <w:r>
+        <w:rPr>
+          <w:lang w:eastAsia="en-US"/>
+        </w:rPr>
+        <w:t>Banking</w:t>
+      </w:r>
       <w:r>
         <w:rPr>
           <w:lang w:eastAsia="en-US"/>
         </w:rPr>
         <w:t>?</w:t>
+      </w:r>
+      <w:r>
+        <w:rPr>
+          <w:noProof/>
+          <w:lang w:eastAsia="en-US"/>
+        </w:rPr>
+        <w:t xml:space="preserve"> </w:t>
       </w:r>
     </w:p>
     <w:p>
@@ -5387,6 +5276,7 @@
           <w:lang w:eastAsia="en-US"/>
           <w14:ligatures w14:val="standardContextual"/>
         </w:rPr>
+        <w:lastRenderedPageBreak/>
         <w:drawing>
           <wp:inline distT="0" distB="0" distL="0" distR="0" wp14:anchorId="1C68C8C0" wp14:editId="6F82EEFB">
             <wp:extent cx="5760720" cy="2880360"/>
@@ -5429,6 +5319,60 @@
           </wp:inline>
         </w:drawing>
       </w:r>
+      <w:r>
+        <w:rPr>
+          <w:noProof/>
+          <w:lang w:eastAsia="en-US"/>
+        </w:rPr>
+        <w:drawing>
+          <wp:inline distT="0" distB="0" distL="0" distR="0" wp14:anchorId="4ACECD90" wp14:editId="72EDAED1">
+            <wp:extent cx="5748655" cy="1868805"/>
+            <wp:effectExtent l="0" t="0" r="4445" b="0"/>
+            <wp:docPr id="1266955607" name="Grafik 1" descr="Ein Bild, das Reihe, Diagramm, Kreis, Screenshot enthält.&#10;&#10;KI-generierte Inhalte können fehlerhaft sein."/>
+            <wp:cNvGraphicFramePr>
+              <a:graphicFrameLocks xmlns:a="http://schemas.openxmlformats.org/drawingml/2006/main" noChangeAspect="1"/>
+            </wp:cNvGraphicFramePr>
+            <a:graphic xmlns:a="http://schemas.openxmlformats.org/drawingml/2006/main">
+              <a:graphicData uri="http://schemas.openxmlformats.org/drawingml/2006/picture">
+                <pic:pic xmlns:pic="http://schemas.openxmlformats.org/drawingml/2006/picture">
+                  <pic:nvPicPr>
+                    <pic:cNvPr id="1266955607" name="Grafik 1" descr="Ein Bild, das Reihe, Diagramm, Kreis, Screenshot enthält.&#10;&#10;KI-generierte Inhalte können fehlerhaft sein."/>
+                    <pic:cNvPicPr>
+                      <a:picLocks noChangeAspect="1" noChangeArrowheads="1"/>
+                    </pic:cNvPicPr>
+                  </pic:nvPicPr>
+                  <pic:blipFill>
+                    <a:blip r:embed="rId19" cstate="print">
+                      <a:extLst>
+                        <a:ext uri="{28A0092B-C50C-407E-A947-70E740481C1C}">
+                          <a14:useLocalDpi xmlns:a14="http://schemas.microsoft.com/office/drawing/2010/main" val="0"/>
+                        </a:ext>
+                      </a:extLst>
+                    </a:blip>
+                    <a:srcRect/>
+                    <a:stretch>
+                      <a:fillRect/>
+                    </a:stretch>
+                  </pic:blipFill>
+                  <pic:spPr bwMode="auto">
+                    <a:xfrm>
+                      <a:off x="0" y="0"/>
+                      <a:ext cx="5748655" cy="1868805"/>
+                    </a:xfrm>
+                    <a:prstGeom prst="rect">
+                      <a:avLst/>
+                    </a:prstGeom>
+                    <a:noFill/>
+                    <a:ln>
+                      <a:noFill/>
+                    </a:ln>
+                  </pic:spPr>
+                </pic:pic>
+              </a:graphicData>
+            </a:graphic>
+          </wp:inline>
+        </w:drawing>
+      </w:r>
     </w:p>
     <w:p>
       <w:pPr>
@@ -5437,45 +5381,459 @@
           <w:lang w:eastAsia="en-US"/>
         </w:rPr>
       </w:pPr>
-      <w:bookmarkStart w:id="16" w:name="_Toc210174377"/>
-      <w:r>
-        <w:rPr>
-          <w:lang w:eastAsia="en-US"/>
-        </w:rPr>
+      <w:bookmarkStart w:id="15" w:name="_Toc210174377"/>
+      <w:r>
+        <w:rPr>
+          <w:lang w:eastAsia="en-US"/>
+        </w:rPr>
+        <w:t>Rolle von Depth</w:t>
+      </w:r>
+      <w:r>
+        <w:rPr>
+          <w:lang w:eastAsia="en-US"/>
+        </w:rPr>
+        <w:t xml:space="preserve"> </w:t>
+      </w:r>
+      <w:r>
+        <w:rPr>
+          <w:lang w:eastAsia="en-US"/>
+        </w:rPr>
+        <w:t>Maps</w:t>
+      </w:r>
+      <w:bookmarkEnd w:id="15"/>
+      <w:r>
+        <w:rPr>
+          <w:lang w:eastAsia="en-US"/>
+        </w:rPr>
+        <w:t xml:space="preserve"> </w:t>
+      </w:r>
+    </w:p>
+    <w:p>
+      <w:r>
+        <w:rPr>
+          <w:szCs w:val="24"/>
+        </w:rPr>
+        <w:t>Eine Depth Map ist ein Bild, das Tiefeninformationen einer Szene speichert</w:t>
+      </w:r>
+      <w:r>
+        <w:rPr>
+          <w:szCs w:val="24"/>
+        </w:rPr>
+        <w:t xml:space="preserve"> </w:t>
+      </w:r>
+      <w:r>
+        <w:rPr>
+          <w:szCs w:val="24"/>
+        </w:rPr>
+        <w:fldChar w:fldCharType="begin"/>
+      </w:r>
+      <w:r>
+        <w:rPr>
+          <w:szCs w:val="24"/>
+        </w:rPr>
+        <w:instrText xml:space="preserve"> ADDIN ZOTERO_ITEM CSL_CITATION {"citationID":"dWslYBwU","properties":{"formattedCitation":"(J\\uc0\\u228{}hne, 2024, S. 271\\uc0\\u8211{}272)","plainCitation":"(Jähne, 2024, S. 271–272)","noteIndex":0},"citationItems":[{"id":84,"uris":["http://zotero.org/users/14551900/items/GZGUN6AD"],"itemData":{"id":84,"type":"book","event-place":"Berlin, Heidelberg","ISBN":"978-3-662-59509-1","language":"de","license":"https://www.springernature.com/gp/researchers/text-and-data-mining","note":"DOI: 10.1007/978-3-662-59510-7","publisher":"Springer Berlin Heidelberg","publisher-place":"Berlin, Heidelberg","source":"DOI.org (Crossref)","title":"Digitale Bildverarbeitung: und Bildgewinnung","title-short":"Digitale Bildverarbeitung","URL":"https://link.springer.com/10.1007/978-3-662-59510-7","author":[{"family":"Jähne","given":"Bernd"}],"accessed":{"date-parts":[["2025",10,5]]},"issued":{"date-parts":[["2024"]]},"citation-key":"jaehneDigitaleBildverarbeitungUnd2024"},"locator":"271-272","label":"page"}],"schema":"https://github.com/citation-style-language/schema/raw/master/csl-citation.json"} </w:instrText>
+      </w:r>
+      <w:r>
+        <w:rPr>
+          <w:szCs w:val="24"/>
+        </w:rPr>
+        <w:fldChar w:fldCharType="separate"/>
+      </w:r>
+      <w:r>
+        <w:t>(Jähne, 2024, S. 271–272)</w:t>
+      </w:r>
+      <w:r>
+        <w:rPr>
+          <w:szCs w:val="24"/>
+        </w:rPr>
+        <w:fldChar w:fldCharType="end"/>
+      </w:r>
+      <w:r>
+        <w:rPr>
+          <w:szCs w:val="24"/>
+        </w:rPr>
+        <w:t>. Sie gehört wie eine Normal Map oder eine Bump Map zur Kategorie der Textur Maps. Gespeichert wird dabei der Abstand zwischen der Kamera und dem jeweils nächstgelegenen 3D Punkt der Szene</w:t>
+      </w:r>
+      <w:r>
+        <w:rPr>
+          <w:szCs w:val="24"/>
+        </w:rPr>
+        <w:t xml:space="preserve"> </w:t>
+      </w:r>
+      <w:r>
+        <w:rPr>
+          <w:szCs w:val="24"/>
+        </w:rPr>
+        <w:fldChar w:fldCharType="begin"/>
+      </w:r>
+      <w:r>
+        <w:rPr>
+          <w:szCs w:val="24"/>
+        </w:rPr>
+        <w:instrText xml:space="preserve"> ADDIN ZOTERO_ITEM CSL_CITATION {"citationID":"aOpWXf1l","properties":{"formattedCitation":"(J\\uc0\\u228{}hne, 2024, S. 283\\uc0\\u8211{}289)","plainCitation":"(Jähne, 2024, S. 283–289)","noteIndex":0},"citationItems":[{"id":84,"uris":["http://zotero.org/users/14551900/items/GZGUN6AD"],"itemData":{"id":84,"type":"book","event-place":"Berlin, Heidelberg","ISBN":"978-3-662-59509-1","language":"de","license":"https://www.springernature.com/gp/researchers/text-and-data-mining","note":"DOI: 10.1007/978-3-662-59510-7","publisher":"Springer Berlin Heidelberg","publisher-place":"Berlin, Heidelberg","source":"DOI.org (Crossref)","title":"Digitale Bildverarbeitung: und Bildgewinnung","title-short":"Digitale Bildverarbeitung","URL":"https://link.springer.com/10.1007/978-3-662-59510-7","author":[{"family":"Jähne","given":"Bernd"}],"accessed":{"date-parts":[["2025",10,5]]},"issued":{"date-parts":[["2024"]]},"citation-key":"jaehneDigitaleBildverarbeitungUnd2024"},"locator":"283–289","label":"page"}],"schema":"https://github.com/citation-style-language/schema/raw/master/csl-citation.json"} </w:instrText>
+      </w:r>
+      <w:r>
+        <w:rPr>
+          <w:szCs w:val="24"/>
+        </w:rPr>
+        <w:fldChar w:fldCharType="separate"/>
+      </w:r>
+      <w:r>
+        <w:t>(Jähne, 2024, S. 283–289)</w:t>
+      </w:r>
+      <w:r>
+        <w:rPr>
+          <w:szCs w:val="24"/>
+        </w:rPr>
+        <w:fldChar w:fldCharType="end"/>
+      </w:r>
+      <w:r>
+        <w:rPr>
+          <w:szCs w:val="24"/>
+        </w:rPr>
+        <w:t xml:space="preserve">. Die Darstellung erfolgt in der Regel über einen Farbverlauf, meist zwischen Schwarz und Weiß. Helle Bereiche stehen für nahe Objekte, während dunkle Bereiche größere Entfernungen kennzeichnen. Grundsätzlich sind auch andere Farbschemata möglich, die </w:t>
+      </w:r>
+      <w:r>
+        <w:rPr>
+          <w:szCs w:val="24"/>
+        </w:rPr>
+        <w:t>Monokular-Depth</w:t>
+      </w:r>
+      <w:r>
+        <w:rPr>
+          <w:szCs w:val="24"/>
+        </w:rPr>
+        <w:t xml:space="preserve"> </w:t>
+      </w:r>
+      <w:r>
+        <w:rPr>
+          <w:szCs w:val="24"/>
+        </w:rPr>
+        <w:t>Graustufenabbildung gilt jedoch als Standard</w:t>
+      </w:r>
+      <w:r>
+        <w:rPr>
+          <w:szCs w:val="24"/>
+        </w:rPr>
+        <w:t xml:space="preserve"> </w:t>
+      </w:r>
+      <w:r>
+        <w:rPr>
+          <w:szCs w:val="24"/>
+        </w:rPr>
+        <w:fldChar w:fldCharType="begin"/>
+      </w:r>
+      <w:r>
+        <w:rPr>
+          <w:szCs w:val="24"/>
+        </w:rPr>
+        <w:instrText xml:space="preserve"> ADDIN ZOTERO_ITEM CSL_CITATION {"citationID":"nrZM5PZE","properties":{"formattedCitation":"(Divyanth et al., 2023, S. 2\\uc0\\u8211{}3)","plainCitation":"(Divyanth et al., 2023, S. 2–3)","noteIndex":0},"citationItems":[{"id":79,"uris":["http://zotero.org/users/14551900/items/HVXZSFA8"],"itemData":{"id":79,"type":"article-journal","abstract":"Vision-enabled robotic approaches for apple orchard management have been widely studied in recent years. It is essential for the vision-system to capture the depth information of the canopies for improved understanding of the geometric relations between objects in the orchard environment, which is essential for safe and efficient operations of robots. Unfortunately, depth-enabled sensors are more expensive and less ubiquitous compared to standard RGB cameras, thus limiting the accessibility of depth cues. This study demonstrates that a data-driven approach using a conditional generative adversarial network (cGAN), known as Pix2Pix can estimate depth from RGB images of orchards acquired from a monocular camera. The Pix2Pix network was modified to generate a depth channel when a standard RGB image was given as input. The network was trained and tested for their efficacy using images acquired from two different apple cultivation systems and camera models. The results demonstrated that the model can generate depth estimates comparable to the actual depth channel with a rootmean-squared error (RMSE) of 1.83 cm (corresponding to a relative error of 3.5%). Moreover, a high structural similarity measure index (&gt; 0.55) and commensurate textural features were observed between the actual depth image and the predicted depth image. The results showed that the use of the Pix2Pix model for producing rational depth maps of fruit orchards with monocular cameras is a viable alternative to the use of relatively more expensive RGB-D sensors for obtaining depth information.","container-title":"Smart Agricultural Technology","DOI":"10.1016/j.atech.2023.100345","ISSN":"27723755","journalAbbreviation":"Smart Agricultural Technology","language":"en","page":"100345","source":"DOI.org (Crossref)","title":"Estimating depth from RGB images using deep-learning for robotic applications in apple orchards","volume":"6","author":[{"family":"Divyanth","given":"L.G."},{"family":"Rathore","given":"Divya"},{"family":"Senthilkumar","given":"Piranav"},{"family":"Patidar","given":"Prakhar"},{"family":"Zhang","given":"Xin"},{"family":"Karkee","given":"Manoj"},{"family":"Machavaram","given":"Rajendra"},{"family":"Soni","given":"Peeyush"}],"issued":{"date-parts":[["2023",12]]},"citation-key":"divyanthEstimatingDepthRGB2023"},"locator":"2-3","label":"page"}],"schema":"https://github.com/citation-style-language/schema/raw/master/csl-citation.json"} </w:instrText>
+      </w:r>
+      <w:r>
+        <w:rPr>
+          <w:szCs w:val="24"/>
+        </w:rPr>
+        <w:fldChar w:fldCharType="separate"/>
+      </w:r>
+      <w:r>
+        <w:t>(Divyanth et al., 2023, S. 2–3)</w:t>
+      </w:r>
+      <w:r>
+        <w:rPr>
+          <w:szCs w:val="24"/>
+        </w:rPr>
+        <w:fldChar w:fldCharType="end"/>
+      </w:r>
+      <w:r>
+        <w:rPr>
+          <w:szCs w:val="24"/>
+        </w:rPr>
+        <w:t>.</w:t>
+      </w:r>
+    </w:p>
+    <w:p>
+      <w:r>
+        <w:t>Depth</w:t>
+      </w:r>
+      <w:r>
+        <w:t xml:space="preserve"> M</w:t>
+      </w:r>
+      <w:r>
+        <w:t>aps können auf unterschiedliche Weise erzeugt werden. Zu den gängigen Methoden zählen Stereovision, Time-of-Flight, Structured Light oder monokulare Schätzungen mithilfe von KI</w:t>
+      </w:r>
+      <w:r>
+        <w:t xml:space="preserve"> </w:t>
+      </w:r>
+      <w:r>
+        <w:fldChar w:fldCharType="begin"/>
+      </w:r>
+      <w:r>
+        <w:instrText xml:space="preserve"> ADDIN ZOTERO_ITEM CSL_CITATION {"citationID":"8rHtg1dG","properties":{"formattedCitation":"(J\\uc0\\u228{}hne, 2024, S. 283\\uc0\\u8211{}289)","plainCitation":"(Jähne, 2024, S. 283–289)","noteIndex":0},"citationItems":[{"id":84,"uris":["http://zotero.org/users/14551900/items/GZGUN6AD"],"itemData":{"id":84,"type":"book","event-place":"Berlin, Heidelberg","ISBN":"978-3-662-59509-1","language":"de","license":"https://www.springernature.com/gp/researchers/text-and-data-mining","note":"DOI: 10.1007/978-3-662-59510-7","publisher":"Springer Berlin Heidelberg","publisher-place":"Berlin, Heidelberg","source":"DOI.org (Crossref)","title":"Digitale Bildverarbeitung: und Bildgewinnung","title-short":"Digitale Bildverarbeitung","URL":"https://link.springer.com/10.1007/978-3-662-59510-7","author":[{"family":"Jähne","given":"Bernd"}],"accessed":{"date-parts":[["2025",10,5]]},"issued":{"date-parts":[["2024"]]},"citation-key":"jaehneDigitaleBildverarbeitungUnd2024"},"locator":"283–289","label":"page"}],"schema":"https://github.com/citation-style-language/schema/raw/master/csl-citation.json"} </w:instrText>
+      </w:r>
+      <w:r>
+        <w:fldChar w:fldCharType="separate"/>
+      </w:r>
+      <w:r>
+        <w:t>(Jähne, 2024, S. 283–289)</w:t>
+      </w:r>
+      <w:r>
+        <w:fldChar w:fldCharType="end"/>
+      </w:r>
+      <w:r>
+        <w:t xml:space="preserve">. Im </w:t>
+      </w:r>
+      <w:r>
+        <w:t xml:space="preserve">hierfür </w:t>
+      </w:r>
+      <w:r>
+        <w:t xml:space="preserve">wurde Blender verwendet, wobei über die Compositing-Nodes ein sogenannter Z-Depth-Pass aus dem Render extrahiert wurde. Blender kann die Tiefeninformationen direkt aus der 3D-Szene berechnen, indem für jedes Pixel der </w:t>
+      </w:r>
+      <w:r>
         <w:lastRenderedPageBreak/>
-        <w:t>Rolle von Depth</w:t>
-      </w:r>
-      <w:r>
-        <w:rPr>
-          <w:lang w:eastAsia="en-US"/>
-        </w:rPr>
+        <w:t>Abstand zur Kamera entlang der Z-Achse bestimmt wird. Diese Werte werden im sogenannten Z-Buffer gespeichert und ergeben in ihrer Gesamtheit die Depth</w:t>
+      </w:r>
+      <w:r>
         <w:t xml:space="preserve"> </w:t>
       </w:r>
       <w:r>
-        <w:rPr>
-          <w:lang w:eastAsia="en-US"/>
-        </w:rPr>
-        <w:t>Maps</w:t>
-      </w:r>
-      <w:bookmarkEnd w:id="16"/>
-      <w:r>
-        <w:rPr>
-          <w:lang w:eastAsia="en-US"/>
-        </w:rPr>
+        <w:t>M</w:t>
+      </w:r>
+      <w:r>
+        <w:t>ap</w:t>
+      </w:r>
+      <w:r>
         <w:t xml:space="preserve"> </w:t>
       </w:r>
-    </w:p>
-    <w:p>
+      <w:r>
+        <w:fldChar w:fldCharType="begin"/>
+      </w:r>
+      <w:r>
+        <w:instrText xml:space="preserve"> ADDIN ZOTERO_ITEM CSL_CITATION {"citationID":"l4MdV7fD","properties":{"formattedCitation":"(Blender Foundation, 2025)","plainCitation":"(Blender Foundation, 2025)","noteIndex":0},"citationItems":[{"id":85,"uris":["http://zotero.org/users/14551900/items/QH5Z5D4E"],"itemData":{"id":85,"type":"webpage","title":"Glossary - Blender 4.5 LTS Manual","URL":"https://docs.blender.org/manual/en/latest/glossary/index.html#term-Z-buffer","author":[{"family":"Blender Foundation","given":""}],"accessed":{"date-parts":[["2025",10,6]]},"issued":{"date-parts":[["2025",10,5]]},"citation-key":"blenderfoundationGlossaryBlender452025"}}],"schema":"https://github.com/citation-style-language/schema/raw/master/csl-citation.json"} </w:instrText>
+      </w:r>
+      <w:r>
+        <w:fldChar w:fldCharType="separate"/>
+      </w:r>
+      <w:r>
+        <w:t>(Blender Foundation, 2025)</w:t>
+      </w:r>
+      <w:r>
+        <w:fldChar w:fldCharType="end"/>
+      </w:r>
+      <w:r>
+        <w:t>.</w:t>
+      </w:r>
+    </w:p>
+    <w:p>
+      <w:r>
+        <w:t>Gängige</w:t>
+      </w:r>
+      <w:r>
+        <w:t xml:space="preserve"> Einsatzfelder von Depth</w:t>
+      </w:r>
+      <w:r>
+        <w:t xml:space="preserve"> </w:t>
+      </w:r>
+      <w:r>
+        <w:t>M</w:t>
+      </w:r>
+      <w:r>
+        <w:t>aps sind beispielsweise die Hinderniserkennung in virtuellen Umgebungen oder die Modellierung von Szenen. Darüber hinaus werden sie im sogenannten Depth-Image-Based Rendering (DIBR) genutzt, um neue Kameraperspektiven aus vorhandenen Tiefeninformationen zu berechnen</w:t>
+      </w:r>
+      <w:r>
+        <w:t xml:space="preserve"> </w:t>
+      </w:r>
+      <w:commentRangeStart w:id="16"/>
+      <w:r>
+        <w:fldChar w:fldCharType="begin"/>
+      </w:r>
+      <w:r>
+        <w:instrText xml:space="preserve"> ADDIN ZOTERO_ITEM CSL_CITATION {"citationID":"99jLnNIn","properties":{"formattedCitation":"(Schmeing &amp; Jiang, o.\\uc0\\u160{}J., S. 279\\uc0\\u8211{}280)","plainCitation":"(Schmeing &amp; Jiang, o. J., S. 279–280)","noteIndex":0},"citationItems":[{"id":93,"uris":["http://zotero.org/users/14551900/items/CVITWAC6"],"itemData":{"id":93,"type":"chapter","abstract":"Depth Image Based Rendering is a technique to render new views from a video stream. The scene geometry is given by an additional depth stream which stores for each pixel its distance to the camera. This technique allows for a wide variety of applications including...","language":"en","note":"DOI: 10.1007/978-3-642-22407-2_12","source":"link.springer.com","title":"Depth Image Based Rendering","URL":"https://link.springer.com/chapter/10.1007/978-3-642-22407-2_12","author":[{"family":"Schmeing","given":"Michael"},{"family":"Jiang","given":"Xiaoyi"}],"accessed":{"date-parts":[["2025",10,7]]},"citation-key":"schmeingDepthImageBaseda"},"locator":"279-280","label":"page"}],"schema":"https://github.com/citation-style-language/schema/raw/master/csl-citation.json"} </w:instrText>
+      </w:r>
+      <w:r>
+        <w:fldChar w:fldCharType="separate"/>
+      </w:r>
+      <w:r>
+        <w:t>(Schmeing &amp; Jiang, o. J., S. 279–280)</w:t>
+      </w:r>
+      <w:r>
+        <w:fldChar w:fldCharType="end"/>
+      </w:r>
+      <w:commentRangeEnd w:id="16"/>
+      <w:r>
+        <w:rPr>
+          <w:rStyle w:val="Kommentarzeichen"/>
+        </w:rPr>
+        <w:commentReference w:id="16"/>
+      </w:r>
+      <w:r>
+        <w:t xml:space="preserve"> </w:t>
+      </w:r>
+      <w:r>
+        <w:fldChar w:fldCharType="begin"/>
+      </w:r>
+      <w:r>
+        <w:instrText xml:space="preserve"> ADDIN ZOTERO_ITEM CSL_CITATION {"citationID":"XHANjcin","properties":{"formattedCitation":"(Lipski et al., 2014, S. 943\\uc0\\u8211{}944)","plainCitation":"(Lipski et al., 2014, S. 943–944)","noteIndex":0},"citationItems":[{"id":90,"uris":["http://zotero.org/users/14551900/items/I6ER7VCS"],"itemData":{"id":90,"type":"article-journal","abstract":"We present a novel approach to free-viewpoint video. Our main contribution is the formulation of a hybrid approach between image morphing and depth-image based rendering. When rendering the scene from novel viewpoints, we use both dense pixel correspondences between image pairs as well as an underlying, view-dependent geometrical model. Our novel reconstruction scheme iteratively refines geometric and correspondence information. By combining the strengths of both depth and correspondence estimation, our approach enables free-viewpoint video also for challenging scenes as well as for recordings that may violate typical constraints in multiview reconstruction. For example, our method is robust against inaccurate camera calibration, asynchronous capture, and imprecise depth reconstruction. Rendering results for different scenes and applications demonstrate the versatility and robustness of our approach.","container-title":"IEEE Transactions on Circuits and Systems for Video Technology","DOI":"10.1109/TCSVT.2014.2302379","ISSN":"1558-2205","issue":"6","page":"942-951","source":"IEEE Xplore","title":"Correspondence and Depth-Image Based Rendering a Hybrid Approach for Free-Viewpoint Video","volume":"24","author":[{"family":"Lipski","given":"Christian"},{"family":"Klose","given":"Felix"},{"family":"Magnor","given":"Marcus"}],"issued":{"date-parts":[["2014",6]]},"citation-key":"lipskiCorrespondenceDepthImageBased2014"},"locator":"943-944","label":"page"}],"schema":"https://github.com/citation-style-language/schema/raw/master/csl-citation.json"} </w:instrText>
+      </w:r>
+      <w:r>
+        <w:fldChar w:fldCharType="separate"/>
+      </w:r>
+      <w:r>
+        <w:t>(Lipski et al., 2014, S. 943–944)</w:t>
+      </w:r>
+      <w:r>
+        <w:fldChar w:fldCharType="end"/>
+      </w:r>
+      <w:r>
+        <w:t>. Auch in modernen Anwendungen, etwa im autonomen Fahren oder in der Robotik, dienen Depth</w:t>
+      </w:r>
+      <w:r>
+        <w:t xml:space="preserve"> M</w:t>
+      </w:r>
+      <w:r>
+        <w:t>aps als Grundlage für die Erstellung topologischer Karten zur Erfassung von Hindernissen und Entfernungen</w:t>
+      </w:r>
+      <w:r>
+        <w:t xml:space="preserve"> </w:t>
+      </w:r>
+      <w:r>
+        <w:fldChar w:fldCharType="begin"/>
+      </w:r>
+      <w:r>
+        <w:instrText xml:space="preserve"> ADDIN ZOTERO_ITEM CSL_CITATION {"citationID":"W5yZGLPN","properties":{"formattedCitation":"(Saha et al., 2022, S. 1)","plainCitation":"(Saha et al., 2022, S. 1)","noteIndex":0},"citationItems":[{"id":87,"uris":["http://zotero.org/users/14551900/items/K2WVV563"],"itemData":{"id":87,"type":"article-journal","abstract":"Obstacle detection is an essential task for the autonomous navigation by robots. The task becomes more complex in a dynamic and cluttered environment. In this context, the RGB-D camera sensor is one of the most common devices that provides a quick and reasonable estimation of the environment in the form of RGB and depth images. This work proposes an efficient obstacle detection and tracking method using depth images to facilitate quick dynamic obstacle detection. To achieve early detection of dynamic obstacles and stable estimation of their states, as in previous methods, we applied a u-depth map for obstacle detection. Unlike existing methods, the present method provides dynamic thresholding facilities on the u-depth map to detect obstacles more accurately. Here, we propose a restricted v-depth map technique, using post-processing after the u-depth map processing to obtain a better prediction of the obstacle dimension. We also propose a new algorithm to track obstacles until they are within the field of view (FOV). We evaluate the performance of the proposed system on different kinds of data sets. The proposed method outperformed the vision-based state-of-the-art (SoA) methods in terms of state estimation of dynamic obstacles and execution time.","container-title":"Sensors (Basel, Switzerland)","DOI":"10.3390/s22176537","ISSN":"1424-8220","issue":"17","journalAbbreviation":"Sensors (Basel)","note":"PMID: 36080993\nPMCID: PMC9460380","page":"6537","source":"PubMed Central","title":"Efficient Obstacle Detection and Tracking Using RGB-D Sensor Data in Dynamic Environments for Robotic Applications","volume":"22","author":[{"family":"Saha","given":"Arindam"},{"family":"Dhara","given":"Bibhas Chandra"},{"family":"Umer","given":"Saiyed"},{"family":"Yurii","given":"Kulakov"},{"family":"Alanazi","given":"Jazem Mutared"},{"family":"AlZubi","given":"Ahmad Ali"}],"issued":{"date-parts":[["2022",8,30]]},"citation-key":"sahaEfficientObstacleDetection2022"},"locator":"1","label":"page"}],"schema":"https://github.com/citation-style-language/schema/raw/master/csl-citation.json"} </w:instrText>
+      </w:r>
+      <w:r>
+        <w:fldChar w:fldCharType="separate"/>
+      </w:r>
+      <w:r>
+        <w:t>(Saha et al., 2022, S. 1)</w:t>
+      </w:r>
+      <w:r>
+        <w:fldChar w:fldCharType="end"/>
+      </w:r>
+      <w:r>
+        <w:t>.</w:t>
+      </w:r>
+    </w:p>
+    <w:p>
+      <w:r>
+        <w:t>Schwierigkeiten</w:t>
+      </w:r>
+      <w:r>
+        <w:t xml:space="preserve"> zur Tiefeneinschätzung hat eine Depth Map</w:t>
+      </w:r>
+      <w:r>
+        <w:t xml:space="preserve"> mit </w:t>
+      </w:r>
+      <w:r>
+        <w:t>spiegelnden</w:t>
+      </w:r>
+      <w:r>
+        <w:t xml:space="preserve"> Oberflächen</w:t>
+      </w:r>
+      <w:r>
+        <w:t xml:space="preserve">, zudem fassen sie nur die Vorderfläche von einer </w:t>
+      </w:r>
+      <w:r>
+        <w:t>Szene</w:t>
+      </w:r>
+      <w:r>
+        <w:t xml:space="preserve"> auf</w:t>
+      </w:r>
+      <w:r>
+        <w:t xml:space="preserve"> und liefern dadurch eine </w:t>
+      </w:r>
       <w:r>
         <w:rPr>
           <w:szCs w:val="24"/>
         </w:rPr>
-        <w:t>Eine Depth Map ist ein Bild, das Tiefeninformationen einer Szene speichert</w:t>
-      </w:r>
-      <w:r>
+        <w:t xml:space="preserve">eingeschränkte </w:t>
+      </w:r>
+      <w:r>
+        <w:t>Sicht.</w:t>
+      </w:r>
+      <w:r>
+        <w:t xml:space="preserve"> Außerdem sind sie </w:t>
+      </w:r>
+      <w:r>
+        <w:t>häufig</w:t>
+      </w:r>
+      <w:r>
+        <w:t xml:space="preserve"> verrauscht und enthalten oft Schätzungsfehler, we</w:t>
+      </w:r>
+      <w:r>
+        <w:t>nn man sie mithilfe einer KI erstellt</w:t>
+      </w:r>
+      <w:r>
+        <w:t xml:space="preserve"> </w:t>
+      </w:r>
+      <w:r>
+        <w:fldChar w:fldCharType="begin"/>
+      </w:r>
+      <w:r>
+        <w:instrText xml:space="preserve"> ADDIN ZOTERO_ITEM CSL_CITATION {"citationID":"N8LgA1ry","properties":{"formattedCitation":"(Divyanth et al., 2023, S. 6\\uc0\\u8211{}7)","plainCitation":"(Divyanth et al., 2023, S. 6–7)","noteIndex":0},"citationItems":[{"id":79,"uris":["http://zotero.org/users/14551900/items/HVXZSFA8"],"itemData":{"id":79,"type":"article-journal","abstract":"Vision-enabled robotic approaches for apple orchard management have been widely studied in recent years. It is essential for the vision-system to capture the depth information of the canopies for improved understanding of the geometric relations between objects in the orchard environment, which is essential for safe and efficient operations of robots. Unfortunately, depth-enabled sensors are more expensive and less ubiquitous compared to standard RGB cameras, thus limiting the accessibility of depth cues. This study demonstrates that a data-driven approach using a conditional generative adversarial network (cGAN), known as Pix2Pix can estimate depth from RGB images of orchards acquired from a monocular camera. The Pix2Pix network was modified to generate a depth channel when a standard RGB image was given as input. The network was trained and tested for their efficacy using images acquired from two different apple cultivation systems and camera models. The results demonstrated that the model can generate depth estimates comparable to the actual depth channel with a rootmean-squared error (RMSE) of 1.83 cm (corresponding to a relative error of 3.5%). Moreover, a high structural similarity measure index (&gt; 0.55) and commensurate textural features were observed between the actual depth image and the predicted depth image. The results showed that the use of the Pix2Pix model for producing rational depth maps of fruit orchards with monocular cameras is a viable alternative to the use of relatively more expensive RGB-D sensors for obtaining depth information.","container-title":"Smart Agricultural Technology","DOI":"10.1016/j.atech.2023.100345","ISSN":"27723755","journalAbbreviation":"Smart Agricultural Technology","language":"en","page":"100345","source":"DOI.org (Crossref)","title":"Estimating depth from RGB images using deep-learning for robotic applications in apple orchards","volume":"6","author":[{"family":"Divyanth","given":"L.G."},{"family":"Rathore","given":"Divya"},{"family":"Senthilkumar","given":"Piranav"},{"family":"Patidar","given":"Prakhar"},{"family":"Zhang","given":"Xin"},{"family":"Karkee","given":"Manoj"},{"family":"Machavaram","given":"Rajendra"},{"family":"Soni","given":"Peeyush"}],"issued":{"date-parts":[["2023",12]]},"citation-key":"divyanthEstimatingDepthRGB2023"},"locator":"6-7","label":"page"}],"schema":"https://github.com/citation-style-language/schema/raw/master/csl-citation.json"} </w:instrText>
+      </w:r>
+      <w:r>
+        <w:fldChar w:fldCharType="separate"/>
+      </w:r>
+      <w:r>
+        <w:t>(Divyanth et al., 2023, S. 6–7)</w:t>
+      </w:r>
+      <w:r>
+        <w:fldChar w:fldCharType="end"/>
+      </w:r>
+      <w:r>
+        <w:t>.</w:t>
+      </w:r>
+      <w:r>
+        <w:t xml:space="preserve"> </w:t>
+      </w:r>
+    </w:p>
+    <w:p>
+      <w:pPr>
         <w:rPr>
           <w:szCs w:val="24"/>
         </w:rPr>
+      </w:pPr>
+      <w:r>
+        <w:t>Mit all diesen Möglichkeiten kann man weiterführend viel mit Depth</w:t>
+      </w:r>
+      <w:r>
+        <w:t xml:space="preserve"> M</w:t>
+      </w:r>
+      <w:r>
+        <w:t xml:space="preserve">aps </w:t>
+      </w:r>
+      <w:r>
+        <w:t xml:space="preserve">machen, </w:t>
+      </w:r>
+      <w:r>
+        <w:rPr>
+          <w:szCs w:val="24"/>
+        </w:rPr>
+        <w:t xml:space="preserve">kombiniert Depth Maps aus verschiedenen Blickwinkeln </w:t>
+      </w:r>
+      <w:r>
+        <w:rPr>
+          <w:szCs w:val="24"/>
+        </w:rPr>
+        <w:t xml:space="preserve">können </w:t>
+      </w:r>
+      <w:r>
+        <w:rPr>
+          <w:szCs w:val="24"/>
+        </w:rPr>
+        <w:t>zu einer dichten 3D-Rekonstruktion</w:t>
+      </w:r>
+      <w:r>
+        <w:rPr>
+          <w:szCs w:val="24"/>
+        </w:rPr>
+        <w:t xml:space="preserve"> verhelfen</w:t>
+      </w:r>
+      <w:r>
+        <w:rPr>
+          <w:szCs w:val="24"/>
+        </w:rPr>
         <w:t xml:space="preserve"> </w:t>
       </w:r>
       <w:r>
@@ -5488,7 +5846,7 @@
         <w:rPr>
           <w:szCs w:val="24"/>
         </w:rPr>
-        <w:instrText xml:space="preserve"> ADDIN ZOTERO_ITEM CSL_CITATION {"citationID":"dWslYBwU","properties":{"formattedCitation":"(J\\uc0\\u228{}hne, 2024, S. 271\\uc0\\u8211{}272)","plainCitation":"(Jähne, 2024, S. 271–272)","noteIndex":0},"citationItems":[{"id":84,"uris":["http://zotero.org/users/14551900/items/GZGUN6AD"],"itemData":{"id":84,"type":"book","event-place":"Berlin, Heidelberg","ISBN":"978-3-662-59509-1","language":"de","license":"https://www.springernature.com/gp/researchers/text-and-data-mining","note":"DOI: 10.1007/978-3-662-59510-7","publisher":"Springer Berlin Heidelberg","publisher-place":"Berlin, Heidelberg","source":"DOI.org (Crossref)","title":"Digitale Bildverarbeitung: und Bildgewinnung","title-short":"Digitale Bildverarbeitung","URL":"https://link.springer.com/10.1007/978-3-662-59510-7","author":[{"family":"Jähne","given":"Bernd"}],"accessed":{"date-parts":[["2025",10,5]]},"issued":{"date-parts":[["2024"]]},"citation-key":"jaehneDigitaleBildverarbeitungUnd2024"},"locator":"271-272","label":"page"}],"schema":"https://github.com/citation-style-language/schema/raw/master/csl-citation.json"} </w:instrText>
+        <w:instrText xml:space="preserve"> ADDIN ZOTERO_ITEM CSL_CITATION {"citationID":"wL8kgDZz","properties":{"formattedCitation":"(Izadi et al., 2011, S. 1)","plainCitation":"(Izadi et al., 2011, S. 1)","noteIndex":0},"citationItems":[{"id":96,"uris":["http://zotero.org/users/14551900/items/PEUX8XK3"],"itemData":{"id":96,"type":"paper-conference","abstract":"KinectFusion enables a user holding and moving a standard Kinect camera to rapidly create detailed 3D reconstructions of an indoor scene. Only the depth data from Kinect is used to track the 3D pose of the sensor and reconstruct, geometrically precise, 3D models of the physical scene in real-time. The capabilities of KinectFusion, as well as the novel GPUbased pipeline are described in full. We show uses of the core system for low-cost handheld scanning, and geometry-aware augmented reality and physics-based interactions. Novel extensions to the core GPU pipeline demonstrate object segmentation and user interaction directly in front of the sensor, without degrading camera tracking or reconstruction. These extensions are used to enable real-time multi-touch interactions anywhere, allowing any planar or non-planar reconstructed physical surface to be appropriated for touch.","container-title":"Proceedings of the 24th annual ACM symposium on User interface software and technology","DOI":"10.1145/2047196.2047270","event-place":"Santa Barbara California USA","event-title":"UIST '11: The 24th Annual ACM Symposium on User Interface Software and Technology","ISBN":"978-1-4503-0716-1","language":"en","page":"559-568","publisher":"ACM","publisher-place":"Santa Barbara California USA","source":"DOI.org (Crossref)","title":"KinectFusion: real-time 3D reconstruction and interaction using a moving depth camera","title-short":"KinectFusion","URL":"https://dl.acm.org/doi/10.1145/2047196.2047270","author":[{"family":"Izadi","given":"Shahram"},{"family":"Kim","given":"David"},{"family":"Hilliges","given":"Otmar"},{"family":"Molyneaux","given":"David"},{"family":"Newcombe","given":"Richard"},{"family":"Kohli","given":"Pushmeet"},{"family":"Shotton","given":"Jamie"},{"family":"Hodges","given":"Steve"},{"family":"Freeman","given":"Dustin"},{"family":"Davison","given":"Andrew"},{"family":"Fitzgibbon","given":"Andrew"}],"accessed":{"date-parts":[["2025",10,7]]},"issued":{"date-parts":[["2011",10,16]]},"citation-key":"izadiKinectFusionRealtime3D2011"},"locator":"1","label":"page"}],"schema":"https://github.com/citation-style-language/schema/raw/master/csl-citation.json"} </w:instrText>
       </w:r>
       <w:r>
         <w:rPr>
@@ -5497,7 +5855,7 @@
         <w:fldChar w:fldCharType="separate"/>
       </w:r>
       <w:r>
-        <w:t>(Jähne, 2024, S. 271–272)</w:t>
+        <w:t>(Izadi et al., 2011, S. 1)</w:t>
       </w:r>
       <w:r>
         <w:rPr>
@@ -5509,21 +5867,19 @@
         <w:rPr>
           <w:szCs w:val="24"/>
         </w:rPr>
-        <w:t xml:space="preserve">. Sie gehört wie eine Normal Map oder eine </w:t>
-      </w:r>
-      <w:proofErr w:type="spellStart"/>
+        <w:t>. Neuerdings kann man mit</w:t>
+      </w:r>
       <w:r>
         <w:rPr>
           <w:szCs w:val="24"/>
         </w:rPr>
-        <w:t>Bump</w:t>
-      </w:r>
-      <w:proofErr w:type="spellEnd"/>
+        <w:t xml:space="preserve"> </w:t>
+      </w:r>
       <w:r>
         <w:rPr>
           <w:szCs w:val="24"/>
         </w:rPr>
-        <w:t xml:space="preserve"> Map zur Kategorie der Textur Maps. Gespeichert wird dabei der Abstand zwischen der Kamera und dem jeweils nächstgelegenen 3D Punkt der Szene</w:t>
+        <w:t>Open-Source</w:t>
       </w:r>
       <w:r>
         <w:rPr>
@@ -5535,13 +5891,61 @@
         <w:rPr>
           <w:szCs w:val="24"/>
         </w:rPr>
+        <w:t>Framework</w:t>
+      </w:r>
+      <w:r>
+        <w:rPr>
+          <w:szCs w:val="24"/>
+        </w:rPr>
+        <w:t>s</w:t>
+      </w:r>
+      <w:r>
+        <w:rPr>
+          <w:szCs w:val="24"/>
+        </w:rPr>
+        <w:t>, wie</w:t>
+      </w:r>
+      <w:r>
+        <w:rPr>
+          <w:szCs w:val="24"/>
+        </w:rPr>
+        <w:t xml:space="preserve"> zum Beispiel NeRF (Neural Radiance Fields)</w:t>
+      </w:r>
+      <w:r>
+        <w:rPr>
+          <w:szCs w:val="24"/>
+        </w:rPr>
+        <w:t xml:space="preserve">, realistische 3D-Szenen </w:t>
+      </w:r>
+      <w:r>
+        <w:rPr>
+          <w:szCs w:val="24"/>
+        </w:rPr>
+        <w:t xml:space="preserve">mit ihnen </w:t>
+      </w:r>
+      <w:r>
+        <w:rPr>
+          <w:szCs w:val="24"/>
+        </w:rPr>
+        <w:t>erstellen</w:t>
+      </w:r>
+      <w:r>
+        <w:rPr>
+          <w:szCs w:val="24"/>
+        </w:rPr>
+        <w:t xml:space="preserve"> </w:t>
+      </w:r>
+      <w:r>
+        <w:rPr>
+          <w:szCs w:val="24"/>
+        </w:rPr>
         <w:fldChar w:fldCharType="begin"/>
       </w:r>
       <w:r>
         <w:rPr>
           <w:szCs w:val="24"/>
         </w:rPr>
-        <w:instrText xml:space="preserve"> ADDIN ZOTERO_ITEM CSL_CITATION {"citationID":"aOpWXf1l","properties":{"formattedCitation":"(J\\uc0\\u228{}hne, 2024, S. 283\\uc0\\u8211{}289)","plainCitation":"(Jähne, 2024, S. 283–289)","noteIndex":0},"citationItems":[{"id":84,"uris":["http://zotero.org/users/14551900/items/GZGUN6AD"],"itemData":{"id":84,"type":"book","event-place":"Berlin, Heidelberg","ISBN":"978-3-662-59509-1","language":"de","license":"https://www.springernature.com/gp/researchers/text-and-data-mining","note":"DOI: 10.1007/978-3-662-59510-7","publisher":"Springer Berlin Heidelberg","publisher-place":"Berlin, Heidelberg","source":"DOI.org (Crossref)","title":"Digitale Bildverarbeitung: und Bildgewinnung","title-short":"Digitale Bildverarbeitung","URL":"https://link.springer.com/10.1007/978-3-662-59510-7","author":[{"family":"Jähne","given":"Bernd"}],"accessed":{"date-parts":[["2025",10,5]]},"issued":{"date-parts":[["2024"]]},"citation-key":"jaehneDigitaleBildverarbeitungUnd2024"},"locator":"283–289","label":"page"}],"schema":"https://github.com/citation-style-language/schema/raw/master/csl-citation.json"} </w:instrText>
+        <w:instrText xml:space="preserve"> ADDIN ZOTERO_ITEM CSL_CITATION {"citationID":"O72u3JBe","properties":{"formattedCitation":"(Ito et al., 2024, S. 5)","plainCitation":"(Ito et al., 2024, S. 5)","noteIndex":0},"citationItems":[{"id":80,"uris":["http://zotero.org/users/14551900/items/QKU9I4V2"],"itemData":{"id":80,"type":"article-journal","abstract":"In this paper, we propose a method to refine the depth maps obtained by Multi-View Stereo (MVS) through iterative optimization of the Neural Radiance Field (NeRF). MVS accurately estimates the depths on object surfaces, and NeRF accurately estimates the depths at object boundaries. The key ideas of the proposed method are to combine MVS and NeRF to utilize the advantages of both in depth map estimation and to use NeRF for depth map refinement. We also introduce a Huber loss into the NeRF optimization to improve the accuracy of the depth map refinement, where the Huber loss reduces the estimation error in the radiance fields by placing constraints on errors larger than a threshold. Through a set of experiments using the Redwood-3dscan dataset and the DTU dataset, which are public datasets consisting of multi-view images, we demonstrate the effectiveness of the proposed method compared to conventional methods: COLMAP, NeRF, and DS-NeRF.","container-title":"Journal of Imaging","DOI":"10.3390/jimaging10030068","ISSN":"2313-433X","issue":"3","journalAbbreviation":"J Imaging","note":"PMID: 38535148\nPMCID: PMC10971679","page":"68","source":"PubMed Central","title":"Neural Radiance Field-Inspired Depth Map Refinement for Accurate Multi-View Stereo","volume":"10","author":[{"family":"Ito","given":"Shintaro"},{"family":"Miura","given":"Kanta"},{"family":"Ito","given":"Koichi"},{"family":"Aoki","given":"Takafumi"}],"issued":{"date-parts":[["2024",3,8]]},"citation-key":"itoNeuralRadianceFieldInspired2024"},"locator":"5","label":"page"}],"schema":"https://github.com/citation-style-language/schema/raw/master/csl-citation.json"} </w:instrText>
       </w:r>
       <w:r>
         <w:rPr>
@@ -5550,556 +5954,7 @@
         <w:fldChar w:fldCharType="separate"/>
       </w:r>
       <w:r>
-        <w:t>(Jähne, 2024, S. 283–289)</w:t>
-      </w:r>
-      <w:r>
-        <w:rPr>
-          <w:szCs w:val="24"/>
-        </w:rPr>
-        <w:fldChar w:fldCharType="end"/>
-      </w:r>
-      <w:r>
-        <w:rPr>
-          <w:szCs w:val="24"/>
-        </w:rPr>
-        <w:t xml:space="preserve">. Die Darstellung erfolgt in der Regel über einen Farbverlauf, meist zwischen Schwarz und Weiß. Helle Bereiche stehen für nahe Objekte, während dunkle Bereiche größere Entfernungen kennzeichnen. Grundsätzlich sind auch andere Farbschemata möglich, die </w:t>
-      </w:r>
-      <w:r>
-        <w:rPr>
-          <w:szCs w:val="24"/>
-        </w:rPr>
-        <w:t>Monokular-Depth</w:t>
-      </w:r>
-      <w:r>
-        <w:rPr>
-          <w:szCs w:val="24"/>
-        </w:rPr>
-        <w:t xml:space="preserve"> </w:t>
-      </w:r>
-      <w:r>
-        <w:rPr>
-          <w:szCs w:val="24"/>
-        </w:rPr>
-        <w:t>Graustufenabbildung gilt jedoch als Standard</w:t>
-      </w:r>
-      <w:r>
-        <w:rPr>
-          <w:szCs w:val="24"/>
-        </w:rPr>
-        <w:t xml:space="preserve"> </w:t>
-      </w:r>
-      <w:r>
-        <w:rPr>
-          <w:szCs w:val="24"/>
-        </w:rPr>
-        <w:fldChar w:fldCharType="begin"/>
-      </w:r>
-      <w:r>
-        <w:rPr>
-          <w:szCs w:val="24"/>
-        </w:rPr>
-        <w:instrText xml:space="preserve"> ADDIN ZOTERO_ITEM CSL_CITATION {"citationID":"nrZM5PZE","properties":{"formattedCitation":"(Divyanth et al., 2023, S. 2\\uc0\\u8211{}3)","plainCitation":"(Divyanth et al., 2023, S. 2–3)","noteIndex":0},"citationItems":[{"id":79,"uris":["http://zotero.org/users/14551900/items/HVXZSFA8"],"itemData":{"id":79,"type":"article-journal","abstract":"Vision-enabled robotic approaches for apple orchard management have been widely studied in recent years. It is essential for the vision-system to capture the depth information of the canopies for improved understanding of the geometric relations between objects in the orchard environment, which is essential for safe and efficient operations of robots. Unfortunately, depth-enabled sensors are more expensive and less ubiquitous compared to standard RGB cameras, thus limiting the accessibility of depth cues. This study demonstrates that a data-driven approach using a conditional generative adversarial network (cGAN), known as Pix2Pix can estimate depth from RGB images of orchards acquired from a monocular camera. The Pix2Pix network was modified to generate a depth channel when a standard RGB image was given as input. The network was trained and tested for their efficacy using images acquired from two different apple cultivation systems and camera models. The results demonstrated that the model can generate depth estimates comparable to the actual depth channel with a rootmean-squared error (RMSE) of 1.83 cm (corresponding to a relative error of 3.5%). Moreover, a high structural similarity measure index (&gt; 0.55) and commensurate textural features were observed between the actual depth image and the predicted depth image. The results showed that the use of the Pix2Pix model for producing rational depth maps of fruit orchards with monocular cameras is a viable alternative to the use of relatively more expensive RGB-D sensors for obtaining depth information.","container-title":"Smart Agricultural Technology","DOI":"10.1016/j.atech.2023.100345","ISSN":"27723755","journalAbbreviation":"Smart Agricultural Technology","language":"en","page":"100345","source":"DOI.org (Crossref)","title":"Estimating depth from RGB images using deep-learning for robotic applications in apple orchards","volume":"6","author":[{"family":"Divyanth","given":"L.G."},{"family":"Rathore","given":"Divya"},{"family":"Senthilkumar","given":"Piranav"},{"family":"Patidar","given":"Prakhar"},{"family":"Zhang","given":"Xin"},{"family":"Karkee","given":"Manoj"},{"family":"Machavaram","given":"Rajendra"},{"family":"Soni","given":"Peeyush"}],"issued":{"date-parts":[["2023",12]]},"citation-key":"divyanthEstimatingDepthRGB2023"},"locator":"2-3","label":"page"}],"schema":"https://github.com/citation-style-language/schema/raw/master/csl-citation.json"} </w:instrText>
-      </w:r>
-      <w:r>
-        <w:rPr>
-          <w:szCs w:val="24"/>
-        </w:rPr>
-        <w:fldChar w:fldCharType="separate"/>
-      </w:r>
-      <w:r>
-        <w:t>(Divyanth et al., 2023, S. 2–3)</w:t>
-      </w:r>
-      <w:r>
-        <w:rPr>
-          <w:szCs w:val="24"/>
-        </w:rPr>
-        <w:fldChar w:fldCharType="end"/>
-      </w:r>
-      <w:r>
-        <w:rPr>
-          <w:szCs w:val="24"/>
-        </w:rPr>
-        <w:t>.</w:t>
-      </w:r>
-    </w:p>
-    <w:p>
-      <w:r>
-        <w:t>Depth</w:t>
-      </w:r>
-      <w:r>
-        <w:t xml:space="preserve"> M</w:t>
-      </w:r>
-      <w:r>
-        <w:t>aps können auf unterschiedliche Weise erzeugt werden. Zu den gängigen Methoden zählen Stereovision, Time-</w:t>
-      </w:r>
-      <w:proofErr w:type="spellStart"/>
-      <w:r>
-        <w:t>of</w:t>
-      </w:r>
-      <w:proofErr w:type="spellEnd"/>
-      <w:r>
-        <w:t>-Flight, Structured Light oder monokulare Schätzungen mithilfe von KI</w:t>
-      </w:r>
-      <w:r>
-        <w:t xml:space="preserve"> </w:t>
-      </w:r>
-      <w:r>
-        <w:fldChar w:fldCharType="begin"/>
-      </w:r>
-      <w:r>
-        <w:instrText xml:space="preserve"> ADDIN ZOTERO_ITEM CSL_CITATION {"citationID":"8rHtg1dG","properties":{"formattedCitation":"(J\\uc0\\u228{}hne, 2024, S. 283\\uc0\\u8211{}289)","plainCitation":"(Jähne, 2024, S. 283–289)","noteIndex":0},"citationItems":[{"id":84,"uris":["http://zotero.org/users/14551900/items/GZGUN6AD"],"itemData":{"id":84,"type":"book","event-place":"Berlin, Heidelberg","ISBN":"978-3-662-59509-1","language":"de","license":"https://www.springernature.com/gp/researchers/text-and-data-mining","note":"DOI: 10.1007/978-3-662-59510-7","publisher":"Springer Berlin Heidelberg","publisher-place":"Berlin, Heidelberg","source":"DOI.org (Crossref)","title":"Digitale Bildverarbeitung: und Bildgewinnung","title-short":"Digitale Bildverarbeitung","URL":"https://link.springer.com/10.1007/978-3-662-59510-7","author":[{"family":"Jähne","given":"Bernd"}],"accessed":{"date-parts":[["2025",10,5]]},"issued":{"date-parts":[["2024"]]},"citation-key":"jaehneDigitaleBildverarbeitungUnd2024"},"locator":"283–289","label":"page"}],"schema":"https://github.com/citation-style-language/schema/raw/master/csl-citation.json"} </w:instrText>
-      </w:r>
-      <w:r>
-        <w:fldChar w:fldCharType="separate"/>
-      </w:r>
-      <w:r>
-        <w:t>(Jähne, 2024, S. 283–289)</w:t>
-      </w:r>
-      <w:r>
-        <w:fldChar w:fldCharType="end"/>
-      </w:r>
-      <w:r>
-        <w:t xml:space="preserve">. Im </w:t>
-      </w:r>
-      <w:r>
-        <w:t xml:space="preserve">hierfür </w:t>
-      </w:r>
-      <w:r>
-        <w:t xml:space="preserve">wurde Blender verwendet, wobei über die </w:t>
-      </w:r>
-      <w:proofErr w:type="spellStart"/>
-      <w:r>
-        <w:t>Compositing</w:t>
-      </w:r>
-      <w:proofErr w:type="spellEnd"/>
-      <w:r>
-        <w:t xml:space="preserve">-Nodes ein sogenannter Z-Depth-Pass aus dem </w:t>
-      </w:r>
-      <w:proofErr w:type="spellStart"/>
-      <w:r>
-        <w:t>Render</w:t>
-      </w:r>
-      <w:proofErr w:type="spellEnd"/>
-      <w:r>
-        <w:t xml:space="preserve"> extrahiert wurde. Blender kann die Tiefeninformationen direkt aus der 3D-Szene berechnen, indem für jedes Pixel der Abstand zur Kamera entlang der Z-Achse bestimmt wird. Diese Werte werden im sogenannten Z-Buffer gespeichert und ergeben in ihrer Gesamtheit die Depth</w:t>
-      </w:r>
-      <w:r>
-        <w:t xml:space="preserve"> </w:t>
-      </w:r>
-      <w:r>
-        <w:t>M</w:t>
-      </w:r>
-      <w:r>
-        <w:t>ap</w:t>
-      </w:r>
-      <w:r>
-        <w:t xml:space="preserve"> </w:t>
-      </w:r>
-      <w:r>
-        <w:fldChar w:fldCharType="begin"/>
-      </w:r>
-      <w:r>
-        <w:instrText xml:space="preserve"> ADDIN ZOTERO_ITEM CSL_CITATION {"citationID":"l4MdV7fD","properties":{"formattedCitation":"(Blender Foundation, 2025)","plainCitation":"(Blender Foundation, 2025)","noteIndex":0},"citationItems":[{"id":85,"uris":["http://zotero.org/users/14551900/items/QH5Z5D4E"],"itemData":{"id":85,"type":"webpage","title":"Glossary - Blender 4.5 LTS Manual","URL":"https://docs.blender.org/manual/en/latest/glossary/index.html#term-Z-buffer","author":[{"family":"Blender Foundation","given":""}],"accessed":{"date-parts":[["2025",10,6]]},"issued":{"date-parts":[["2025",10,5]]},"citation-key":"blenderfoundationGlossaryBlender452025"}}],"schema":"https://github.com/citation-style-language/schema/raw/master/csl-citation.json"} </w:instrText>
-      </w:r>
-      <w:r>
-        <w:fldChar w:fldCharType="separate"/>
-      </w:r>
-      <w:r>
-        <w:t>(Blender Foundation, 2025)</w:t>
-      </w:r>
-      <w:r>
-        <w:fldChar w:fldCharType="end"/>
-      </w:r>
-      <w:r>
-        <w:t>.</w:t>
-      </w:r>
-    </w:p>
-    <w:p>
-      <w:r>
-        <w:t>Gängige</w:t>
-      </w:r>
-      <w:r>
-        <w:t xml:space="preserve"> Einsatzfelder von Depth</w:t>
-      </w:r>
-      <w:r>
-        <w:t xml:space="preserve"> </w:t>
-      </w:r>
-      <w:r>
-        <w:t>M</w:t>
-      </w:r>
-      <w:r>
-        <w:t>aps sind beispielsweise die Hinderniserkennung in virtuellen Umgebungen oder die Modellierung von Szenen. Darüber hinaus werden sie im sogenannten Depth-Image-</w:t>
-      </w:r>
-      <w:proofErr w:type="spellStart"/>
-      <w:r>
-        <w:t>Based</w:t>
-      </w:r>
-      <w:proofErr w:type="spellEnd"/>
-      <w:r>
-        <w:t xml:space="preserve"> Rendering (DIBR) genutzt, um neue Kameraperspektiven aus vorhandenen Tiefeninformationen zu berechnen</w:t>
-      </w:r>
-      <w:r>
-        <w:t xml:space="preserve"> </w:t>
-      </w:r>
-      <w:commentRangeStart w:id="17"/>
-      <w:r>
-        <w:fldChar w:fldCharType="begin"/>
-      </w:r>
-      <w:r>
-        <w:instrText xml:space="preserve"> ADDIN ZOTERO_ITEM CSL_CITATION {"citationID":"99jLnNIn","properties":{"formattedCitation":"(Schmeing &amp; Jiang, o.\\uc0\\u160{}J., S. 279\\uc0\\u8211{}280)","plainCitation":"(Schmeing &amp; Jiang, o. J., S. 279–280)","noteIndex":0},"citationItems":[{"id":93,"uris":["http://zotero.org/users/14551900/items/CVITWAC6"],"itemData":{"id":93,"type":"chapter","abstract":"Depth Image Based Rendering is a technique to render new views from a video stream. The scene geometry is given by an additional depth stream which stores for each pixel its distance to the camera. This technique allows for a wide variety of applications including...","language":"en","note":"DOI: 10.1007/978-3-642-22407-2_12","source":"link.springer.com","title":"Depth Image Based Rendering","URL":"https://link.springer.com/chapter/10.1007/978-3-642-22407-2_12","author":[{"family":"Schmeing","given":"Michael"},{"family":"Jiang","given":"Xiaoyi"}],"accessed":{"date-parts":[["2025",10,7]]},"citation-key":"schmeingDepthImageBaseda"},"locator":"279-280","label":"page"}],"schema":"https://github.com/citation-style-language/schema/raw/master/csl-citation.json"} </w:instrText>
-      </w:r>
-      <w:r>
-        <w:fldChar w:fldCharType="separate"/>
-      </w:r>
-      <w:r>
-        <w:t>(Schmeing &amp; Jiang, o. J., S. 279–280)</w:t>
-      </w:r>
-      <w:r>
-        <w:fldChar w:fldCharType="end"/>
-      </w:r>
-      <w:commentRangeEnd w:id="17"/>
-      <w:r>
-        <w:rPr>
-          <w:rStyle w:val="Kommentarzeichen"/>
-        </w:rPr>
-        <w:commentReference w:id="17"/>
-      </w:r>
-      <w:r>
-        <w:t xml:space="preserve"> </w:t>
-      </w:r>
-      <w:r>
-        <w:fldChar w:fldCharType="begin"/>
-      </w:r>
-      <w:r>
-        <w:instrText xml:space="preserve"> ADDIN ZOTERO_ITEM CSL_CITATION {"citationID":"XHANjcin","properties":{"formattedCitation":"(Lipski et al., 2014, S. 943\\uc0\\u8211{}944)","plainCitation":"(Lipski et al., 2014, S. 943–944)","noteIndex":0},"citationItems":[{"id":90,"uris":["http://zotero.org/users/14551900/items/I6ER7VCS"],"itemData":{"id":90,"type":"article-journal","abstract":"We present a novel approach to free-viewpoint video. Our main contribution is the formulation of a hybrid approach between image morphing and depth-image based rendering. When rendering the scene from novel viewpoints, we use both dense pixel correspondences between image pairs as well as an underlying, view-dependent geometrical model. Our novel reconstruction scheme iteratively refines geometric and correspondence information. By combining the strengths of both depth and correspondence estimation, our approach enables free-viewpoint video also for challenging scenes as well as for recordings that may violate typical constraints in multiview reconstruction. For example, our method is robust against inaccurate camera calibration, asynchronous capture, and imprecise depth reconstruction. Rendering results for different scenes and applications demonstrate the versatility and robustness of our approach.","container-title":"IEEE Transactions on Circuits and Systems for Video Technology","DOI":"10.1109/TCSVT.2014.2302379","ISSN":"1558-2205","issue":"6","page":"942-951","source":"IEEE Xplore","title":"Correspondence and Depth-Image Based Rendering a Hybrid Approach for Free-Viewpoint Video","volume":"24","author":[{"family":"Lipski","given":"Christian"},{"family":"Klose","given":"Felix"},{"family":"Magnor","given":"Marcus"}],"issued":{"date-parts":[["2014",6]]},"citation-key":"lipskiCorrespondenceDepthImageBased2014"},"locator":"943-944","label":"page"}],"schema":"https://github.com/citation-style-language/schema/raw/master/csl-citation.json"} </w:instrText>
-      </w:r>
-      <w:r>
-        <w:fldChar w:fldCharType="separate"/>
-      </w:r>
-      <w:r>
-        <w:t>(Lipski et al., 2014, S. 943–944)</w:t>
-      </w:r>
-      <w:r>
-        <w:fldChar w:fldCharType="end"/>
-      </w:r>
-      <w:r>
-        <w:t>. Auch in modernen Anwendungen, etwa im autonomen Fahren oder in der Robotik, dienen Depth</w:t>
-      </w:r>
-      <w:r>
-        <w:t xml:space="preserve"> M</w:t>
-      </w:r>
-      <w:r>
-        <w:t>aps als Grundlage für die Erstellung topologischer Karten zur Erfassung von Hindernissen und Entfernungen</w:t>
-      </w:r>
-      <w:r>
-        <w:t xml:space="preserve"> </w:t>
-      </w:r>
-      <w:r>
-        <w:fldChar w:fldCharType="begin"/>
-      </w:r>
-      <w:r>
-        <w:instrText xml:space="preserve"> ADDIN ZOTERO_ITEM CSL_CITATION {"citationID":"W5yZGLPN","properties":{"formattedCitation":"(Saha et al., 2022, S. 1)","plainCitation":"(Saha et al., 2022, S. 1)","noteIndex":0},"citationItems":[{"id":87,"uris":["http://zotero.org/users/14551900/items/K2WVV563"],"itemData":{"id":87,"type":"article-journal","abstract":"Obstacle detection is an essential task for the autonomous navigation by robots. The task becomes more complex in a dynamic and cluttered environment. In this context, the RGB-D camera sensor is one of the most common devices that provides a quick and reasonable estimation of the environment in the form of RGB and depth images. This work proposes an efficient obstacle detection and tracking method using depth images to facilitate quick dynamic obstacle detection. To achieve early detection of dynamic obstacles and stable estimation of their states, as in previous methods, we applied a u-depth map for obstacle detection. Unlike existing methods, the present method provides dynamic thresholding facilities on the u-depth map to detect obstacles more accurately. Here, we propose a restricted v-depth map technique, using post-processing after the u-depth map processing to obtain a better prediction of the obstacle dimension. We also propose a new algorithm to track obstacles until they are within the field of view (FOV). We evaluate the performance of the proposed system on different kinds of data sets. The proposed method outperformed the vision-based state-of-the-art (SoA) methods in terms of state estimation of dynamic obstacles and execution time.","container-title":"Sensors (Basel, Switzerland)","DOI":"10.3390/s22176537","ISSN":"1424-8220","issue":"17","journalAbbreviation":"Sensors (Basel)","note":"PMID: 36080993\nPMCID: PMC9460380","page":"6537","source":"PubMed Central","title":"Efficient Obstacle Detection and Tracking Using RGB-D Sensor Data in Dynamic Environments for Robotic Applications","volume":"22","author":[{"family":"Saha","given":"Arindam"},{"family":"Dhara","given":"Bibhas Chandra"},{"family":"Umer","given":"Saiyed"},{"family":"Yurii","given":"Kulakov"},{"family":"Alanazi","given":"Jazem Mutared"},{"family":"AlZubi","given":"Ahmad Ali"}],"issued":{"date-parts":[["2022",8,30]]},"citation-key":"sahaEfficientObstacleDetection2022"},"locator":"1","label":"page"}],"schema":"https://github.com/citation-style-language/schema/raw/master/csl-citation.json"} </w:instrText>
-      </w:r>
-      <w:r>
-        <w:fldChar w:fldCharType="separate"/>
-      </w:r>
-      <w:r>
-        <w:t>(Saha et al., 2022, S. 1)</w:t>
-      </w:r>
-      <w:r>
-        <w:fldChar w:fldCharType="end"/>
-      </w:r>
-      <w:r>
-        <w:t>.</w:t>
-      </w:r>
-    </w:p>
-    <w:p>
-      <w:r>
-        <w:t>Schwierigkeiten</w:t>
-      </w:r>
-      <w:r>
-        <w:t xml:space="preserve"> zur Tiefeneinschätzung hat eine Depth Map</w:t>
-      </w:r>
-      <w:r>
-        <w:t xml:space="preserve"> mit </w:t>
-      </w:r>
-      <w:r>
-        <w:t>spiegelnden</w:t>
-      </w:r>
-      <w:r>
-        <w:t xml:space="preserve"> Oberflächen</w:t>
-      </w:r>
-      <w:r>
-        <w:t xml:space="preserve">, zudem fassen sie nur die Vorderfläche von einer </w:t>
-      </w:r>
-      <w:r>
-        <w:t>Szene</w:t>
-      </w:r>
-      <w:r>
-        <w:t xml:space="preserve"> auf</w:t>
-      </w:r>
-      <w:r>
-        <w:t xml:space="preserve"> und liefern dadurch eine </w:t>
-      </w:r>
-      <w:r>
-        <w:rPr>
-          <w:szCs w:val="24"/>
-        </w:rPr>
-        <w:t xml:space="preserve">eingeschränkte </w:t>
-      </w:r>
-      <w:r>
-        <w:t>Sicht.</w:t>
-      </w:r>
-      <w:r>
-        <w:t xml:space="preserve"> Außerdem sind sie </w:t>
-      </w:r>
-      <w:r>
-        <w:t>häufig</w:t>
-      </w:r>
-      <w:r>
-        <w:t xml:space="preserve"> verrauscht und enthalten oft Schätzungsfehler, we</w:t>
-      </w:r>
-      <w:r>
-        <w:t>nn man sie mithilfe einer KI erstellt</w:t>
-      </w:r>
-      <w:r>
-        <w:t xml:space="preserve"> </w:t>
-      </w:r>
-      <w:r>
-        <w:fldChar w:fldCharType="begin"/>
-      </w:r>
-      <w:r>
-        <w:instrText xml:space="preserve"> ADDIN ZOTERO_ITEM CSL_CITATION {"citationID":"N8LgA1ry","properties":{"formattedCitation":"(Divyanth et al., 2023, S. 6\\uc0\\u8211{}7)","plainCitation":"(Divyanth et al., 2023, S. 6–7)","noteIndex":0},"citationItems":[{"id":79,"uris":["http://zotero.org/users/14551900/items/HVXZSFA8"],"itemData":{"id":79,"type":"article-journal","abstract":"Vision-enabled robotic approaches for apple orchard management have been widely studied in recent years. It is essential for the vision-system to capture the depth information of the canopies for improved understanding of the geometric relations between objects in the orchard environment, which is essential for safe and efficient operations of robots. Unfortunately, depth-enabled sensors are more expensive and less ubiquitous compared to standard RGB cameras, thus limiting the accessibility of depth cues. This study demonstrates that a data-driven approach using a conditional generative adversarial network (cGAN), known as Pix2Pix can estimate depth from RGB images of orchards acquired from a monocular camera. The Pix2Pix network was modified to generate a depth channel when a standard RGB image was given as input. The network was trained and tested for their efficacy using images acquired from two different apple cultivation systems and camera models. The results demonstrated that the model can generate depth estimates comparable to the actual depth channel with a rootmean-squared error (RMSE) of 1.83 cm (corresponding to a relative error of 3.5%). Moreover, a high structural similarity measure index (&gt; 0.55) and commensurate textural features were observed between the actual depth image and the predicted depth image. The results showed that the use of the Pix2Pix model for producing rational depth maps of fruit orchards with monocular cameras is a viable alternative to the use of relatively more expensive RGB-D sensors for obtaining depth information.","container-title":"Smart Agricultural Technology","DOI":"10.1016/j.atech.2023.100345","ISSN":"27723755","journalAbbreviation":"Smart Agricultural Technology","language":"en","page":"100345","source":"DOI.org (Crossref)","title":"Estimating depth from RGB images using deep-learning for robotic applications in apple orchards","volume":"6","author":[{"family":"Divyanth","given":"L.G."},{"family":"Rathore","given":"Divya"},{"family":"Senthilkumar","given":"Piranav"},{"family":"Patidar","given":"Prakhar"},{"family":"Zhang","given":"Xin"},{"family":"Karkee","given":"Manoj"},{"family":"Machavaram","given":"Rajendra"},{"family":"Soni","given":"Peeyush"}],"issued":{"date-parts":[["2023",12]]},"citation-key":"divyanthEstimatingDepthRGB2023"},"locator":"6-7","label":"page"}],"schema":"https://github.com/citation-style-language/schema/raw/master/csl-citation.json"} </w:instrText>
-      </w:r>
-      <w:r>
-        <w:fldChar w:fldCharType="separate"/>
-      </w:r>
-      <w:r>
-        <w:t>(Divyanth et al., 2023, S. 6–7)</w:t>
-      </w:r>
-      <w:r>
-        <w:fldChar w:fldCharType="end"/>
-      </w:r>
-      <w:r>
-        <w:t>.</w:t>
-      </w:r>
-      <w:r>
-        <w:t xml:space="preserve"> </w:t>
-      </w:r>
-    </w:p>
-    <w:p>
-      <w:pPr>
-        <w:rPr>
-          <w:szCs w:val="24"/>
-        </w:rPr>
-      </w:pPr>
-      <w:r>
-        <w:t>Mit all diesen Möglichkeiten kann man weiterführend viel mit Depth</w:t>
-      </w:r>
-      <w:r>
-        <w:t xml:space="preserve"> M</w:t>
-      </w:r>
-      <w:r>
-        <w:t xml:space="preserve">aps </w:t>
-      </w:r>
-      <w:r>
-        <w:t xml:space="preserve">machen, </w:t>
-      </w:r>
-      <w:r>
-        <w:rPr>
-          <w:szCs w:val="24"/>
-        </w:rPr>
-        <w:t xml:space="preserve">kombiniert Depth Maps aus verschiedenen Blickwinkeln </w:t>
-      </w:r>
-      <w:r>
-        <w:rPr>
-          <w:szCs w:val="24"/>
-        </w:rPr>
-        <w:t xml:space="preserve">können </w:t>
-      </w:r>
-      <w:r>
-        <w:rPr>
-          <w:szCs w:val="24"/>
-        </w:rPr>
-        <w:t>zu einer dichten 3D-Rekonstruktion</w:t>
-      </w:r>
-      <w:r>
-        <w:rPr>
-          <w:szCs w:val="24"/>
-        </w:rPr>
-        <w:t xml:space="preserve"> verhelfen</w:t>
-      </w:r>
-      <w:r>
-        <w:rPr>
-          <w:szCs w:val="24"/>
-        </w:rPr>
-        <w:t xml:space="preserve"> </w:t>
-      </w:r>
-      <w:r>
-        <w:rPr>
-          <w:szCs w:val="24"/>
-        </w:rPr>
-        <w:fldChar w:fldCharType="begin"/>
-      </w:r>
-      <w:r>
-        <w:rPr>
-          <w:szCs w:val="24"/>
-        </w:rPr>
-        <w:instrText xml:space="preserve"> ADDIN ZOTERO_ITEM CSL_CITATION {"citationID":"wL8kgDZz","properties":{"formattedCitation":"(Izadi et al., 2011, S. 1)","plainCitation":"(Izadi et al., 2011, S. 1)","noteIndex":0},"citationItems":[{"id":96,"uris":["http://zotero.org/users/14551900/items/PEUX8XK3"],"itemData":{"id":96,"type":"paper-conference","abstract":"KinectFusion enables a user holding and moving a standard Kinect camera to rapidly create detailed 3D reconstructions of an indoor scene. Only the depth data from Kinect is used to track the 3D pose of the sensor and reconstruct, geometrically precise, 3D models of the physical scene in real-time. The capabilities of KinectFusion, as well as the novel GPUbased pipeline are described in full. We show uses of the core system for low-cost handheld scanning, and geometry-aware augmented reality and physics-based interactions. Novel extensions to the core GPU pipeline demonstrate object segmentation and user interaction directly in front of the sensor, without degrading camera tracking or reconstruction. These extensions are used to enable real-time multi-touch interactions anywhere, allowing any planar or non-planar reconstructed physical surface to be appropriated for touch.","container-title":"Proceedings of the 24th annual ACM symposium on User interface software and technology","DOI":"10.1145/2047196.2047270","event-place":"Santa Barbara California USA","event-title":"UIST '11: The 24th Annual ACM Symposium on User Interface Software and Technology","ISBN":"978-1-4503-0716-1","language":"en","page":"559-568","publisher":"ACM","publisher-place":"Santa Barbara California USA","source":"DOI.org (Crossref)","title":"KinectFusion: real-time 3D reconstruction and interaction using a moving depth camera","title-short":"KinectFusion","URL":"https://dl.acm.org/doi/10.1145/2047196.2047270","author":[{"family":"Izadi","given":"Shahram"},{"family":"Kim","given":"David"},{"family":"Hilliges","given":"Otmar"},{"family":"Molyneaux","given":"David"},{"family":"Newcombe","given":"Richard"},{"family":"Kohli","given":"Pushmeet"},{"family":"Shotton","given":"Jamie"},{"family":"Hodges","given":"Steve"},{"family":"Freeman","given":"Dustin"},{"family":"Davison","given":"Andrew"},{"family":"Fitzgibbon","given":"Andrew"}],"accessed":{"date-parts":[["2025",10,7]]},"issued":{"date-parts":[["2011",10,16]]},"citation-key":"izadiKinectFusionRealtime3D2011"},"locator":"1","label":"page"}],"schema":"https://github.com/citation-style-language/schema/raw/master/csl-citation.json"} </w:instrText>
-      </w:r>
-      <w:r>
-        <w:rPr>
-          <w:szCs w:val="24"/>
-        </w:rPr>
-        <w:fldChar w:fldCharType="separate"/>
-      </w:r>
-      <w:r>
-        <w:t>(Izadi et al., 2011, S. 1)</w:t>
-      </w:r>
-      <w:r>
-        <w:rPr>
-          <w:szCs w:val="24"/>
-        </w:rPr>
-        <w:fldChar w:fldCharType="end"/>
-      </w:r>
-      <w:r>
-        <w:rPr>
-          <w:szCs w:val="24"/>
-        </w:rPr>
-        <w:t>. Neuerdings kann man mit</w:t>
-      </w:r>
-      <w:r>
-        <w:rPr>
-          <w:szCs w:val="24"/>
-        </w:rPr>
-        <w:t xml:space="preserve"> </w:t>
-      </w:r>
-      <w:r>
-        <w:rPr>
-          <w:szCs w:val="24"/>
-        </w:rPr>
-        <w:t>Open-Source</w:t>
-      </w:r>
-      <w:r>
-        <w:rPr>
-          <w:szCs w:val="24"/>
-        </w:rPr>
-        <w:t xml:space="preserve"> </w:t>
-      </w:r>
-      <w:r>
-        <w:rPr>
-          <w:szCs w:val="24"/>
-        </w:rPr>
-        <w:t>Framework</w:t>
-      </w:r>
-      <w:r>
-        <w:rPr>
-          <w:szCs w:val="24"/>
-        </w:rPr>
-        <w:t>s</w:t>
-      </w:r>
-      <w:r>
-        <w:rPr>
-          <w:szCs w:val="24"/>
-        </w:rPr>
-        <w:t>, wie</w:t>
-      </w:r>
-      <w:r>
-        <w:rPr>
-          <w:szCs w:val="24"/>
-        </w:rPr>
-        <w:t xml:space="preserve"> zum Beispiel </w:t>
-      </w:r>
-      <w:proofErr w:type="spellStart"/>
-      <w:r>
-        <w:rPr>
-          <w:szCs w:val="24"/>
-        </w:rPr>
-        <w:t>NeRF</w:t>
-      </w:r>
-      <w:proofErr w:type="spellEnd"/>
-      <w:r>
-        <w:rPr>
-          <w:szCs w:val="24"/>
-        </w:rPr>
-        <w:t xml:space="preserve"> (</w:t>
-      </w:r>
-      <w:proofErr w:type="spellStart"/>
-      <w:r>
-        <w:rPr>
-          <w:szCs w:val="24"/>
-        </w:rPr>
-        <w:t>Neural</w:t>
-      </w:r>
-      <w:proofErr w:type="spellEnd"/>
-      <w:r>
-        <w:rPr>
-          <w:szCs w:val="24"/>
-        </w:rPr>
-        <w:t xml:space="preserve"> </w:t>
-      </w:r>
-      <w:proofErr w:type="spellStart"/>
-      <w:r>
-        <w:rPr>
-          <w:szCs w:val="24"/>
-        </w:rPr>
-        <w:t>Radiance</w:t>
-      </w:r>
-      <w:proofErr w:type="spellEnd"/>
-      <w:r>
-        <w:rPr>
-          <w:szCs w:val="24"/>
-        </w:rPr>
-        <w:t xml:space="preserve"> Fields)</w:t>
-      </w:r>
-      <w:r>
-        <w:rPr>
-          <w:szCs w:val="24"/>
-        </w:rPr>
-        <w:t xml:space="preserve">, realistische 3D-Szenen </w:t>
-      </w:r>
-      <w:r>
-        <w:rPr>
-          <w:szCs w:val="24"/>
-        </w:rPr>
-        <w:t xml:space="preserve">mit ihnen </w:t>
-      </w:r>
-      <w:r>
-        <w:rPr>
-          <w:szCs w:val="24"/>
-        </w:rPr>
-        <w:t>erstellen</w:t>
-      </w:r>
-      <w:r>
-        <w:rPr>
-          <w:szCs w:val="24"/>
-        </w:rPr>
-        <w:t xml:space="preserve"> </w:t>
-      </w:r>
-      <w:r>
-        <w:rPr>
-          <w:szCs w:val="24"/>
-        </w:rPr>
-        <w:fldChar w:fldCharType="begin"/>
-      </w:r>
-      <w:r>
-        <w:rPr>
-          <w:szCs w:val="24"/>
-        </w:rPr>
-        <w:instrText xml:space="preserve"> ADDIN ZOTERO_ITEM CSL_CITATION {"citationID":"O72u3JBe","properties":{"formattedCitation":"(Ito et al., 2024, S. 5)","plainCitation":"(Ito et al., 2024, S. 5)","noteIndex":0},"citationItems":[{"id":80,"uris":["http://zotero.org/users/14551900/items/QKU9I4V2"],"itemData":{"id":80,"type":"article-journal","abstract":"In this paper, we propose a method to refine the depth maps obtained by Multi-View Stereo (MVS) through iterative optimization of the Neural Radiance Field (NeRF). MVS accurately estimates the depths on object surfaces, and NeRF accurately estimates the depths at object boundaries. The key ideas of the proposed method are to combine MVS and NeRF to utilize the advantages of both in depth map estimation and to use NeRF for depth map refinement. We also introduce a Huber loss into the NeRF optimization to improve the accuracy of the depth map refinement, where the Huber loss reduces the estimation error in the radiance fields by placing constraints on errors larger than a threshold. Through a set of experiments using the Redwood-3dscan dataset and the DTU dataset, which are public datasets consisting of multi-view images, we demonstrate the effectiveness of the proposed method compared to conventional methods: COLMAP, NeRF, and DS-NeRF.","container-title":"Journal of Imaging","DOI":"10.3390/jimaging10030068","ISSN":"2313-433X","issue":"3","journalAbbreviation":"J Imaging","note":"PMID: 38535148\nPMCID: PMC10971679","page":"68","source":"PubMed Central","title":"Neural Radiance Field-Inspired Depth Map Refinement for Accurate Multi-View Stereo","volume":"10","author":[{"family":"Ito","given":"Shintaro"},{"family":"Miura","given":"Kanta"},{"family":"Ito","given":"Koichi"},{"family":"Aoki","given":"Takafumi"}],"issued":{"date-parts":[["2024",3,8]]},"citation-key":"itoNeuralRadianceFieldInspired2024"},"locator":"5","label":"page"}],"schema":"https://github.com/citation-style-language/schema/raw/master/csl-citation.json"} </w:instrText>
-      </w:r>
-      <w:r>
-        <w:rPr>
-          <w:szCs w:val="24"/>
-        </w:rPr>
-        <w:fldChar w:fldCharType="separate"/>
-      </w:r>
-      <w:r>
-        <w:t xml:space="preserve">(Ito </w:t>
-      </w:r>
-      <w:r>
-        <w:lastRenderedPageBreak/>
-        <w:t>et al., 2024, S. 5)</w:t>
+        <w:t>(Ito et al., 2024, S. 5)</w:t>
       </w:r>
       <w:r>
         <w:rPr>
@@ -6165,7 +6020,7 @@
                     <pic:cNvPicPr/>
                   </pic:nvPicPr>
                   <pic:blipFill>
-                    <a:blip r:embed="rId19" cstate="print">
+                    <a:blip r:embed="rId20" cstate="print">
                       <a:extLst>
                         <a:ext uri="{28A0092B-C50C-407E-A947-70E740481C1C}">
                           <a14:useLocalDpi xmlns:a14="http://schemas.microsoft.com/office/drawing/2010/main" val="0"/>
@@ -6223,30 +6078,31 @@
           <w:lang w:eastAsia="en-US"/>
         </w:rPr>
       </w:pPr>
-      <w:bookmarkStart w:id="18" w:name="_Toc210174378"/>
-      <w:r>
-        <w:rPr>
-          <w:lang w:eastAsia="en-US"/>
-        </w:rPr>
+      <w:bookmarkStart w:id="17" w:name="_Toc210174378"/>
+      <w:r>
+        <w:rPr>
+          <w:lang w:eastAsia="en-US"/>
+        </w:rPr>
+        <w:lastRenderedPageBreak/>
         <w:t>Überblick bestehender Ansätze</w:t>
       </w:r>
+      <w:bookmarkEnd w:id="17"/>
+    </w:p>
+    <w:p>
+      <w:pPr>
+        <w:pStyle w:val="berschrift2"/>
+        <w:rPr>
+          <w:lang w:eastAsia="en-US"/>
+        </w:rPr>
+      </w:pPr>
+      <w:bookmarkStart w:id="18" w:name="_Toc210174379"/>
+      <w:r>
+        <w:rPr>
+          <w:lang w:eastAsia="en-US"/>
+        </w:rPr>
+        <w:t>Stand der Forschung im Bereich Tiefenwahrnemung</w:t>
+      </w:r>
       <w:bookmarkEnd w:id="18"/>
-    </w:p>
-    <w:p>
-      <w:pPr>
-        <w:pStyle w:val="berschrift2"/>
-        <w:rPr>
-          <w:lang w:eastAsia="en-US"/>
-        </w:rPr>
-      </w:pPr>
-      <w:bookmarkStart w:id="19" w:name="_Toc210174379"/>
-      <w:r>
-        <w:rPr>
-          <w:lang w:eastAsia="en-US"/>
-        </w:rPr>
-        <w:t>Stand der Forschung im Bereich Tiefenwahrnemung</w:t>
-      </w:r>
-      <w:bookmarkEnd w:id="19"/>
       <w:r>
         <w:rPr>
           <w:lang w:eastAsia="en-US"/>
@@ -6261,7 +6117,7 @@
           <w:lang w:eastAsia="en-US"/>
         </w:rPr>
       </w:pPr>
-      <w:bookmarkStart w:id="20" w:name="_Toc210174380"/>
+      <w:bookmarkStart w:id="19" w:name="_Toc210174380"/>
       <w:r>
         <w:rPr>
           <w:lang w:eastAsia="en-US"/>
@@ -6269,29 +6125,29 @@
         <w:lastRenderedPageBreak/>
         <w:t>Methodik</w:t>
       </w:r>
+      <w:bookmarkEnd w:id="19"/>
+      <w:r>
+        <w:rPr>
+          <w:lang w:eastAsia="en-US"/>
+        </w:rPr>
+        <w:t xml:space="preserve"> </w:t>
+      </w:r>
+    </w:p>
+    <w:p>
+      <w:pPr>
+        <w:pStyle w:val="berschrift2"/>
+        <w:rPr>
+          <w:lang w:eastAsia="en-US"/>
+        </w:rPr>
+      </w:pPr>
+      <w:bookmarkStart w:id="20" w:name="_Toc210174381"/>
+      <w:r>
+        <w:rPr>
+          <w:lang w:eastAsia="en-US"/>
+        </w:rPr>
+        <w:t>Forschungsdesign: Analyse und Bewertung der Szenarien</w:t>
+      </w:r>
       <w:bookmarkEnd w:id="20"/>
-      <w:r>
-        <w:rPr>
-          <w:lang w:eastAsia="en-US"/>
-        </w:rPr>
-        <w:t xml:space="preserve"> </w:t>
-      </w:r>
-    </w:p>
-    <w:p>
-      <w:pPr>
-        <w:pStyle w:val="berschrift2"/>
-        <w:rPr>
-          <w:lang w:eastAsia="en-US"/>
-        </w:rPr>
-      </w:pPr>
-      <w:bookmarkStart w:id="21" w:name="_Toc210174381"/>
-      <w:r>
-        <w:rPr>
-          <w:lang w:eastAsia="en-US"/>
-        </w:rPr>
-        <w:t>Forschungsdesign: Analyse und Bewertung der Szenarien</w:t>
-      </w:r>
-      <w:bookmarkEnd w:id="21"/>
     </w:p>
     <w:p>
       <w:pPr>
@@ -6333,44 +6189,44 @@
       <w:pPr>
         <w:pStyle w:val="berschrift2"/>
       </w:pPr>
-      <w:bookmarkStart w:id="22" w:name="_Toc210174382"/>
+      <w:bookmarkStart w:id="21" w:name="_Toc210174382"/>
       <w:r>
         <w:t>Definition der Szenarien</w:t>
       </w:r>
+      <w:bookmarkEnd w:id="21"/>
+    </w:p>
+    <w:p>
+      <w:r>
+        <w:t xml:space="preserve">Hier </w:t>
+      </w:r>
+      <w:r>
+        <w:t>erkläre</w:t>
+      </w:r>
+      <w:r>
+        <w:t xml:space="preserve"> ich das ich die 3 Szenarien nun beschreiben werde und wie der Aufbau umgesetzt wurde. Skizzen für jedes Szenario </w:t>
+      </w:r>
+      <w:r>
+        <w:t>erstellt,</w:t>
+      </w:r>
+      <w:r>
+        <w:t xml:space="preserve"> um ein Verständnis darüber zu </w:t>
+      </w:r>
+      <w:r>
+        <w:t>bekommen,</w:t>
+      </w:r>
+      <w:r>
+        <w:t xml:space="preserve"> was ich mir gedacht habe.</w:t>
+      </w:r>
+    </w:p>
+    <w:p>
+      <w:pPr>
+        <w:pStyle w:val="berschrift3"/>
+      </w:pPr>
+      <w:bookmarkStart w:id="22" w:name="_Toc210174383"/>
+      <w:r>
+        <w:t>Szenario 1: Baseline-3D-Rendering mit gezielten Tiefenherausforderungen</w:t>
+      </w:r>
       <w:bookmarkEnd w:id="22"/>
-    </w:p>
-    <w:p>
-      <w:r>
-        <w:t xml:space="preserve">Hier </w:t>
-      </w:r>
-      <w:r>
-        <w:t>erkläre</w:t>
-      </w:r>
-      <w:r>
-        <w:t xml:space="preserve"> ich das ich die 3 Szenarien nun beschreiben werde und wie der Aufbau umgesetzt wurde. Skizzen für jedes Szenario </w:t>
-      </w:r>
-      <w:r>
-        <w:t>erstellt,</w:t>
-      </w:r>
-      <w:r>
-        <w:t xml:space="preserve"> um ein Verständnis darüber zu </w:t>
-      </w:r>
-      <w:r>
-        <w:t>bekommen,</w:t>
-      </w:r>
-      <w:r>
-        <w:t xml:space="preserve"> was ich mir gedacht habe.</w:t>
-      </w:r>
-    </w:p>
-    <w:p>
-      <w:pPr>
-        <w:pStyle w:val="berschrift3"/>
-      </w:pPr>
-      <w:bookmarkStart w:id="23" w:name="_Toc210174383"/>
-      <w:r>
-        <w:t>Szenario 1: Baseline-3D-Rendering mit gezielten Tiefenherausforderungen</w:t>
-      </w:r>
-      <w:bookmarkEnd w:id="23"/>
     </w:p>
     <w:p>
       <w:r>
@@ -6447,101 +6303,92 @@
           <w:i/>
           <w:iCs/>
         </w:rPr>
-        <w:t>.</w:t>
-      </w:r>
-      <w:proofErr w:type="spellStart"/>
+        <w:t>.glb</w:t>
+      </w:r>
+      <w:r>
+        <w:t>-Datei exportiert</w:t>
+      </w:r>
+      <w:r>
+        <w:t xml:space="preserve">, das Format eignet sich besonders für 3d </w:t>
+      </w:r>
+      <w:r>
+        <w:t>Modelle,</w:t>
+      </w:r>
+      <w:r>
+        <w:t xml:space="preserve"> die man im Web-Visualisieren möchte</w:t>
+      </w:r>
+      <w:r>
+        <w:t xml:space="preserve"> </w:t>
+      </w:r>
+      <w:r>
+        <w:fldChar w:fldCharType="begin"/>
+      </w:r>
+      <w:r>
+        <w:instrText xml:space="preserve"> ADDIN ZOTERO_ITEM CSL_CITATION {"citationID":"WGyPCsyX","properties":{"formattedCitation":"({\\i{}glTF - Runtime 3D Asset Delivery}, 2020)","plainCitation":"(glTF - Runtime 3D Asset Delivery, 2020)","noteIndex":0},"citationItems":[{"id":44,"uris":["http://zotero.org/users/14551900/items/IKFKAPW6"],"itemData":{"id":44,"type":"webpage","abstract":"glTF™ is a royalty-free specification for the efficient transmission and loading of 3D scenes and models by engines and applications. glTF minimizes the size of 3D assets, and the runtime processing needed to unpack and use them. glTF defines an extensible publishing format that streamlines authoring workflows by enabling the interoperable use of 3D content across the industry.","container-title":"The Khronos Group","language":"en","note":"section: API","title":"glTF - Runtime 3D Asset Delivery","URL":"https://www.khronos.org/gltf/","accessed":{"date-parts":[["2025",9,21]]},"issued":{"date-parts":[["2020",12,3]]},"citation-key":"GlTFRuntime3D2020"}}],"schema":"https://github.com/citation-style-language/schema/raw/master/csl-citation.json"} </w:instrText>
+      </w:r>
+      <w:r>
+        <w:fldChar w:fldCharType="separate"/>
+      </w:r>
+      <w:r>
+        <w:t>(</w:t>
+      </w:r>
       <w:r>
         <w:rPr>
           <w:i/>
           <w:iCs/>
         </w:rPr>
-        <w:t>glb</w:t>
-      </w:r>
-      <w:proofErr w:type="spellEnd"/>
-      <w:r>
-        <w:t>-Datei exportiert</w:t>
-      </w:r>
-      <w:r>
-        <w:t xml:space="preserve">, das Format eignet sich besonders für 3d </w:t>
-      </w:r>
-      <w:r>
-        <w:t>Modelle,</w:t>
-      </w:r>
-      <w:r>
-        <w:t xml:space="preserve"> die man im Web-Visualisieren möchte</w:t>
+        <w:t>glTF - Runtime 3D Asset Delivery</w:t>
+      </w:r>
+      <w:r>
+        <w:t>, 2020)</w:t>
+      </w:r>
+      <w:r>
+        <w:fldChar w:fldCharType="end"/>
+      </w:r>
+      <w:r>
+        <w:t>.</w:t>
       </w:r>
       <w:r>
         <w:t xml:space="preserve"> </w:t>
       </w:r>
       <w:r>
-        <w:fldChar w:fldCharType="begin"/>
-      </w:r>
-      <w:r>
-        <w:instrText xml:space="preserve"> ADDIN ZOTERO_ITEM CSL_CITATION {"citationID":"WGyPCsyX","properties":{"formattedCitation":"({\\i{}glTF - Runtime 3D Asset Delivery}, 2020)","plainCitation":"(glTF - Runtime 3D Asset Delivery, 2020)","noteIndex":0},"citationItems":[{"id":44,"uris":["http://zotero.org/users/14551900/items/IKFKAPW6"],"itemData":{"id":44,"type":"webpage","abstract":"glTF™ is a royalty-free specification for the efficient transmission and loading of 3D scenes and models by engines and applications. glTF minimizes the size of 3D assets, and the runtime processing needed to unpack and use them. glTF defines an extensible publishing format that streamlines authoring workflows by enabling the interoperable use of 3D content across the industry.","container-title":"The Khronos Group","language":"en","note":"section: API","title":"glTF - Runtime 3D Asset Delivery","URL":"https://www.khronos.org/gltf/","accessed":{"date-parts":[["2025",9,21]]},"issued":{"date-parts":[["2020",12,3]]},"citation-key":"GlTFRuntime3D2020"}}],"schema":"https://github.com/citation-style-language/schema/raw/master/csl-citation.json"} </w:instrText>
-      </w:r>
-      <w:r>
-        <w:fldChar w:fldCharType="separate"/>
-      </w:r>
-      <w:r>
-        <w:t>(</w:t>
+        <w:t>Die Datei wurde anschließend auf Babylon.js eingebettet und dort dargestellt.</w:t>
+      </w:r>
+      <w:r>
+        <w:t xml:space="preserve"> </w:t>
+      </w:r>
+      <w:commentRangeStart w:id="23"/>
+      <w:r>
+        <w:t xml:space="preserve">Hierbei wurde darauf wertgelegt das die Szene den Bewertungsansprüchen entspricht. </w:t>
+      </w:r>
+      <w:commentRangeEnd w:id="23"/>
+      <w:r>
+        <w:rPr>
+          <w:rStyle w:val="Kommentarzeichen"/>
+        </w:rPr>
+        <w:commentReference w:id="23"/>
+      </w:r>
+    </w:p>
+    <w:p/>
+    <w:p>
+      <w:pPr>
+        <w:pStyle w:val="berschrift3"/>
+      </w:pPr>
+      <w:bookmarkStart w:id="24" w:name="_Toc210174384"/>
+      <w:r>
+        <w:t>Szenario 2: Depth Map + 360°-Panorama (</w:t>
       </w:r>
       <w:r>
         <w:rPr>
           <w:i/>
           <w:iCs/>
         </w:rPr>
-        <w:t>glTF - Runtime 3D Asset Delivery</w:t>
-      </w:r>
-      <w:r>
-        <w:t>, 2020)</w:t>
-      </w:r>
-      <w:r>
-        <w:fldChar w:fldCharType="end"/>
-      </w:r>
-      <w:r>
-        <w:t>.</w:t>
-      </w:r>
-      <w:r>
-        <w:t xml:space="preserve"> </w:t>
-      </w:r>
-      <w:r>
-        <w:t>Die Datei wurde anschließend auf Babylon.js eingebettet und dort dargestellt.</w:t>
-      </w:r>
-      <w:r>
-        <w:t xml:space="preserve"> </w:t>
-      </w:r>
-      <w:commentRangeStart w:id="24"/>
-      <w:r>
-        <w:t xml:space="preserve">Hierbei wurde darauf wertgelegt das die Szene den Bewertungsansprüchen entspricht. </w:t>
-      </w:r>
-      <w:commentRangeEnd w:id="24"/>
-      <w:r>
-        <w:rPr>
-          <w:rStyle w:val="Kommentarzeichen"/>
-        </w:rPr>
-        <w:commentReference w:id="24"/>
-      </w:r>
-    </w:p>
-    <w:p/>
-    <w:p>
-      <w:pPr>
-        <w:pStyle w:val="berschrift3"/>
-      </w:pPr>
-      <w:bookmarkStart w:id="25" w:name="_Toc210174384"/>
-      <w:r>
-        <w:t>Szenario 2: Depth Map + 360°-Panorama (</w:t>
-      </w:r>
-      <w:r>
-        <w:rPr>
-          <w:i/>
-          <w:iCs/>
-        </w:rPr>
         <w:t>Babylon.js</w:t>
       </w:r>
       <w:r>
         <w:t>, Artefakte, Optimierungsstrategien)</w:t>
       </w:r>
-      <w:bookmarkEnd w:id="25"/>
+      <w:bookmarkEnd w:id="24"/>
     </w:p>
     <w:p>
       <w:pPr>
@@ -6552,15 +6399,7 @@
         </w:numPr>
       </w:pPr>
       <w:r>
-        <w:t xml:space="preserve">Anschließend wurde ein 360° Panorama gerendert und eine Depthmap mit Blender </w:t>
-      </w:r>
-      <w:proofErr w:type="gramStart"/>
-      <w:r>
-        <w:t>erstellt(</w:t>
-      </w:r>
-      <w:proofErr w:type="gramEnd"/>
-      <w:r>
-        <w:t>wie genau das gemacht wurde kann ein eigenes Unterkapitel werden.)</w:t>
+        <w:t>Anschließend wurde ein 360° Panorama gerendert und eine Depthmap mit Blender erstellt(wie genau das gemacht wurde kann ein eigenes Unterkapitel werden.)</w:t>
       </w:r>
     </w:p>
     <w:p>
@@ -6576,26 +6415,20 @@
       <w:pPr>
         <w:pStyle w:val="berschrift3"/>
       </w:pPr>
-      <w:bookmarkStart w:id="26" w:name="_Toc210174385"/>
+      <w:bookmarkStart w:id="25" w:name="_Toc210174385"/>
       <w:r>
         <w:lastRenderedPageBreak/>
-        <w:t xml:space="preserve">Szenario 3: Low-Poly-Rekonstruktion aus Panorama + ggf. Depth Map (Tools wie </w:t>
-      </w:r>
-      <w:proofErr w:type="spellStart"/>
-      <w:r>
-        <w:t>zForm</w:t>
-      </w:r>
-      <w:proofErr w:type="spellEnd"/>
-      <w:r>
-        <w:t xml:space="preserve">, </w:t>
-      </w:r>
-      <w:proofErr w:type="spellStart"/>
-      <w:r>
-        <w:t>HoHoNet</w:t>
-      </w:r>
-      <w:proofErr w:type="spellEnd"/>
-      <w:r>
-        <w:t>)</w:t>
+        <w:t>Szenario 3: Low-Poly-Rekonstruktion aus Panorama + ggf. Depth Map (Tools wie zForm, HoHoNet)</w:t>
+      </w:r>
+      <w:bookmarkEnd w:id="25"/>
+    </w:p>
+    <w:p>
+      <w:pPr>
+        <w:pStyle w:val="berschrift2"/>
+      </w:pPr>
+      <w:bookmarkStart w:id="26" w:name="_Toc210174386"/>
+      <w:r>
+        <w:t>Technische Umsetzung</w:t>
       </w:r>
       <w:bookmarkEnd w:id="26"/>
     </w:p>
@@ -6603,45 +6436,31 @@
       <w:pPr>
         <w:pStyle w:val="berschrift2"/>
       </w:pPr>
-      <w:bookmarkStart w:id="27" w:name="_Toc210174386"/>
-      <w:r>
-        <w:t>Technische Umsetzung</w:t>
+      <w:bookmarkStart w:id="27" w:name="_Toc210174387"/>
+      <w:r>
+        <w:t>Evaluationsdesig</w:t>
       </w:r>
       <w:bookmarkEnd w:id="27"/>
     </w:p>
     <w:p>
       <w:pPr>
-        <w:pStyle w:val="berschrift2"/>
-      </w:pPr>
-      <w:bookmarkStart w:id="28" w:name="_Toc210174387"/>
-      <w:proofErr w:type="spellStart"/>
-      <w:r>
-        <w:t>Evaluationsdesig</w:t>
+        <w:pStyle w:val="berschrift3"/>
+      </w:pPr>
+      <w:bookmarkStart w:id="28" w:name="_Toc210174388"/>
+      <w:r>
+        <w:t>Stimulusmaterial</w:t>
       </w:r>
       <w:bookmarkEnd w:id="28"/>
-      <w:proofErr w:type="spellEnd"/>
     </w:p>
     <w:p>
       <w:pPr>
         <w:pStyle w:val="berschrift3"/>
       </w:pPr>
-      <w:bookmarkStart w:id="29" w:name="_Toc210174388"/>
-      <w:proofErr w:type="spellStart"/>
-      <w:r>
-        <w:t>Stimulusmaterial</w:t>
+      <w:bookmarkStart w:id="29" w:name="_Toc210174389"/>
+      <w:r>
+        <w:t>Auswertungsmethode</w:t>
       </w:r>
       <w:bookmarkEnd w:id="29"/>
-      <w:proofErr w:type="spellEnd"/>
-    </w:p>
-    <w:p>
-      <w:pPr>
-        <w:pStyle w:val="berschrift3"/>
-      </w:pPr>
-      <w:bookmarkStart w:id="30" w:name="_Toc210174389"/>
-      <w:r>
-        <w:t>Auswertungsmethode</w:t>
-      </w:r>
-      <w:bookmarkEnd w:id="30"/>
     </w:p>
     <w:p>
       <w:pPr>
@@ -6650,7 +6469,7 @@
           <w:lang w:eastAsia="en-US"/>
         </w:rPr>
       </w:pPr>
-      <w:bookmarkStart w:id="31" w:name="_Toc210174390"/>
+      <w:bookmarkStart w:id="30" w:name="_Toc210174390"/>
       <w:r>
         <w:rPr>
           <w:lang w:eastAsia="en-US"/>
@@ -6658,13 +6477,29 @@
         <w:lastRenderedPageBreak/>
         <w:t>Ergebnisse</w:t>
       </w:r>
+      <w:bookmarkEnd w:id="30"/>
+      <w:r>
+        <w:rPr>
+          <w:lang w:eastAsia="en-US"/>
+        </w:rPr>
+        <w:t xml:space="preserve"> </w:t>
+      </w:r>
+    </w:p>
+    <w:p>
+      <w:pPr>
+        <w:pStyle w:val="berschrift2"/>
+        <w:rPr>
+          <w:lang w:eastAsia="en-US"/>
+        </w:rPr>
+      </w:pPr>
+      <w:bookmarkStart w:id="31" w:name="_Toc210174391"/>
+      <w:r>
+        <w:rPr>
+          <w:lang w:eastAsia="en-US"/>
+        </w:rPr>
+        <w:t>Technische Ergebnisse der Szenario-Umsetzungen</w:t>
+      </w:r>
       <w:bookmarkEnd w:id="31"/>
-      <w:r>
-        <w:rPr>
-          <w:lang w:eastAsia="en-US"/>
-        </w:rPr>
-        <w:t xml:space="preserve"> </w:t>
-      </w:r>
     </w:p>
     <w:p>
       <w:pPr>
@@ -6673,12 +6508,12 @@
           <w:lang w:eastAsia="en-US"/>
         </w:rPr>
       </w:pPr>
-      <w:bookmarkStart w:id="32" w:name="_Toc210174391"/>
-      <w:r>
-        <w:rPr>
-          <w:lang w:eastAsia="en-US"/>
-        </w:rPr>
-        <w:t>Technische Ergebnisse der Szenario-Umsetzungen</w:t>
+      <w:bookmarkStart w:id="32" w:name="_Toc210174392"/>
+      <w:r>
+        <w:rPr>
+          <w:lang w:eastAsia="en-US"/>
+        </w:rPr>
+        <w:t>Beobachtete Optimierungseffekte (z. B. weniger Artefakte, visuelle Glätte)</w:t>
       </w:r>
       <w:bookmarkEnd w:id="32"/>
     </w:p>
@@ -6689,12 +6524,12 @@
           <w:lang w:eastAsia="en-US"/>
         </w:rPr>
       </w:pPr>
-      <w:bookmarkStart w:id="33" w:name="_Toc210174392"/>
-      <w:r>
-        <w:rPr>
-          <w:lang w:eastAsia="en-US"/>
-        </w:rPr>
-        <w:t>Beobachtete Optimierungseffekte (z. B. weniger Artefakte, visuelle Glätte)</w:t>
+      <w:bookmarkStart w:id="33" w:name="_Toc210174393"/>
+      <w:r>
+        <w:rPr>
+          <w:lang w:eastAsia="en-US"/>
+        </w:rPr>
+        <w:t>Ergebnisse der Nutzerbefragung (Darstellung in Tabellen, Diagrammen)</w:t>
       </w:r>
       <w:bookmarkEnd w:id="33"/>
     </w:p>
@@ -6705,39 +6540,23 @@
           <w:lang w:eastAsia="en-US"/>
         </w:rPr>
       </w:pPr>
-      <w:bookmarkStart w:id="34" w:name="_Toc210174393"/>
-      <w:r>
-        <w:rPr>
-          <w:lang w:eastAsia="en-US"/>
-        </w:rPr>
-        <w:t>Ergebnisse der Nutzerbefragung (Darstellung in Tabellen, Diagrammen)</w:t>
+      <w:bookmarkStart w:id="34" w:name="_Toc210174394"/>
+      <w:r>
+        <w:rPr>
+          <w:lang w:eastAsia="en-US"/>
+        </w:rPr>
+        <w:t>Zusammenfassung der Ergebnisse in Bezug auf Forschungsfrage</w:t>
       </w:r>
       <w:bookmarkEnd w:id="34"/>
     </w:p>
     <w:p>
       <w:pPr>
-        <w:pStyle w:val="berschrift2"/>
-        <w:rPr>
-          <w:lang w:eastAsia="en-US"/>
-        </w:rPr>
-      </w:pPr>
-      <w:bookmarkStart w:id="35" w:name="_Toc210174394"/>
-      <w:r>
-        <w:rPr>
-          <w:lang w:eastAsia="en-US"/>
-        </w:rPr>
-        <w:t>Zusammenfassung der Ergebnisse in Bezug auf Forschungsfrage</w:t>
-      </w:r>
-      <w:bookmarkEnd w:id="35"/>
-    </w:p>
-    <w:p>
-      <w:pPr>
         <w:pStyle w:val="berschrift1"/>
         <w:rPr>
           <w:lang w:eastAsia="en-US"/>
         </w:rPr>
       </w:pPr>
-      <w:bookmarkStart w:id="36" w:name="_Toc210174395"/>
+      <w:bookmarkStart w:id="35" w:name="_Toc210174395"/>
       <w:r>
         <w:rPr>
           <w:lang w:eastAsia="en-US"/>
@@ -6745,13 +6564,29 @@
         <w:lastRenderedPageBreak/>
         <w:t>Diskussion</w:t>
       </w:r>
+      <w:bookmarkEnd w:id="35"/>
+      <w:r>
+        <w:rPr>
+          <w:lang w:eastAsia="en-US"/>
+        </w:rPr>
+        <w:t xml:space="preserve"> </w:t>
+      </w:r>
+    </w:p>
+    <w:p>
+      <w:pPr>
+        <w:pStyle w:val="berschrift3"/>
+        <w:rPr>
+          <w:lang w:eastAsia="en-US"/>
+        </w:rPr>
+      </w:pPr>
+      <w:bookmarkStart w:id="36" w:name="_Toc210174396"/>
+      <w:r>
+        <w:rPr>
+          <w:lang w:eastAsia="en-US"/>
+        </w:rPr>
+        <w:t>Interpretation der Ergebnisse im Kontext der Forschungsfrage</w:t>
+      </w:r>
       <w:bookmarkEnd w:id="36"/>
-      <w:r>
-        <w:rPr>
-          <w:lang w:eastAsia="en-US"/>
-        </w:rPr>
-        <w:t xml:space="preserve"> </w:t>
-      </w:r>
     </w:p>
     <w:p>
       <w:pPr>
@@ -6760,12 +6595,18 @@
           <w:lang w:eastAsia="en-US"/>
         </w:rPr>
       </w:pPr>
-      <w:bookmarkStart w:id="37" w:name="_Toc210174396"/>
-      <w:r>
-        <w:rPr>
-          <w:lang w:eastAsia="en-US"/>
-        </w:rPr>
-        <w:t>Interpretation der Ergebnisse im Kontext der Forschungsfrage</w:t>
+      <w:bookmarkStart w:id="37" w:name="_Toc210174397"/>
+      <w:r>
+        <w:rPr>
+          <w:lang w:eastAsia="en-US"/>
+        </w:rPr>
+        <w:t>Vergleich mit Literatur</w:t>
+      </w:r>
+      <w:r>
+        <w:rPr>
+          <w:lang w:eastAsia="en-US"/>
+        </w:rPr>
+        <w:t>(?)</w:t>
       </w:r>
       <w:bookmarkEnd w:id="37"/>
     </w:p>
@@ -6776,45 +6617,23 @@
           <w:lang w:eastAsia="en-US"/>
         </w:rPr>
       </w:pPr>
-      <w:bookmarkStart w:id="38" w:name="_Toc210174397"/>
-      <w:r>
-        <w:rPr>
-          <w:lang w:eastAsia="en-US"/>
-        </w:rPr>
-        <w:t>Vergleich mit Literatur</w:t>
-      </w:r>
-      <w:r>
-        <w:rPr>
-          <w:lang w:eastAsia="en-US"/>
-        </w:rPr>
-        <w:t>(?)</w:t>
+      <w:bookmarkStart w:id="38" w:name="_Toc210174398"/>
+      <w:r>
+        <w:rPr>
+          <w:lang w:eastAsia="en-US"/>
+        </w:rPr>
+        <w:t>Bewertung der Verfahren: Stärken, Grenzen, Anwendungspotenzial</w:t>
       </w:r>
       <w:bookmarkEnd w:id="38"/>
     </w:p>
     <w:p>
       <w:pPr>
-        <w:pStyle w:val="berschrift3"/>
-        <w:rPr>
-          <w:lang w:eastAsia="en-US"/>
-        </w:rPr>
-      </w:pPr>
-      <w:bookmarkStart w:id="39" w:name="_Toc210174398"/>
-      <w:r>
-        <w:rPr>
-          <w:lang w:eastAsia="en-US"/>
-        </w:rPr>
-        <w:t>Bewertung der Verfahren: Stärken, Grenzen, Anwendungspotenzial</w:t>
-      </w:r>
-      <w:bookmarkEnd w:id="39"/>
-    </w:p>
-    <w:p>
-      <w:pPr>
         <w:pStyle w:val="berschrift1"/>
         <w:rPr>
           <w:lang w:eastAsia="en-US"/>
         </w:rPr>
       </w:pPr>
-      <w:bookmarkStart w:id="40" w:name="_Toc210174399"/>
+      <w:bookmarkStart w:id="39" w:name="_Toc210174399"/>
       <w:r>
         <w:rPr>
           <w:lang w:eastAsia="en-US"/>
@@ -6822,13 +6641,29 @@
         <w:lastRenderedPageBreak/>
         <w:t>Fazit und Ausblick</w:t>
       </w:r>
+      <w:bookmarkEnd w:id="39"/>
+      <w:r>
+        <w:rPr>
+          <w:lang w:eastAsia="en-US"/>
+        </w:rPr>
+        <w:t xml:space="preserve"> </w:t>
+      </w:r>
+    </w:p>
+    <w:p>
+      <w:pPr>
+        <w:pStyle w:val="berschrift2"/>
+        <w:rPr>
+          <w:lang w:eastAsia="en-US"/>
+        </w:rPr>
+      </w:pPr>
+      <w:bookmarkStart w:id="40" w:name="_Toc210174400"/>
+      <w:r>
+        <w:rPr>
+          <w:lang w:eastAsia="en-US"/>
+        </w:rPr>
+        <w:t>Beantwortung der Forschungsfrage</w:t>
+      </w:r>
       <w:bookmarkEnd w:id="40"/>
-      <w:r>
-        <w:rPr>
-          <w:lang w:eastAsia="en-US"/>
-        </w:rPr>
-        <w:t xml:space="preserve"> </w:t>
-      </w:r>
     </w:p>
     <w:p>
       <w:pPr>
@@ -6837,12 +6672,12 @@
           <w:lang w:eastAsia="en-US"/>
         </w:rPr>
       </w:pPr>
-      <w:bookmarkStart w:id="41" w:name="_Toc210174400"/>
-      <w:r>
-        <w:rPr>
-          <w:lang w:eastAsia="en-US"/>
-        </w:rPr>
-        <w:t>Beantwortung der Forschungsfrage</w:t>
+      <w:bookmarkStart w:id="41" w:name="_Toc210174401"/>
+      <w:r>
+        <w:rPr>
+          <w:lang w:eastAsia="en-US"/>
+        </w:rPr>
+        <w:t>Beitrag der Arbeit</w:t>
       </w:r>
       <w:bookmarkEnd w:id="41"/>
     </w:p>
@@ -6853,35 +6688,19 @@
           <w:lang w:eastAsia="en-US"/>
         </w:rPr>
       </w:pPr>
-      <w:bookmarkStart w:id="42" w:name="_Toc210174401"/>
-      <w:r>
-        <w:rPr>
-          <w:lang w:eastAsia="en-US"/>
-        </w:rPr>
-        <w:t>Beitrag der Arbeit</w:t>
+      <w:bookmarkStart w:id="42" w:name="_Toc210174402"/>
+      <w:r>
+        <w:rPr>
+          <w:lang w:eastAsia="en-US"/>
+        </w:rPr>
+        <w:t>Offene Fragen und Ausblick</w:t>
       </w:r>
       <w:bookmarkEnd w:id="42"/>
     </w:p>
     <w:p>
       <w:pPr>
-        <w:pStyle w:val="berschrift2"/>
-        <w:rPr>
-          <w:lang w:eastAsia="en-US"/>
-        </w:rPr>
-      </w:pPr>
-      <w:bookmarkStart w:id="43" w:name="_Toc210174402"/>
-      <w:r>
-        <w:rPr>
-          <w:lang w:eastAsia="en-US"/>
-        </w:rPr>
-        <w:t>Offene Fragen und Ausblick</w:t>
-      </w:r>
-      <w:bookmarkEnd w:id="43"/>
-    </w:p>
-    <w:p>
-      <w:pPr>
         <w:sectPr>
-          <w:footerReference w:type="default" r:id="rId20"/>
+          <w:footerReference w:type="default" r:id="rId21"/>
           <w:pgSz w:w="11906" w:h="16838"/>
           <w:pgMar w:top="1417" w:right="1417" w:bottom="1134" w:left="1417" w:header="708" w:footer="708" w:gutter="0"/>
           <w:pgNumType w:start="1"/>
@@ -6898,11 +6717,11 @@
         <w:lastRenderedPageBreak/>
         <w:t xml:space="preserve"> </w:t>
       </w:r>
-      <w:bookmarkStart w:id="44" w:name="_Toc210174403"/>
+      <w:bookmarkStart w:id="43" w:name="_Toc210174403"/>
       <w:r>
         <w:t>Anhang</w:t>
       </w:r>
-      <w:bookmarkEnd w:id="44"/>
+      <w:bookmarkEnd w:id="43"/>
     </w:p>
     <w:p/>
     <w:p/>
@@ -6988,7 +6807,7 @@
       </w:r>
     </w:p>
   </w:comment>
-  <w:comment w:id="15" w:author="Inep, Enis" w:date="2025-10-15T23:20:00Z" w:initials="EI">
+  <w:comment w:id="16" w:author="Inep, Enis" w:date="2025-10-07T15:33:00Z" w:initials="EI">
     <w:p>
       <w:pPr>
         <w:pStyle w:val="Kommentartext"/>
@@ -7001,28 +6820,11 @@
         <w:annotationRef/>
       </w:r>
       <w:r>
-        <w:t>Benennungsproblem!</w:t>
+        <w:t>Jahr</w:t>
       </w:r>
     </w:p>
   </w:comment>
-  <w:comment w:id="17" w:author="Inep, Enis" w:date="2025-10-07T15:33:00Z" w:initials="EI">
-    <w:p>
-      <w:pPr>
-        <w:pStyle w:val="Kommentartext"/>
-        <w:jc w:val="left"/>
-      </w:pPr>
-      <w:r>
-        <w:rPr>
-          <w:rStyle w:val="Kommentarzeichen"/>
-        </w:rPr>
-        <w:annotationRef/>
-      </w:r>
-      <w:r>
-        <w:t>Jahr</w:t>
-      </w:r>
-    </w:p>
-  </w:comment>
-  <w:comment w:id="24" w:author="Inep, Enis" w:date="2025-09-21T23:19:00Z" w:initials="EI">
+  <w:comment w:id="23" w:author="Inep, Enis" w:date="2025-09-21T23:19:00Z" w:initials="EI">
     <w:p>
       <w:pPr>
         <w:pStyle w:val="Kommentartext"/>
@@ -7048,7 +6850,6 @@
   <w15:commentEx w15:paraId="79831CE1" w15:done="0"/>
   <w15:commentEx w15:paraId="4DBB86DF" w15:done="0"/>
   <w15:commentEx w15:paraId="07A988AB" w15:done="0"/>
-  <w15:commentEx w15:paraId="624817BF" w15:done="0"/>
   <w15:commentEx w15:paraId="3F8D4F81" w15:done="0"/>
   <w15:commentEx w15:paraId="46DAC890" w15:done="0"/>
 </w15:commentsEx>
@@ -7060,7 +6861,6 @@
   <w16cex:commentExtensible w16cex:durableId="426866C5" w16cex:dateUtc="2025-09-24T11:08:00Z"/>
   <w16cex:commentExtensible w16cex:durableId="05FEF2B4" w16cex:dateUtc="2025-09-24T10:58:00Z"/>
   <w16cex:commentExtensible w16cex:durableId="52CAB5C6" w16cex:dateUtc="2025-10-15T15:32:00Z"/>
-  <w16cex:commentExtensible w16cex:durableId="1413D7EC" w16cex:dateUtc="2025-10-15T21:20:00Z"/>
   <w16cex:commentExtensible w16cex:durableId="46567CDF" w16cex:dateUtc="2025-10-07T13:33:00Z"/>
   <w16cex:commentExtensible w16cex:durableId="32F03DF4" w16cex:dateUtc="2025-09-21T21:19:00Z"/>
 </w16cex:commentsExtensible>
@@ -7072,7 +6872,6 @@
   <w16cid:commentId w16cid:paraId="79831CE1" w16cid:durableId="426866C5"/>
   <w16cid:commentId w16cid:paraId="4DBB86DF" w16cid:durableId="05FEF2B4"/>
   <w16cid:commentId w16cid:paraId="07A988AB" w16cid:durableId="52CAB5C6"/>
-  <w16cid:commentId w16cid:paraId="624817BF" w16cid:durableId="1413D7EC"/>
   <w16cid:commentId w16cid:paraId="3F8D4F81" w16cid:durableId="46567CDF"/>
   <w16cid:commentId w16cid:paraId="46DAC890" w16cid:durableId="32F03DF4"/>
 </w16cid:commentsIds>
@@ -9922,6 +9721,16 @@
       <w:szCs w:val="24"/>
     </w:rPr>
   </w:style>
+  <w:style w:type="character" w:styleId="Platzhaltertext">
+    <w:name w:val="Placeholder Text"/>
+    <w:basedOn w:val="Absatz-Standardschriftart"/>
+    <w:uiPriority w:val="99"/>
+    <w:semiHidden/>
+    <w:rsid w:val="005A2928"/>
+    <w:rPr>
+      <w:color w:val="666666"/>
+    </w:rPr>
+  </w:style>
 </w:styles>
 </file>
 

</xml_diff>

<commit_message>
baking done? ne quellen fehlen noch
</commit_message>
<xml_diff>
--- a/1. Ba Workfile/Bachelorarbeit_V2.docx
+++ b/1. Ba Workfile/Bachelorarbeit_V2.docx
@@ -6044,7 +6044,7 @@
         <w:rPr>
           <w:lang w:eastAsia="en-US"/>
         </w:rPr>
-        <w:t xml:space="preserve"> wird oft für Spiele oder VR/AR Anwendungsfälle verwendet, da es Speicher- und Rechenressourcen sparen kann </w:t>
+        <w:t xml:space="preserve"> wird oft für Spiele oder VR/AR Anwendungsfälle verwendet, da es Speicher und Rechenressourcen sparen kann </w:t>
       </w:r>
       <w:r>
         <w:rPr>
@@ -6105,31 +6105,119 @@
         </w:rPr>
         <w:t xml:space="preserve">Der Schirm der Lampe ist grünlich transparent und matt, der Lampenfuß besteht aus </w:t>
       </w:r>
+      <w:r>
+        <w:rPr>
+          <w:lang w:eastAsia="en-US"/>
+        </w:rPr>
+        <w:t>br</w:t>
+      </w:r>
+      <w:r>
+        <w:rPr>
+          <w:lang w:eastAsia="en-US"/>
+        </w:rPr>
+        <w:t>au</w:t>
+      </w:r>
+      <w:r>
+        <w:rPr>
+          <w:lang w:eastAsia="en-US"/>
+        </w:rPr>
+        <w:t xml:space="preserve">nem </w:t>
+      </w:r>
+      <w:r>
+        <w:rPr>
+          <w:lang w:eastAsia="en-US"/>
+        </w:rPr>
+        <w:t xml:space="preserve">Holz, und die Beine sind aus glänzendem Metall. Das wären 3 aufwändige Texturen für ein 3D Modell, die viel Speicherplatz benötigen. Mit </w:t>
+      </w:r>
       <w:proofErr w:type="spellStart"/>
       <w:r>
         <w:rPr>
           <w:lang w:eastAsia="en-US"/>
         </w:rPr>
-        <w:t>br</w:t>
-      </w:r>
-      <w:r>
-        <w:rPr>
-          <w:lang w:eastAsia="en-US"/>
-        </w:rPr>
-        <w:t>auem</w:t>
+        <w:t>Texture</w:t>
       </w:r>
       <w:proofErr w:type="spellEnd"/>
       <w:r>
         <w:rPr>
           <w:lang w:eastAsia="en-US"/>
         </w:rPr>
-        <w:t xml:space="preserve"> Holz, und die Beine sind aus glänzendem Metall. Das wären 3 aufwändige Texturen für ein 3D Modell, die viel Speicherplatz benötigen. Mit </w:t>
+        <w:t xml:space="preserve"> </w:t>
       </w:r>
       <w:proofErr w:type="spellStart"/>
       <w:r>
         <w:rPr>
           <w:lang w:eastAsia="en-US"/>
         </w:rPr>
+        <w:t>Baking</w:t>
+      </w:r>
+      <w:proofErr w:type="spellEnd"/>
+      <w:r>
+        <w:rPr>
+          <w:lang w:eastAsia="en-US"/>
+        </w:rPr>
+        <w:t xml:space="preserve"> könnte man die 3 verschiedenen Texturen zu einer kombinieren (Knodt et al., 2023). So werden beispielsweise Farben (Base Color), </w:t>
+      </w:r>
+      <w:proofErr w:type="spellStart"/>
+      <w:r>
+        <w:rPr>
+          <w:lang w:eastAsia="en-US"/>
+        </w:rPr>
+        <w:t>Roughness</w:t>
+      </w:r>
+      <w:proofErr w:type="spellEnd"/>
+      <w:r>
+        <w:rPr>
+          <w:lang w:eastAsia="en-US"/>
+        </w:rPr>
+        <w:t xml:space="preserve"> </w:t>
+      </w:r>
+      <w:proofErr w:type="spellStart"/>
+      <w:r>
+        <w:rPr>
+          <w:lang w:eastAsia="en-US"/>
+        </w:rPr>
+        <w:t>map</w:t>
+      </w:r>
+      <w:proofErr w:type="spellEnd"/>
+      <w:r>
+        <w:rPr>
+          <w:lang w:eastAsia="en-US"/>
+        </w:rPr>
+        <w:t xml:space="preserve">, Normal </w:t>
+      </w:r>
+      <w:proofErr w:type="spellStart"/>
+      <w:r>
+        <w:rPr>
+          <w:lang w:eastAsia="en-US"/>
+        </w:rPr>
+        <w:t>map</w:t>
+      </w:r>
+      <w:proofErr w:type="spellEnd"/>
+      <w:r>
+        <w:rPr>
+          <w:lang w:eastAsia="en-US"/>
+        </w:rPr>
+        <w:t xml:space="preserve"> und Metallizität (Metallic) in einem „Atlas“ Gespeichert (Blender </w:t>
+      </w:r>
+      <w:proofErr w:type="spellStart"/>
+      <w:r>
+        <w:rPr>
+          <w:lang w:eastAsia="en-US"/>
+        </w:rPr>
+        <w:t>Foundation</w:t>
+      </w:r>
+      <w:proofErr w:type="spellEnd"/>
+      <w:r>
+        <w:rPr>
+          <w:lang w:eastAsia="en-US"/>
+        </w:rPr>
+        <w:t xml:space="preserve">, 2025a). Das reduziert den Speicherbedarf und auch den Rechenaufwand bei der Laufzeit. Um </w:t>
+      </w:r>
+      <w:proofErr w:type="spellStart"/>
+      <w:r>
+        <w:rPr>
+          <w:lang w:eastAsia="en-US"/>
+        </w:rPr>
         <w:t>Texture</w:t>
       </w:r>
       <w:proofErr w:type="spellEnd"/>
@@ -6151,13 +6239,167 @@
         <w:rPr>
           <w:lang w:eastAsia="en-US"/>
         </w:rPr>
-        <w:t xml:space="preserve"> könnte man die 3 verschiedenen Texturen zu einer kombinieren (Knodt et al., 2023). So werden beispielsweise Farben (Base Color), </w:t>
+        <w:t xml:space="preserve"> in Blender anzuwenden, braucht das 3D-Modell eine UV-</w:t>
       </w:r>
       <w:proofErr w:type="spellStart"/>
       <w:r>
         <w:rPr>
           <w:lang w:eastAsia="en-US"/>
         </w:rPr>
+        <w:t>map</w:t>
+      </w:r>
+      <w:proofErr w:type="spellEnd"/>
+      <w:r>
+        <w:rPr>
+          <w:lang w:eastAsia="en-US"/>
+        </w:rPr>
+        <w:t xml:space="preserve"> und eine „Image </w:t>
+      </w:r>
+      <w:proofErr w:type="spellStart"/>
+      <w:r>
+        <w:rPr>
+          <w:lang w:eastAsia="en-US"/>
+        </w:rPr>
+        <w:t>Texture</w:t>
+      </w:r>
+      <w:proofErr w:type="spellEnd"/>
+      <w:r>
+        <w:rPr>
+          <w:lang w:eastAsia="en-US"/>
+        </w:rPr>
+        <w:t xml:space="preserve"> Node“ um die Ergebnisse zu speichern (Blender </w:t>
+      </w:r>
+      <w:proofErr w:type="spellStart"/>
+      <w:r>
+        <w:rPr>
+          <w:lang w:eastAsia="en-US"/>
+        </w:rPr>
+        <w:t>Foundation</w:t>
+      </w:r>
+      <w:proofErr w:type="spellEnd"/>
+      <w:r>
+        <w:rPr>
+          <w:lang w:eastAsia="en-US"/>
+        </w:rPr>
+        <w:t>, 2025a).</w:t>
+      </w:r>
+      <w:r>
+        <w:rPr>
+          <w:lang w:eastAsia="en-US"/>
+        </w:rPr>
+        <w:t xml:space="preserve"> Der Prozess ist läuft ähnlich ab wie ein Rendering verfahren, nur mit dem Unterschied, dass das Ergebnis nicht mit einem </w:t>
+      </w:r>
+      <w:proofErr w:type="spellStart"/>
+      <w:r>
+        <w:rPr>
+          <w:lang w:eastAsia="en-US"/>
+        </w:rPr>
+        <w:t>Framebuffer</w:t>
+      </w:r>
+      <w:proofErr w:type="spellEnd"/>
+      <w:r>
+        <w:rPr>
+          <w:lang w:eastAsia="en-US"/>
+        </w:rPr>
+        <w:t xml:space="preserve"> sondern auf eine </w:t>
+      </w:r>
+      <w:proofErr w:type="spellStart"/>
+      <w:r>
+        <w:rPr>
+          <w:lang w:eastAsia="en-US"/>
+        </w:rPr>
+        <w:t>Texture</w:t>
+      </w:r>
+      <w:proofErr w:type="spellEnd"/>
+      <w:r>
+        <w:rPr>
+          <w:lang w:eastAsia="en-US"/>
+        </w:rPr>
+        <w:t xml:space="preserve"> gespeichert wird. </w:t>
+      </w:r>
+    </w:p>
+    <w:p>
+      <w:pPr>
+        <w:rPr>
+          <w:lang w:eastAsia="en-US"/>
+        </w:rPr>
+      </w:pPr>
+      <w:r>
+        <w:rPr>
+          <w:lang w:eastAsia="en-US"/>
+        </w:rPr>
+        <w:t>In Blender kann man zwischen zwei grundlegenden Bake-Verfahren unterscheiden.</w:t>
+      </w:r>
+    </w:p>
+    <w:p>
+      <w:pPr>
+        <w:rPr>
+          <w:lang w:eastAsia="en-US"/>
+        </w:rPr>
+      </w:pPr>
+      <w:r>
+        <w:rPr>
+          <w:lang w:eastAsia="en-US"/>
+        </w:rPr>
+        <w:t>Im ersten Verfahren wird von einem Quellobjekt</w:t>
+      </w:r>
+      <w:r>
+        <w:rPr>
+          <w:lang w:eastAsia="en-US"/>
+        </w:rPr>
+        <w:t xml:space="preserve">, gängig wird hier ein High Poly verwendet, </w:t>
+      </w:r>
+      <w:r>
+        <w:rPr>
+          <w:lang w:eastAsia="en-US"/>
+        </w:rPr>
+        <w:t xml:space="preserve">auf ein </w:t>
+      </w:r>
+      <w:r>
+        <w:rPr>
+          <w:lang w:eastAsia="en-US"/>
+        </w:rPr>
+        <w:t xml:space="preserve">Lowpoly oder das gewünschte Objekt </w:t>
+      </w:r>
+      <w:r>
+        <w:rPr>
+          <w:lang w:eastAsia="en-US"/>
+        </w:rPr>
+        <w:t xml:space="preserve">gebacken. Dieses Vorgehen ist die gängigste Methode, da sich damit beliebige </w:t>
+      </w:r>
+      <w:proofErr w:type="spellStart"/>
+      <w:r>
+        <w:rPr>
+          <w:lang w:eastAsia="en-US"/>
+        </w:rPr>
+        <w:t>Texture</w:t>
+      </w:r>
+      <w:proofErr w:type="spellEnd"/>
+      <w:r>
+        <w:rPr>
+          <w:lang w:eastAsia="en-US"/>
+        </w:rPr>
+        <w:t xml:space="preserve"> Maps wie Normal, Ambient </w:t>
+      </w:r>
+      <w:proofErr w:type="spellStart"/>
+      <w:r>
+        <w:rPr>
+          <w:lang w:eastAsia="en-US"/>
+        </w:rPr>
+        <w:t>Occlusion</w:t>
+      </w:r>
+      <w:proofErr w:type="spellEnd"/>
+      <w:r>
+        <w:rPr>
+          <w:lang w:eastAsia="en-US"/>
+        </w:rPr>
+        <w:t xml:space="preserve"> oder </w:t>
+      </w:r>
+      <w:proofErr w:type="spellStart"/>
+      <w:r>
+        <w:rPr>
+          <w:lang w:eastAsia="en-US"/>
+        </w:rPr>
         <w:t>Roughness</w:t>
       </w:r>
       <w:proofErr w:type="spellEnd"/>
@@ -6165,253 +6407,228 @@
         <w:rPr>
           <w:lang w:eastAsia="en-US"/>
         </w:rPr>
+        <w:t xml:space="preserve"> vom detaillierten Modell auf ein vereinfachtes übertragen lassen.</w:t>
+      </w:r>
+    </w:p>
+    <w:p>
+      <w:pPr>
+        <w:rPr>
+          <w:lang w:eastAsia="en-US"/>
+        </w:rPr>
+      </w:pPr>
+      <w:r>
+        <w:rPr>
+          <w:lang w:eastAsia="en-US"/>
+        </w:rPr>
+        <w:t>Im zweiten Verfahren wird direkt auf dasselbe Mesh gebacken</w:t>
+      </w:r>
+      <w:r>
+        <w:rPr>
+          <w:lang w:eastAsia="en-US"/>
+        </w:rPr>
+        <w:t xml:space="preserve">. </w:t>
+      </w:r>
+      <w:r>
+        <w:rPr>
+          <w:lang w:eastAsia="en-US"/>
+        </w:rPr>
+        <w:t>Dieses Verfahren wird verwendet, um Material- oder Beleuchtungsinformationen innerhalb eines einzelnen Modells zu konsolidieren, etwa wenn mehrere Shader oder Materialien zu einer einheitlichen Textur zusammengeführt werden sollen. Dadurch kann man komplexe Node-Strukturen reduzieren oder statische Lichtinformationen</w:t>
+      </w:r>
+      <w:r>
+        <w:rPr>
+          <w:lang w:eastAsia="en-US"/>
+        </w:rPr>
+        <w:t xml:space="preserve">, beispielsweise </w:t>
+      </w:r>
+      <w:proofErr w:type="spellStart"/>
+      <w:r>
+        <w:rPr>
+          <w:lang w:eastAsia="en-US"/>
+        </w:rPr>
+        <w:t>Lightmaps</w:t>
+      </w:r>
+      <w:proofErr w:type="spellEnd"/>
+      <w:r>
+        <w:rPr>
+          <w:lang w:eastAsia="en-US"/>
+        </w:rPr>
+        <w:t xml:space="preserve">, </w:t>
+      </w:r>
+      <w:r>
+        <w:rPr>
+          <w:lang w:eastAsia="en-US"/>
+        </w:rPr>
+        <w:t>direkt in das Objekt integrieren.</w:t>
+      </w:r>
+    </w:p>
+    <w:p>
+      <w:pPr>
+        <w:rPr>
+          <w:lang w:eastAsia="en-US"/>
+        </w:rPr>
+      </w:pPr>
+    </w:p>
+    <w:p>
+      <w:pPr>
+        <w:pStyle w:val="berschrift3"/>
+        <w:rPr>
+          <w:lang w:eastAsia="en-US"/>
+        </w:rPr>
+      </w:pPr>
+      <w:bookmarkStart w:id="17" w:name="_Toc211688324"/>
+      <w:r>
+        <w:rPr>
+          <w:lang w:eastAsia="en-US"/>
+        </w:rPr>
+        <w:t>Rolle von Depth</w:t>
+      </w:r>
+      <w:r>
+        <w:rPr>
+          <w:lang w:eastAsia="en-US"/>
+        </w:rPr>
         <w:t xml:space="preserve"> </w:t>
       </w:r>
-      <w:proofErr w:type="spellStart"/>
-      <w:r>
-        <w:rPr>
-          <w:lang w:eastAsia="en-US"/>
-        </w:rPr>
-        <w:t>map</w:t>
-      </w:r>
-      <w:proofErr w:type="spellEnd"/>
-      <w:r>
-        <w:rPr>
-          <w:lang w:eastAsia="en-US"/>
-        </w:rPr>
-        <w:t xml:space="preserve">, Normal </w:t>
-      </w:r>
-      <w:proofErr w:type="spellStart"/>
-      <w:r>
-        <w:rPr>
-          <w:lang w:eastAsia="en-US"/>
-        </w:rPr>
-        <w:t>map</w:t>
-      </w:r>
-      <w:proofErr w:type="spellEnd"/>
-      <w:r>
-        <w:rPr>
-          <w:lang w:eastAsia="en-US"/>
-        </w:rPr>
-        <w:t xml:space="preserve"> und Metallizität (Metallic) in einem „Atlas“ Gespeichert (Blender </w:t>
-      </w:r>
-      <w:proofErr w:type="spellStart"/>
-      <w:r>
-        <w:rPr>
-          <w:lang w:eastAsia="en-US"/>
-        </w:rPr>
-        <w:t>Foundation</w:t>
-      </w:r>
-      <w:proofErr w:type="spellEnd"/>
-      <w:r>
-        <w:rPr>
-          <w:lang w:eastAsia="en-US"/>
-        </w:rPr>
-        <w:t xml:space="preserve">, 2025a). Das reduziert den Speicherbedarf und auch den Rechenaufwand bei der Laufzeit. Um </w:t>
-      </w:r>
-      <w:proofErr w:type="spellStart"/>
-      <w:r>
-        <w:rPr>
-          <w:lang w:eastAsia="en-US"/>
-        </w:rPr>
-        <w:t>Texture</w:t>
-      </w:r>
-      <w:proofErr w:type="spellEnd"/>
+      <w:r>
+        <w:rPr>
+          <w:lang w:eastAsia="en-US"/>
+        </w:rPr>
+        <w:t>Maps</w:t>
+      </w:r>
+      <w:bookmarkEnd w:id="17"/>
       <w:r>
         <w:rPr>
           <w:lang w:eastAsia="en-US"/>
         </w:rPr>
         <w:t xml:space="preserve"> </w:t>
       </w:r>
-      <w:proofErr w:type="spellStart"/>
-      <w:r>
-        <w:rPr>
-          <w:lang w:eastAsia="en-US"/>
-        </w:rPr>
-        <w:t>Baking</w:t>
-      </w:r>
-      <w:proofErr w:type="spellEnd"/>
-      <w:r>
-        <w:rPr>
-          <w:lang w:eastAsia="en-US"/>
-        </w:rPr>
-        <w:t xml:space="preserve"> in Blender anzuwenden, braucht das 3D-Modell eine UV-</w:t>
-      </w:r>
-      <w:proofErr w:type="spellStart"/>
-      <w:r>
-        <w:rPr>
-          <w:lang w:eastAsia="en-US"/>
-        </w:rPr>
-        <w:t>map</w:t>
-      </w:r>
-      <w:proofErr w:type="spellEnd"/>
-      <w:r>
-        <w:rPr>
-          <w:lang w:eastAsia="en-US"/>
-        </w:rPr>
-        <w:t xml:space="preserve"> und eine „Image </w:t>
-      </w:r>
-      <w:proofErr w:type="spellStart"/>
-      <w:r>
-        <w:rPr>
-          <w:lang w:eastAsia="en-US"/>
-        </w:rPr>
-        <w:t>Texture</w:t>
-      </w:r>
-      <w:proofErr w:type="spellEnd"/>
-      <w:r>
-        <w:rPr>
-          <w:lang w:eastAsia="en-US"/>
-        </w:rPr>
-        <w:t xml:space="preserve"> Node“ um die Ergebnisse zu speichern (Blender </w:t>
-      </w:r>
-      <w:proofErr w:type="spellStart"/>
-      <w:r>
-        <w:rPr>
-          <w:lang w:eastAsia="en-US"/>
-        </w:rPr>
-        <w:t>Foundation</w:t>
-      </w:r>
-      <w:proofErr w:type="spellEnd"/>
-      <w:r>
-        <w:rPr>
-          <w:lang w:eastAsia="en-US"/>
-        </w:rPr>
-        <w:t>, 2025a).</w:t>
-      </w:r>
-      <w:r>
-        <w:rPr>
-          <w:lang w:eastAsia="en-US"/>
-        </w:rPr>
-        <w:t xml:space="preserve"> Der Prozess ist läuft ähnlich ab wie ein Rendering verfahren, nur mit dem Unterschied, dass das Ergebnis nicht mit einem </w:t>
-      </w:r>
-      <w:proofErr w:type="spellStart"/>
-      <w:r>
-        <w:rPr>
-          <w:lang w:eastAsia="en-US"/>
-        </w:rPr>
-        <w:t>Framebuffer</w:t>
-      </w:r>
-      <w:proofErr w:type="spellEnd"/>
-      <w:r>
-        <w:rPr>
-          <w:lang w:eastAsia="en-US"/>
-        </w:rPr>
-        <w:t xml:space="preserve"> sondern auf eine </w:t>
-      </w:r>
-      <w:proofErr w:type="spellStart"/>
-      <w:r>
-        <w:rPr>
-          <w:lang w:eastAsia="en-US"/>
-        </w:rPr>
-        <w:t>Texture</w:t>
-      </w:r>
-      <w:proofErr w:type="spellEnd"/>
-      <w:r>
-        <w:rPr>
-          <w:lang w:eastAsia="en-US"/>
-        </w:rPr>
-        <w:t xml:space="preserve"> gespeichert wird. </w:t>
-      </w:r>
-    </w:p>
-    <w:p>
-      <w:pPr>
-        <w:rPr>
-          <w:lang w:eastAsia="en-US"/>
-        </w:rPr>
-      </w:pPr>
-      <w:r>
-        <w:rPr>
-          <w:lang w:eastAsia="en-US"/>
-        </w:rPr>
-        <w:t xml:space="preserve">In Blender kann man zwischen 2 verschiedenen Verfahren unterscheiden. </w:t>
-      </w:r>
-      <w:r>
-        <w:rPr>
-          <w:lang w:eastAsia="en-US"/>
-        </w:rPr>
-        <w:t xml:space="preserve">Im ersten verfahren kann man ein Mash von einem </w:t>
-      </w:r>
-      <w:proofErr w:type="spellStart"/>
-      <w:r>
-        <w:rPr>
-          <w:lang w:eastAsia="en-US"/>
-        </w:rPr>
-        <w:t>objekt</w:t>
-      </w:r>
-      <w:proofErr w:type="spellEnd"/>
-      <w:r>
-        <w:rPr>
-          <w:lang w:eastAsia="en-US"/>
-        </w:rPr>
-        <w:t xml:space="preserve"> auf das andere Übertragen.</w:t>
-      </w:r>
-    </w:p>
-    <w:p>
-      <w:pPr>
-        <w:rPr>
-          <w:lang w:eastAsia="en-US"/>
-        </w:rPr>
-      </w:pPr>
-    </w:p>
-    <w:p>
-      <w:pPr>
-        <w:pStyle w:val="berschrift3"/>
-        <w:rPr>
-          <w:lang w:eastAsia="en-US"/>
-        </w:rPr>
-      </w:pPr>
-      <w:bookmarkStart w:id="17" w:name="_Toc211688324"/>
-      <w:r>
-        <w:rPr>
-          <w:lang w:eastAsia="en-US"/>
-        </w:rPr>
-        <w:t>Rolle von Depth</w:t>
-      </w:r>
-      <w:r>
-        <w:rPr>
-          <w:lang w:eastAsia="en-US"/>
+    </w:p>
+    <w:p>
+      <w:r>
+        <w:rPr>
+          <w:szCs w:val="24"/>
+        </w:rPr>
+        <w:t>Eine Depth Map ist ein Bild, das Tiefeninformationen einer Szene speichert</w:t>
+      </w:r>
+      <w:r>
+        <w:rPr>
+          <w:szCs w:val="24"/>
         </w:rPr>
         <w:t xml:space="preserve"> </w:t>
       </w:r>
       <w:r>
         <w:rPr>
-          <w:lang w:eastAsia="en-US"/>
-        </w:rPr>
-        <w:t>Maps</w:t>
-      </w:r>
-      <w:bookmarkEnd w:id="17"/>
-      <w:r>
-        <w:rPr>
-          <w:lang w:eastAsia="en-US"/>
+          <w:szCs w:val="24"/>
+        </w:rPr>
+        <w:fldChar w:fldCharType="begin"/>
+      </w:r>
+      <w:r>
+        <w:rPr>
+          <w:szCs w:val="24"/>
+        </w:rPr>
+        <w:instrText xml:space="preserve"> ADDIN ZOTERO_ITEM CSL_CITATION {"citationID":"dWslYBwU","properties":{"formattedCitation":"(J\\uc0\\u228{}hne, 2024, S. 271\\uc0\\u8211{}272)","plainCitation":"(Jähne, 2024, S. 271–272)","noteIndex":0},"citationItems":[{"id":84,"uris":["http://zotero.org/users/14551900/items/GZGUN6AD"],"itemData":{"id":84,"type":"book","event-place":"Berlin, Heidelberg","ISBN":"978-3-662-59509-1","language":"de","license":"https://www.springernature.com/gp/researchers/text-and-data-mining","note":"DOI: 10.1007/978-3-662-59510-7","publisher":"Springer Berlin Heidelberg","publisher-place":"Berlin, Heidelberg","source":"DOI.org (Crossref)","title":"Digitale Bildverarbeitung: und Bildgewinnung","title-short":"Digitale Bildverarbeitung","URL":"https://link.springer.com/10.1007/978-3-662-59510-7","author":[{"family":"Jähne","given":"Bernd"}],"accessed":{"date-parts":[["2025",10,5]]},"issued":{"date-parts":[["2024"]]},"citation-key":"jaehneDigitaleBildverarbeitungUnd2024"},"locator":"271-272","label":"page"}],"schema":"https://github.com/citation-style-language/schema/raw/master/csl-citation.json"} </w:instrText>
+      </w:r>
+      <w:r>
+        <w:rPr>
+          <w:szCs w:val="24"/>
+        </w:rPr>
+        <w:fldChar w:fldCharType="separate"/>
+      </w:r>
+      <w:r>
+        <w:t>(Jähne, 2024, S. 271–272)</w:t>
+      </w:r>
+      <w:r>
+        <w:rPr>
+          <w:szCs w:val="24"/>
+        </w:rPr>
+        <w:fldChar w:fldCharType="end"/>
+      </w:r>
+      <w:r>
+        <w:rPr>
+          <w:szCs w:val="24"/>
+        </w:rPr>
+        <w:t>. Sie gehört wie eine Normal Map oder eine Bump Map zur Kategorie der Textur Maps. Gespeichert wird dabei der Abstand zwischen der Kamera und dem jeweils nächstgelegenen 3D Punkt der Szene</w:t>
+      </w:r>
+      <w:r>
+        <w:rPr>
+          <w:szCs w:val="24"/>
         </w:rPr>
         <w:t xml:space="preserve"> </w:t>
       </w:r>
-    </w:p>
-    <w:p>
       <w:r>
         <w:rPr>
           <w:szCs w:val="24"/>
         </w:rPr>
-        <w:t>Eine Depth Map ist ein Bild, das Tiefeninformationen einer Szene speichert</w:t>
+        <w:fldChar w:fldCharType="begin"/>
       </w:r>
       <w:r>
         <w:rPr>
           <w:szCs w:val="24"/>
         </w:rPr>
+        <w:instrText xml:space="preserve"> ADDIN ZOTERO_ITEM CSL_CITATION {"citationID":"aOpWXf1l","properties":{"formattedCitation":"(J\\uc0\\u228{}hne, 2024, S. 283\\uc0\\u8211{}289)","plainCitation":"(Jähne, 2024, S. 283–289)","noteIndex":0},"citationItems":[{"id":84,"uris":["http://zotero.org/users/14551900/items/GZGUN6AD"],"itemData":{"id":84,"type":"book","event-place":"Berlin, Heidelberg","ISBN":"978-3-662-59509-1","language":"de","license":"https://www.springernature.com/gp/researchers/text-and-data-mining","note":"DOI: 10.1007/978-3-662-59510-7","publisher":"Springer Berlin Heidelberg","publisher-place":"Berlin, Heidelberg","source":"DOI.org (Crossref)","title":"Digitale Bildverarbeitung: und Bildgewinnung","title-short":"Digitale Bildverarbeitung","URL":"https://link.springer.com/10.1007/978-3-662-59510-7","author":[{"family":"Jähne","given":"Bernd"}],"accessed":{"date-parts":[["2025",10,5]]},"issued":{"date-parts":[["2024"]]},"citation-key":"jaehneDigitaleBildverarbeitungUnd2024"},"locator":"283–289","label":"page"}],"schema":"https://github.com/citation-style-language/schema/raw/master/csl-citation.json"} </w:instrText>
+      </w:r>
+      <w:r>
+        <w:rPr>
+          <w:szCs w:val="24"/>
+        </w:rPr>
+        <w:fldChar w:fldCharType="separate"/>
+      </w:r>
+      <w:r>
+        <w:t>(Jähne, 2024, S. 283–289)</w:t>
+      </w:r>
+      <w:r>
+        <w:rPr>
+          <w:szCs w:val="24"/>
+        </w:rPr>
+        <w:fldChar w:fldCharType="end"/>
+      </w:r>
+      <w:r>
+        <w:rPr>
+          <w:szCs w:val="24"/>
+        </w:rPr>
+        <w:t xml:space="preserve">. Die Darstellung erfolgt in der Regel über einen Farbverlauf, meist zwischen Schwarz und Weiß. Helle Bereiche stehen für nahe Objekte, während dunkle Bereiche größere Entfernungen kennzeichnen. Grundsätzlich </w:t>
+      </w:r>
+      <w:r>
+        <w:rPr>
+          <w:szCs w:val="24"/>
+        </w:rPr>
+        <w:lastRenderedPageBreak/>
+        <w:t xml:space="preserve">sind auch andere Farbschemata möglich, die </w:t>
+      </w:r>
+      <w:r>
+        <w:rPr>
+          <w:szCs w:val="24"/>
+        </w:rPr>
+        <w:t>Monokular-Depth</w:t>
+      </w:r>
+      <w:r>
+        <w:rPr>
+          <w:szCs w:val="24"/>
+        </w:rPr>
         <w:t xml:space="preserve"> </w:t>
       </w:r>
       <w:r>
         <w:rPr>
           <w:szCs w:val="24"/>
         </w:rPr>
+        <w:t>Graustufenabbildung gilt jedoch als Standard</w:t>
+      </w:r>
+      <w:r>
+        <w:rPr>
+          <w:szCs w:val="24"/>
+        </w:rPr>
+        <w:t xml:space="preserve"> </w:t>
+      </w:r>
+      <w:r>
+        <w:rPr>
+          <w:szCs w:val="24"/>
+        </w:rPr>
         <w:fldChar w:fldCharType="begin"/>
       </w:r>
       <w:r>
         <w:rPr>
           <w:szCs w:val="24"/>
         </w:rPr>
-        <w:instrText xml:space="preserve"> ADDIN ZOTERO_ITEM CSL_CITATION {"citationID":"dWslYBwU","properties":{"formattedCitation":"(J\\uc0\\u228{}hne, 2024, S. 271\\uc0\\u8211{}272)","plainCitation":"(Jähne, 2024, S. 271–272)","noteIndex":0},"citationItems":[{"id":84,"uris":["http://zotero.org/users/14551900/items/GZGUN6AD"],"itemData":{"id":84,"type":"book","event-place":"Berlin, Heidelberg","ISBN":"978-3-662-59509-1","language":"de","license":"https://www.springernature.com/gp/researchers/text-and-data-mining","note":"DOI: 10.1007/978-3-662-59510-7","publisher":"Springer Berlin Heidelberg","publisher-place":"Berlin, Heidelberg","source":"DOI.org (Crossref)","title":"Digitale Bildverarbeitung: und Bildgewinnung","title-short":"Digitale Bildverarbeitung","URL":"https://link.springer.com/10.1007/978-3-662-59510-7","author":[{"family":"Jähne","given":"Bernd"}],"accessed":{"date-parts":[["2025",10,5]]},"issued":{"date-parts":[["2024"]]},"citation-key":"jaehneDigitaleBildverarbeitungUnd2024"},"locator":"271-272","label":"page"}],"schema":"https://github.com/citation-style-language/schema/raw/master/csl-citation.json"} </w:instrText>
+        <w:instrText xml:space="preserve"> ADDIN ZOTERO_ITEM CSL_CITATION {"citationID":"nrZM5PZE","properties":{"formattedCitation":"(Divyanth et al., 2023, S. 2\\uc0\\u8211{}3)","plainCitation":"(Divyanth et al., 2023, S. 2–3)","noteIndex":0},"citationItems":[{"id":79,"uris":["http://zotero.org/users/14551900/items/HVXZSFA8"],"itemData":{"id":79,"type":"article-journal","abstract":"Vision-enabled robotic approaches for apple orchard management have been widely studied in recent years. It is essential for the vision-system to capture the depth information of the canopies for improved understanding of the geometric relations between objects in the orchard environment, which is essential for safe and efficient operations of robots. Unfortunately, depth-enabled sensors are more expensive and less ubiquitous compared to standard RGB cameras, thus limiting the accessibility of depth cues. This study demonstrates that a data-driven approach using a conditional generative adversarial network (cGAN), known as Pix2Pix can estimate depth from RGB images of orchards acquired from a monocular camera. The Pix2Pix network was modified to generate a depth channel when a standard RGB image was given as input. The network was trained and tested for their efficacy using images acquired from two different apple cultivation systems and camera models. The results demonstrated that the model can generate depth estimates comparable to the actual depth channel with a rootmean-squared error (RMSE) of 1.83 cm (corresponding to a relative error of 3.5%). Moreover, a high structural similarity measure index (&gt; 0.55) and commensurate textural features were observed between the actual depth image and the predicted depth image. The results showed that the use of the Pix2Pix model for producing rational depth maps of fruit orchards with monocular cameras is a viable alternative to the use of relatively more expensive RGB-D sensors for obtaining depth information.","container-title":"Smart Agricultural Technology","DOI":"10.1016/j.atech.2023.100345","ISSN":"27723755","journalAbbreviation":"Smart Agricultural Technology","language":"en","page":"100345","source":"DOI.org (Crossref)","title":"Estimating depth from RGB images using deep-learning for robotic applications in apple orchards","volume":"6","author":[{"family":"Divyanth","given":"L.G."},{"family":"Rathore","given":"Divya"},{"family":"Senthilkumar","given":"Piranav"},{"family":"Patidar","given":"Prakhar"},{"family":"Zhang","given":"Xin"},{"family":"Karkee","given":"Manoj"},{"family":"Machavaram","given":"Rajendra"},{"family":"Soni","given":"Peeyush"}],"issued":{"date-parts":[["2023",12]]},"citation-key":"divyanthEstimatingDepthRGB2023"},"locator":"2-3","label":"page"}],"schema":"https://github.com/citation-style-language/schema/raw/master/csl-citation.json"} </w:instrText>
       </w:r>
       <w:r>
         <w:rPr>
@@ -6420,7 +6637,7 @@
         <w:fldChar w:fldCharType="separate"/>
       </w:r>
       <w:r>
-        <w:t>(Jähne, 2024, S. 271–272)</w:t>
+        <w:t>(Divyanth et al., 2023, S. 2–3)</w:t>
       </w:r>
       <w:r>
         <w:rPr>
@@ -6432,25 +6649,301 @@
         <w:rPr>
           <w:szCs w:val="24"/>
         </w:rPr>
-        <w:t>. Sie gehört wie eine Normal Map oder eine Bump Map zur Kategorie der Textur Maps. Gespeichert wird dabei der Abstand zwischen der Kamera und dem jeweils nächstgelegenen 3D Punkt der Szene</w:t>
+        <w:t>.</w:t>
+      </w:r>
+    </w:p>
+    <w:p>
+      <w:r>
+        <w:t>Depth</w:t>
+      </w:r>
+      <w:r>
+        <w:t xml:space="preserve"> M</w:t>
+      </w:r>
+      <w:r>
+        <w:t>aps können auf unterschiedliche Weise erzeugt werden. Zu den gängigen Methoden zählen Stereovision, Time-of-Flight, Structured Light oder monokulare Schätzungen mithilfe von KI</w:t>
+      </w:r>
+      <w:r>
+        <w:t xml:space="preserve"> </w:t>
+      </w:r>
+      <w:r>
+        <w:fldChar w:fldCharType="begin"/>
+      </w:r>
+      <w:r>
+        <w:instrText xml:space="preserve"> ADDIN ZOTERO_ITEM CSL_CITATION {"citationID":"8rHtg1dG","properties":{"formattedCitation":"(J\\uc0\\u228{}hne, 2024, S. 283\\uc0\\u8211{}289)","plainCitation":"(Jähne, 2024, S. 283–289)","noteIndex":0},"citationItems":[{"id":84,"uris":["http://zotero.org/users/14551900/items/GZGUN6AD"],"itemData":{"id":84,"type":"book","event-place":"Berlin, Heidelberg","ISBN":"978-3-662-59509-1","language":"de","license":"https://www.springernature.com/gp/researchers/text-and-data-mining","note":"DOI: 10.1007/978-3-662-59510-7","publisher":"Springer Berlin Heidelberg","publisher-place":"Berlin, Heidelberg","source":"DOI.org (Crossref)","title":"Digitale Bildverarbeitung: und Bildgewinnung","title-short":"Digitale Bildverarbeitung","URL":"https://link.springer.com/10.1007/978-3-662-59510-7","author":[{"family":"Jähne","given":"Bernd"}],"accessed":{"date-parts":[["2025",10,5]]},"issued":{"date-parts":[["2024"]]},"citation-key":"jaehneDigitaleBildverarbeitungUnd2024"},"locator":"283–289","label":"page"}],"schema":"https://github.com/citation-style-language/schema/raw/master/csl-citation.json"} </w:instrText>
+      </w:r>
+      <w:r>
+        <w:fldChar w:fldCharType="separate"/>
+      </w:r>
+      <w:r>
+        <w:t>(Jähne, 2024, S. 283–289)</w:t>
+      </w:r>
+      <w:r>
+        <w:fldChar w:fldCharType="end"/>
+      </w:r>
+      <w:r>
+        <w:t xml:space="preserve">. Im </w:t>
+      </w:r>
+      <w:r>
+        <w:t xml:space="preserve">hierfür </w:t>
+      </w:r>
+      <w:r>
+        <w:t>wurde Blender verwendet, wobei über die Compositing-Nodes ein sogenannter Z-Depth-Pass aus dem Render extrahiert wurde. Blender kann die Tiefeninformationen direkt aus der 3D-Szene berechnen, indem für jedes Pixel der Abstand zur Kamera entlang der Z-Achse bestimmt wird. Diese Werte werden im sogenannten Z-Buffer gespeichert und ergeben in ihrer Gesamtheit die Depth</w:t>
+      </w:r>
+      <w:r>
+        <w:t xml:space="preserve"> </w:t>
+      </w:r>
+      <w:r>
+        <w:t>M</w:t>
+      </w:r>
+      <w:r>
+        <w:t>ap</w:t>
+      </w:r>
+      <w:r>
+        <w:t xml:space="preserve"> </w:t>
+      </w:r>
+      <w:r>
+        <w:fldChar w:fldCharType="begin"/>
+      </w:r>
+      <w:r>
+        <w:instrText xml:space="preserve"> ADDIN ZOTERO_ITEM CSL_CITATION {"citationID":"l4MdV7fD","properties":{"formattedCitation":"(Blender Foundation, 2025)","plainCitation":"(Blender Foundation, 2025)","noteIndex":0},"citationItems":[{"id":85,"uris":["http://zotero.org/users/14551900/items/QH5Z5D4E"],"itemData":{"id":85,"type":"webpage","title":"Glossary - Blender 4.5 LTS Manual","URL":"https://docs.blender.org/manual/en/latest/glossary/index.html#term-Z-buffer","author":[{"family":"Blender Foundation","given":""}],"accessed":{"date-parts":[["2025",10,6]]},"issued":{"date-parts":[["2025",10,5]]},"citation-key":"blenderfoundationGlossaryBlender452025"}}],"schema":"https://github.com/citation-style-language/schema/raw/master/csl-citation.json"} </w:instrText>
+      </w:r>
+      <w:r>
+        <w:fldChar w:fldCharType="separate"/>
+      </w:r>
+      <w:r>
+        <w:t>(Blender Foundation, 2025)</w:t>
+      </w:r>
+      <w:r>
+        <w:fldChar w:fldCharType="end"/>
+      </w:r>
+      <w:r>
+        <w:t>.</w:t>
+      </w:r>
+    </w:p>
+    <w:p>
+      <w:r>
+        <w:t>Gängige</w:t>
+      </w:r>
+      <w:r>
+        <w:t xml:space="preserve"> Einsatzfelder von Depth</w:t>
+      </w:r>
+      <w:r>
+        <w:t xml:space="preserve"> </w:t>
+      </w:r>
+      <w:r>
+        <w:t>M</w:t>
+      </w:r>
+      <w:r>
+        <w:t>aps sind beispielsweise die Hinderniserkennung in virtuellen Umgebungen oder die Modellierung von Szenen. Darüber hinaus werden sie im sogenannten Depth-Image-Based Rendering (DIBR) genutzt, um neue Kameraperspektiven aus vorhandenen Tiefeninformationen zu berechnen</w:t>
+      </w:r>
+      <w:r>
+        <w:t xml:space="preserve"> </w:t>
+      </w:r>
+      <w:commentRangeStart w:id="18"/>
+      <w:r>
+        <w:fldChar w:fldCharType="begin"/>
+      </w:r>
+      <w:r>
+        <w:instrText xml:space="preserve"> ADDIN ZOTERO_ITEM CSL_CITATION {"citationID":"99jLnNIn","properties":{"formattedCitation":"(Schmeing &amp; Jiang, o.\\uc0\\u160{}J., S. 279\\uc0\\u8211{}280)","plainCitation":"(Schmeing &amp; Jiang, o. J., S. 279–280)","noteIndex":0},"citationItems":[{"id":93,"uris":["http://zotero.org/users/14551900/items/CVITWAC6"],"itemData":{"id":93,"type":"chapter","abstract":"Depth Image Based Rendering is a technique to render new views from a video stream. The scene geometry is given by an additional depth stream which stores for each pixel its distance to the camera. This technique allows for a wide variety of applications including...","language":"en","note":"DOI: 10.1007/978-3-642-22407-2_12","source":"link.springer.com","title":"Depth Image Based Rendering","URL":"https://link.springer.com/chapter/10.1007/978-3-642-22407-2_12","author":[{"family":"Schmeing","given":"Michael"},{"family":"Jiang","given":"Xiaoyi"}],"accessed":{"date-parts":[["2025",10,7]]},"citation-key":"schmeingDepthImageBaseda"},"locator":"279-280","label":"page"}],"schema":"https://github.com/citation-style-language/schema/raw/master/csl-citation.json"} </w:instrText>
+      </w:r>
+      <w:r>
+        <w:fldChar w:fldCharType="separate"/>
+      </w:r>
+      <w:r>
+        <w:t>(Schmeing &amp; Jiang, o. J., S. 279–280)</w:t>
+      </w:r>
+      <w:r>
+        <w:fldChar w:fldCharType="end"/>
+      </w:r>
+      <w:commentRangeEnd w:id="18"/>
+      <w:r>
+        <w:rPr>
+          <w:rStyle w:val="Kommentarzeichen"/>
+        </w:rPr>
+        <w:commentReference w:id="18"/>
+      </w:r>
+      <w:r>
+        <w:t xml:space="preserve"> </w:t>
+      </w:r>
+      <w:r>
+        <w:fldChar w:fldCharType="begin"/>
+      </w:r>
+      <w:r>
+        <w:instrText xml:space="preserve"> ADDIN ZOTERO_ITEM CSL_CITATION {"citationID":"XHANjcin","properties":{"formattedCitation":"(Lipski et al., 2014, S. 943\\uc0\\u8211{}944)","plainCitation":"(Lipski et al., 2014, S. 943–944)","noteIndex":0},"citationItems":[{"id":90,"uris":["http://zotero.org/users/14551900/items/I6ER7VCS"],"itemData":{"id":90,"type":"article-journal","abstract":"We present a novel approach to free-viewpoint video. Our main contribution is the formulation of a hybrid approach between image morphing and depth-image based rendering. When rendering the scene from novel viewpoints, we use both dense pixel correspondences between image pairs as well as an underlying, view-dependent geometrical model. Our novel reconstruction scheme iteratively refines geometric and correspondence information. By combining the strengths of both depth and correspondence estimation, our approach enables free-viewpoint video also for challenging scenes as well as for recordings that may violate typical constraints in multiview reconstruction. For example, our method is robust against inaccurate camera calibration, asynchronous capture, and imprecise depth reconstruction. Rendering results for different scenes and applications demonstrate the versatility and robustness of our approach.","container-title":"IEEE Transactions on Circuits and Systems for Video Technology","DOI":"10.1109/TCSVT.2014.2302379","ISSN":"1558-2205","issue":"6","page":"942-951","source":"IEEE Xplore","title":"Correspondence and Depth-Image Based Rendering a Hybrid Approach for Free-Viewpoint Video","volume":"24","author":[{"family":"Lipski","given":"Christian"},{"family":"Klose","given":"Felix"},{"family":"Magnor","given":"Marcus"}],"issued":{"date-parts":[["2014",6]]},"citation-key":"lipskiCorrespondenceDepthImageBased2014"},"locator":"943-944","label":"page"}],"schema":"https://github.com/citation-style-language/schema/raw/master/csl-citation.json"} </w:instrText>
+      </w:r>
+      <w:r>
+        <w:fldChar w:fldCharType="separate"/>
+      </w:r>
+      <w:r>
+        <w:t>(Lipski et al., 2014, S. 943–944)</w:t>
+      </w:r>
+      <w:r>
+        <w:fldChar w:fldCharType="end"/>
+      </w:r>
+      <w:r>
+        <w:t>. Auch in modernen Anwendungen, etwa im autonomen Fahren oder in der Robotik, dienen Depth</w:t>
+      </w:r>
+      <w:r>
+        <w:t xml:space="preserve"> M</w:t>
+      </w:r>
+      <w:r>
+        <w:t>aps als Grundlage für die Erstellung topologischer Karten zur Erfassung von Hindernissen und Entfernungen</w:t>
+      </w:r>
+      <w:r>
+        <w:t xml:space="preserve"> </w:t>
+      </w:r>
+      <w:r>
+        <w:fldChar w:fldCharType="begin"/>
+      </w:r>
+      <w:r>
+        <w:instrText xml:space="preserve"> ADDIN ZOTERO_ITEM CSL_CITATION {"citationID":"W5yZGLPN","properties":{"formattedCitation":"(Saha et al., 2022, S. 1)","plainCitation":"(Saha et al., 2022, S. 1)","noteIndex":0},"citationItems":[{"id":87,"uris":["http://zotero.org/users/14551900/items/K2WVV563"],"itemData":{"id":87,"type":"article-journal","abstract":"Obstacle detection is an essential task for the autonomous navigation by robots. The task becomes more complex in a dynamic and cluttered environment. In this context, the RGB-D camera sensor is one of the most common devices that provides a quick and reasonable estimation of the environment in the form of RGB and depth images. This work proposes an efficient obstacle detection and tracking method using depth images to facilitate quick dynamic obstacle detection. To achieve early detection of dynamic obstacles and stable estimation of their states, as in previous methods, we applied a u-depth map for obstacle detection. Unlike existing methods, the present method provides dynamic thresholding facilities on the u-depth map to detect obstacles more accurately. Here, we propose a restricted v-depth map technique, using post-processing after the u-depth map processing to obtain a better prediction of the obstacle dimension. We also propose a new algorithm to track obstacles until they are within the field of view (FOV). We evaluate the performance of the proposed system on different kinds of data sets. The proposed method outperformed the vision-based state-of-the-art (SoA) methods in terms of state estimation of dynamic obstacles and execution time.","container-title":"Sensors (Basel, Switzerland)","DOI":"10.3390/s22176537","ISSN":"1424-8220","issue":"17","journalAbbreviation":"Sensors (Basel)","note":"PMID: 36080993\nPMCID: PMC9460380","page":"6537","source":"PubMed Central","title":"Efficient Obstacle Detection and Tracking Using RGB-D Sensor Data in Dynamic Environments for Robotic Applications","volume":"22","author":[{"family":"Saha","given":"Arindam"},{"family":"Dhara","given":"Bibhas Chandra"},{"family":"Umer","given":"Saiyed"},{"family":"Yurii","given":"Kulakov"},{"family":"Alanazi","given":"Jazem Mutared"},{"family":"AlZubi","given":"Ahmad Ali"}],"issued":{"date-parts":[["2022",8,30]]},"citation-key":"sahaEfficientObstacleDetection2022"},"locator":"1","label":"page"}],"schema":"https://github.com/citation-style-language/schema/raw/master/csl-citation.json"} </w:instrText>
+      </w:r>
+      <w:r>
+        <w:fldChar w:fldCharType="separate"/>
+      </w:r>
+      <w:r>
+        <w:t>(Saha et al., 2022, S. 1)</w:t>
+      </w:r>
+      <w:r>
+        <w:fldChar w:fldCharType="end"/>
+      </w:r>
+      <w:r>
+        <w:t>.</w:t>
+      </w:r>
+    </w:p>
+    <w:p>
+      <w:r>
+        <w:t>Schwierigkeiten</w:t>
+      </w:r>
+      <w:r>
+        <w:t xml:space="preserve"> zur Tiefeneinschätzung hat eine Depth Map</w:t>
+      </w:r>
+      <w:r>
+        <w:t xml:space="preserve"> mit </w:t>
+      </w:r>
+      <w:r>
+        <w:t>spiegelnden</w:t>
+      </w:r>
+      <w:r>
+        <w:t xml:space="preserve"> Oberflächen</w:t>
+      </w:r>
+      <w:r>
+        <w:t xml:space="preserve">, zudem fassen sie nur die Vorderfläche von einer </w:t>
+      </w:r>
+      <w:r>
+        <w:t>Szene</w:t>
+      </w:r>
+      <w:r>
+        <w:t xml:space="preserve"> auf</w:t>
+      </w:r>
+      <w:r>
+        <w:t xml:space="preserve"> und liefern dadurch eine </w:t>
       </w:r>
       <w:r>
         <w:rPr>
           <w:szCs w:val="24"/>
         </w:rPr>
+        <w:t xml:space="preserve">eingeschränkte </w:t>
+      </w:r>
+      <w:r>
+        <w:t>Sicht.</w:t>
+      </w:r>
+      <w:r>
+        <w:t xml:space="preserve"> Außerdem sind sie </w:t>
+      </w:r>
+      <w:r>
+        <w:t>häufig</w:t>
+      </w:r>
+      <w:r>
+        <w:t xml:space="preserve"> verrauscht und enthalten oft Schätzungsfehler, we</w:t>
+      </w:r>
+      <w:r>
+        <w:t>nn man sie mithilfe einer KI erstellt</w:t>
+      </w:r>
+      <w:r>
         <w:t xml:space="preserve"> </w:t>
       </w:r>
       <w:r>
+        <w:fldChar w:fldCharType="begin"/>
+      </w:r>
+      <w:r>
+        <w:instrText xml:space="preserve"> ADDIN ZOTERO_ITEM CSL_CITATION {"citationID":"N8LgA1ry","properties":{"formattedCitation":"(Divyanth et al., 2023, S. 6\\uc0\\u8211{}7)","plainCitation":"(Divyanth et al., 2023, S. 6–7)","noteIndex":0},"citationItems":[{"id":79,"uris":["http://zotero.org/users/14551900/items/HVXZSFA8"],"itemData":{"id":79,"type":"article-journal","abstract":"Vision-enabled robotic approaches for apple orchard management have been widely studied in recent years. It is essential for the vision-system to capture the depth information of the canopies for improved understanding of the geometric relations between objects in the orchard environment, which is essential for safe and efficient operations of robots. Unfortunately, depth-enabled sensors are more expensive and less ubiquitous compared to standard RGB cameras, thus limiting the accessibility of depth cues. This study demonstrates that a data-driven approach using a conditional generative adversarial network (cGAN), known as Pix2Pix can estimate depth from RGB images of orchards acquired from a monocular camera. The Pix2Pix network was modified to generate a depth channel when a standard RGB image was given as input. The network was trained and tested for their efficacy using images acquired from two different apple cultivation systems and camera models. The results demonstrated that the model can generate depth estimates comparable to the actual depth channel with a rootmean-squared error (RMSE) of 1.83 cm (corresponding to a relative error of 3.5%). Moreover, a high structural similarity measure index (&gt; 0.55) and commensurate textural features were observed between the actual depth image and the predicted depth image. The results showed that the use of the Pix2Pix model for producing rational depth maps of fruit orchards with monocular cameras is a viable alternative to the use of relatively more expensive RGB-D sensors for obtaining depth information.","container-title":"Smart Agricultural Technology","DOI":"10.1016/j.atech.2023.100345","ISSN":"27723755","journalAbbreviation":"Smart Agricultural Technology","language":"en","page":"100345","source":"DOI.org (Crossref)","title":"Estimating depth from RGB images using deep-learning for robotic applications in apple orchards","volume":"6","author":[{"family":"Divyanth","given":"L.G."},{"family":"Rathore","given":"Divya"},{"family":"Senthilkumar","given":"Piranav"},{"family":"Patidar","given":"Prakhar"},{"family":"Zhang","given":"Xin"},{"family":"Karkee","given":"Manoj"},{"family":"Machavaram","given":"Rajendra"},{"family":"Soni","given":"Peeyush"}],"issued":{"date-parts":[["2023",12]]},"citation-key":"divyanthEstimatingDepthRGB2023"},"locator":"6-7","label":"page"}],"schema":"https://github.com/citation-style-language/schema/raw/master/csl-citation.json"} </w:instrText>
+      </w:r>
+      <w:r>
+        <w:fldChar w:fldCharType="separate"/>
+      </w:r>
+      <w:r>
+        <w:t>(Divyanth et al., 2023, S. 6–7)</w:t>
+      </w:r>
+      <w:r>
+        <w:fldChar w:fldCharType="end"/>
+      </w:r>
+      <w:r>
+        <w:t>.</w:t>
+      </w:r>
+      <w:r>
+        <w:t xml:space="preserve"> </w:t>
+      </w:r>
+    </w:p>
+    <w:p>
+      <w:pPr>
         <w:rPr>
           <w:szCs w:val="24"/>
         </w:rPr>
+      </w:pPr>
+      <w:r>
+        <w:t>Mit all diesen Möglichkeiten kann man weiterführend viel mit Depth</w:t>
+      </w:r>
+      <w:r>
+        <w:t xml:space="preserve"> M</w:t>
+      </w:r>
+      <w:r>
+        <w:t xml:space="preserve">aps </w:t>
+      </w:r>
+      <w:r>
+        <w:t xml:space="preserve">machen, </w:t>
+      </w:r>
+      <w:r>
+        <w:rPr>
+          <w:szCs w:val="24"/>
+        </w:rPr>
+        <w:t xml:space="preserve">kombiniert Depth Maps aus verschiedenen Blickwinkeln </w:t>
+      </w:r>
+      <w:r>
+        <w:rPr>
+          <w:szCs w:val="24"/>
+        </w:rPr>
+        <w:t xml:space="preserve">können </w:t>
+      </w:r>
+      <w:r>
+        <w:rPr>
+          <w:szCs w:val="24"/>
+        </w:rPr>
+        <w:t>zu einer dichten 3D-Rekonstruktion</w:t>
+      </w:r>
+      <w:r>
+        <w:rPr>
+          <w:szCs w:val="24"/>
+        </w:rPr>
+        <w:t xml:space="preserve"> verhelfen</w:t>
+      </w:r>
+      <w:r>
+        <w:rPr>
+          <w:szCs w:val="24"/>
+        </w:rPr>
+        <w:t xml:space="preserve"> </w:t>
+      </w:r>
+      <w:r>
+        <w:rPr>
+          <w:szCs w:val="24"/>
+        </w:rPr>
         <w:fldChar w:fldCharType="begin"/>
       </w:r>
       <w:r>
         <w:rPr>
           <w:szCs w:val="24"/>
         </w:rPr>
-        <w:instrText xml:space="preserve"> ADDIN ZOTERO_ITEM CSL_CITATION {"citationID":"aOpWXf1l","properties":{"formattedCitation":"(J\\uc0\\u228{}hne, 2024, S. 283\\uc0\\u8211{}289)","plainCitation":"(Jähne, 2024, S. 283–289)","noteIndex":0},"citationItems":[{"id":84,"uris":["http://zotero.org/users/14551900/items/GZGUN6AD"],"itemData":{"id":84,"type":"book","event-place":"Berlin, Heidelberg","ISBN":"978-3-662-59509-1","language":"de","license":"https://www.springernature.com/gp/researchers/text-and-data-mining","note":"DOI: 10.1007/978-3-662-59510-7","publisher":"Springer Berlin Heidelberg","publisher-place":"Berlin, Heidelberg","source":"DOI.org (Crossref)","title":"Digitale Bildverarbeitung: und Bildgewinnung","title-short":"Digitale Bildverarbeitung","URL":"https://link.springer.com/10.1007/978-3-662-59510-7","author":[{"family":"Jähne","given":"Bernd"}],"accessed":{"date-parts":[["2025",10,5]]},"issued":{"date-parts":[["2024"]]},"citation-key":"jaehneDigitaleBildverarbeitungUnd2024"},"locator":"283–289","label":"page"}],"schema":"https://github.com/citation-style-language/schema/raw/master/csl-citation.json"} </w:instrText>
+        <w:instrText xml:space="preserve"> ADDIN ZOTERO_ITEM CSL_CITATION {"citationID":"wL8kgDZz","properties":{"formattedCitation":"(Izadi et al., 2011, S. 1)","plainCitation":"(Izadi et al., 2011, S. 1)","noteIndex":0},"citationItems":[{"id":96,"uris":["http://zotero.org/users/14551900/items/PEUX8XK3"],"itemData":{"id":96,"type":"paper-conference","abstract":"KinectFusion enables a user holding and moving a standard Kinect camera to rapidly create detailed 3D reconstructions of an indoor scene. Only the depth data from Kinect is used to track the 3D pose of the sensor and reconstruct, geometrically precise, 3D models of the physical scene in real-time. The capabilities of KinectFusion, as well as the novel GPUbased pipeline are described in full. We show uses of the core system for low-cost handheld scanning, and geometry-aware augmented reality and physics-based interactions. Novel extensions to the core GPU pipeline demonstrate object segmentation and user interaction directly in front of the sensor, without degrading camera tracking or reconstruction. These extensions are used to enable real-time multi-touch interactions anywhere, allowing any planar or non-planar reconstructed physical surface to be appropriated for touch.","container-title":"Proceedings of the 24th annual ACM symposium on User interface software and technology","DOI":"10.1145/2047196.2047270","event-place":"Santa Barbara California USA","event-title":"UIST '11: The 24th Annual ACM Symposium on User Interface Software and Technology","ISBN":"978-1-4503-0716-1","language":"en","page":"559-568","publisher":"ACM","publisher-place":"Santa Barbara California USA","source":"DOI.org (Crossref)","title":"KinectFusion: real-time 3D reconstruction and interaction using a moving depth camera","title-short":"KinectFusion","URL":"https://dl.acm.org/doi/10.1145/2047196.2047270","author":[{"family":"Izadi","given":"Shahram"},{"family":"Kim","given":"David"},{"family":"Hilliges","given":"Otmar"},{"family":"Molyneaux","given":"David"},{"family":"Newcombe","given":"Richard"},{"family":"Kohli","given":"Pushmeet"},{"family":"Shotton","given":"Jamie"},{"family":"Hodges","given":"Steve"},{"family":"Freeman","given":"Dustin"},{"family":"Davison","given":"Andrew"},{"family":"Fitzgibbon","given":"Andrew"}],"accessed":{"date-parts":[["2025",10,7]]},"issued":{"date-parts":[["2011",10,16]]},"citation-key":"izadiKinectFusionRealtime3D2011"},"locator":"1","label":"page"}],"schema":"https://github.com/citation-style-language/schema/raw/master/csl-citation.json"} </w:instrText>
       </w:r>
       <w:r>
         <w:rPr>
@@ -6459,7 +6952,7 @@
         <w:fldChar w:fldCharType="separate"/>
       </w:r>
       <w:r>
-        <w:t>(Jähne, 2024, S. 283–289)</w:t>
+        <w:t>(Izadi et al., 2011, S. 1)</w:t>
       </w:r>
       <w:r>
         <w:rPr>
@@ -6471,30 +6964,72 @@
         <w:rPr>
           <w:szCs w:val="24"/>
         </w:rPr>
-        <w:t xml:space="preserve">. Die Darstellung erfolgt in der Regel über einen Farbverlauf, meist zwischen Schwarz und Weiß. Helle Bereiche stehen für nahe Objekte, während dunkle Bereiche größere Entfernungen kennzeichnen. Grundsätzlich sind auch andere Farbschemata möglich, die </w:t>
+        <w:t>. Neuerdings kann man mit</w:t>
       </w:r>
       <w:r>
         <w:rPr>
           <w:szCs w:val="24"/>
         </w:rPr>
-        <w:t>Monokular-Depth</w:t>
+        <w:t xml:space="preserve"> </w:t>
       </w:r>
       <w:r>
         <w:rPr>
           <w:szCs w:val="24"/>
         </w:rPr>
+        <w:t>Open-Source</w:t>
+      </w:r>
+      <w:r>
+        <w:rPr>
+          <w:szCs w:val="24"/>
+        </w:rPr>
         <w:t xml:space="preserve"> </w:t>
       </w:r>
       <w:r>
         <w:rPr>
           <w:szCs w:val="24"/>
         </w:rPr>
-        <w:t>Graustufenabbildung gilt jedoch als Standard</w:t>
+        <w:t>Framework</w:t>
       </w:r>
       <w:r>
         <w:rPr>
           <w:szCs w:val="24"/>
         </w:rPr>
+        <w:t>s</w:t>
+      </w:r>
+      <w:r>
+        <w:rPr>
+          <w:szCs w:val="24"/>
+        </w:rPr>
+        <w:t>, wie</w:t>
+      </w:r>
+      <w:r>
+        <w:rPr>
+          <w:szCs w:val="24"/>
+        </w:rPr>
+        <w:t xml:space="preserve"> zum Beispiel NeRF (Neural Radiance Fields)</w:t>
+      </w:r>
+      <w:r>
+        <w:rPr>
+          <w:szCs w:val="24"/>
+        </w:rPr>
+        <w:t xml:space="preserve">, realistische 3D-Szenen </w:t>
+      </w:r>
+      <w:r>
+        <w:rPr>
+          <w:szCs w:val="24"/>
+        </w:rPr>
+        <w:t xml:space="preserve">mit ihnen </w:t>
+      </w:r>
+      <w:r>
+        <w:rPr>
+          <w:szCs w:val="24"/>
+        </w:rPr>
+        <w:t>erstellen</w:t>
+      </w:r>
+      <w:r>
+        <w:rPr>
+          <w:szCs w:val="24"/>
+        </w:rPr>
         <w:t xml:space="preserve"> </w:t>
       </w:r>
       <w:r>
@@ -6507,7 +7042,7 @@
         <w:rPr>
           <w:szCs w:val="24"/>
         </w:rPr>
-        <w:instrText xml:space="preserve"> ADDIN ZOTERO_ITEM CSL_CITATION {"citationID":"nrZM5PZE","properties":{"formattedCitation":"(Divyanth et al., 2023, S. 2\\uc0\\u8211{}3)","plainCitation":"(Divyanth et al., 2023, S. 2–3)","noteIndex":0},"citationItems":[{"id":79,"uris":["http://zotero.org/users/14551900/items/HVXZSFA8"],"itemData":{"id":79,"type":"article-journal","abstract":"Vision-enabled robotic approaches for apple orchard management have been widely studied in recent years. It is essential for the vision-system to capture the depth information of the canopies for improved understanding of the geometric relations between objects in the orchard environment, which is essential for safe and efficient operations of robots. Unfortunately, depth-enabled sensors are more expensive and less ubiquitous compared to standard RGB cameras, thus limiting the accessibility of depth cues. This study demonstrates that a data-driven approach using a conditional generative adversarial network (cGAN), known as Pix2Pix can estimate depth from RGB images of orchards acquired from a monocular camera. The Pix2Pix network was modified to generate a depth channel when a standard RGB image was given as input. The network was trained and tested for their efficacy using images acquired from two different apple cultivation systems and camera models. The results demonstrated that the model can generate depth estimates comparable to the actual depth channel with a rootmean-squared error (RMSE) of 1.83 cm (corresponding to a relative error of 3.5%). Moreover, a high structural similarity measure index (&gt; 0.55) and commensurate textural features were observed between the actual depth image and the predicted depth image. The results showed that the use of the Pix2Pix model for producing rational depth maps of fruit orchards with monocular cameras is a viable alternative to the use of relatively more expensive RGB-D sensors for obtaining depth information.","container-title":"Smart Agricultural Technology","DOI":"10.1016/j.atech.2023.100345","ISSN":"27723755","journalAbbreviation":"Smart Agricultural Technology","language":"en","page":"100345","source":"DOI.org (Crossref)","title":"Estimating depth from RGB images using deep-learning for robotic applications in apple orchards","volume":"6","author":[{"family":"Divyanth","given":"L.G."},{"family":"Rathore","given":"Divya"},{"family":"Senthilkumar","given":"Piranav"},{"family":"Patidar","given":"Prakhar"},{"family":"Zhang","given":"Xin"},{"family":"Karkee","given":"Manoj"},{"family":"Machavaram","given":"Rajendra"},{"family":"Soni","given":"Peeyush"}],"issued":{"date-parts":[["2023",12]]},"citation-key":"divyanthEstimatingDepthRGB2023"},"locator":"2-3","label":"page"}],"schema":"https://github.com/citation-style-language/schema/raw/master/csl-citation.json"} </w:instrText>
+        <w:instrText xml:space="preserve"> ADDIN ZOTERO_ITEM CSL_CITATION {"citationID":"O72u3JBe","properties":{"formattedCitation":"(Ito et al., 2024, S. 5)","plainCitation":"(Ito et al., 2024, S. 5)","noteIndex":0},"citationItems":[{"id":80,"uris":["http://zotero.org/users/14551900/items/QKU9I4V2"],"itemData":{"id":80,"type":"article-journal","abstract":"In this paper, we propose a method to refine the depth maps obtained by Multi-View Stereo (MVS) through iterative optimization of the Neural Radiance Field (NeRF). MVS accurately estimates the depths on object surfaces, and NeRF accurately estimates the depths at object boundaries. The key ideas of the proposed method are to combine MVS and NeRF to utilize the advantages of both in depth map estimation and to use NeRF for depth map refinement. We also introduce a Huber loss into the NeRF optimization to improve the accuracy of the depth map refinement, where the Huber loss reduces the estimation error in the radiance fields by placing constraints on errors larger than a threshold. Through a set of experiments using the Redwood-3dscan dataset and the DTU dataset, which are public datasets consisting of multi-view images, we demonstrate the effectiveness of the proposed method compared to conventional methods: COLMAP, NeRF, and DS-NeRF.","container-title":"Journal of Imaging","DOI":"10.3390/jimaging10030068","ISSN":"2313-433X","issue":"3","journalAbbreviation":"J Imaging","note":"PMID: 38535148\nPMCID: PMC10971679","page":"68","source":"PubMed Central","title":"Neural Radiance Field-Inspired Depth Map Refinement for Accurate Multi-View Stereo","volume":"10","author":[{"family":"Ito","given":"Shintaro"},{"family":"Miura","given":"Kanta"},{"family":"Ito","given":"Koichi"},{"family":"Aoki","given":"Takafumi"}],"issued":{"date-parts":[["2024",3,8]]},"citation-key":"itoNeuralRadianceFieldInspired2024"},"locator":"5","label":"page"}],"schema":"https://github.com/citation-style-language/schema/raw/master/csl-citation.json"} </w:instrText>
       </w:r>
       <w:r>
         <w:rPr>
@@ -6516,7 +7051,7 @@
         <w:fldChar w:fldCharType="separate"/>
       </w:r>
       <w:r>
-        <w:t>(Divyanth et al., 2023, S. 2–3)</w:t>
+        <w:t>(Ito et al., 2024, S. 5)</w:t>
       </w:r>
       <w:r>
         <w:rPr>
@@ -6528,462 +7063,45 @@
         <w:rPr>
           <w:szCs w:val="24"/>
         </w:rPr>
-        <w:t>.</w:t>
-      </w:r>
-    </w:p>
-    <w:p>
-      <w:r>
-        <w:t>Depth</w:t>
-      </w:r>
-      <w:r>
-        <w:t xml:space="preserve"> M</w:t>
-      </w:r>
-      <w:r>
-        <w:t>aps können auf unterschiedliche Weise erzeugt werden. Zu den gängigen Methoden zählen Stereovision, Time-of-Flight, Structured Light oder monokulare Schätzungen mithilfe von KI</w:t>
-      </w:r>
-      <w:r>
-        <w:t xml:space="preserve"> </w:t>
-      </w:r>
-      <w:r>
-        <w:fldChar w:fldCharType="begin"/>
-      </w:r>
-      <w:r>
-        <w:instrText xml:space="preserve"> ADDIN ZOTERO_ITEM CSL_CITATION {"citationID":"8rHtg1dG","properties":{"formattedCitation":"(J\\uc0\\u228{}hne, 2024, S. 283\\uc0\\u8211{}289)","plainCitation":"(Jähne, 2024, S. 283–289)","noteIndex":0},"citationItems":[{"id":84,"uris":["http://zotero.org/users/14551900/items/GZGUN6AD"],"itemData":{"id":84,"type":"book","event-place":"Berlin, Heidelberg","ISBN":"978-3-662-59509-1","language":"de","license":"https://www.springernature.com/gp/researchers/text-and-data-mining","note":"DOI: 10.1007/978-3-662-59510-7","publisher":"Springer Berlin Heidelberg","publisher-place":"Berlin, Heidelberg","source":"DOI.org (Crossref)","title":"Digitale Bildverarbeitung: und Bildgewinnung","title-short":"Digitale Bildverarbeitung","URL":"https://link.springer.com/10.1007/978-3-662-59510-7","author":[{"family":"Jähne","given":"Bernd"}],"accessed":{"date-parts":[["2025",10,5]]},"issued":{"date-parts":[["2024"]]},"citation-key":"jaehneDigitaleBildverarbeitungUnd2024"},"locator":"283–289","label":"page"}],"schema":"https://github.com/citation-style-language/schema/raw/master/csl-citation.json"} </w:instrText>
-      </w:r>
-      <w:r>
-        <w:fldChar w:fldCharType="separate"/>
-      </w:r>
-      <w:r>
-        <w:t>(Jähne, 2024, S. 283–289)</w:t>
-      </w:r>
-      <w:r>
-        <w:fldChar w:fldCharType="end"/>
-      </w:r>
-      <w:r>
-        <w:t xml:space="preserve">. Im </w:t>
-      </w:r>
-      <w:r>
-        <w:t xml:space="preserve">hierfür </w:t>
-      </w:r>
-      <w:r>
-        <w:t xml:space="preserve">wurde Blender verwendet, wobei über die Compositing-Nodes ein sogenannter Z-Depth-Pass aus dem Render extrahiert wurde. Blender kann die Tiefeninformationen direkt aus der 3D-Szene berechnen, indem für jedes Pixel der Abstand zur Kamera entlang der Z-Achse bestimmt wird. Diese Werte werden im sogenannten </w:t>
-      </w:r>
-      <w:r>
+        <w:t xml:space="preserve">. </w:t>
+      </w:r>
+      <w:r>
+        <w:rPr>
+          <w:szCs w:val="24"/>
+        </w:rPr>
+        <w:t>(</w:t>
+      </w:r>
+      <w:r>
+        <w:rPr>
+          <w:szCs w:val="24"/>
+        </w:rPr>
+        <w:t xml:space="preserve">In dieser wird das </w:t>
+      </w:r>
+      <w:r>
+        <w:rPr>
+          <w:szCs w:val="24"/>
+        </w:rPr>
+        <w:t>Szenario</w:t>
+      </w:r>
+      <w:r>
+        <w:rPr>
+          <w:szCs w:val="24"/>
+        </w:rPr>
+        <w:t xml:space="preserve"> 3</w:t>
+      </w:r>
+      <w:r>
+        <w:rPr>
+          <w:szCs w:val="24"/>
+        </w:rPr>
+        <w:t xml:space="preserve"> nach dem Prinzip erstellt und ist daher für die Theorie wichtig.)</w:t>
+      </w:r>
+    </w:p>
+    <w:p>
+      <w:r>
+        <w:rPr>
+          <w:noProof/>
+        </w:rPr>
         <w:lastRenderedPageBreak/>
-        <w:t>Z-Buffer gespeichert und ergeben in ihrer Gesamtheit die Depth</w:t>
-      </w:r>
-      <w:r>
-        <w:t xml:space="preserve"> </w:t>
-      </w:r>
-      <w:r>
-        <w:t>M</w:t>
-      </w:r>
-      <w:r>
-        <w:t>ap</w:t>
-      </w:r>
-      <w:r>
-        <w:t xml:space="preserve"> </w:t>
-      </w:r>
-      <w:r>
-        <w:fldChar w:fldCharType="begin"/>
-      </w:r>
-      <w:r>
-        <w:instrText xml:space="preserve"> ADDIN ZOTERO_ITEM CSL_CITATION {"citationID":"l4MdV7fD","properties":{"formattedCitation":"(Blender Foundation, 2025)","plainCitation":"(Blender Foundation, 2025)","noteIndex":0},"citationItems":[{"id":85,"uris":["http://zotero.org/users/14551900/items/QH5Z5D4E"],"itemData":{"id":85,"type":"webpage","title":"Glossary - Blender 4.5 LTS Manual","URL":"https://docs.blender.org/manual/en/latest/glossary/index.html#term-Z-buffer","author":[{"family":"Blender Foundation","given":""}],"accessed":{"date-parts":[["2025",10,6]]},"issued":{"date-parts":[["2025",10,5]]},"citation-key":"blenderfoundationGlossaryBlender452025"}}],"schema":"https://github.com/citation-style-language/schema/raw/master/csl-citation.json"} </w:instrText>
-      </w:r>
-      <w:r>
-        <w:fldChar w:fldCharType="separate"/>
-      </w:r>
-      <w:r>
-        <w:t>(Blender Foundation, 2025)</w:t>
-      </w:r>
-      <w:r>
-        <w:fldChar w:fldCharType="end"/>
-      </w:r>
-      <w:r>
-        <w:t>.</w:t>
-      </w:r>
-    </w:p>
-    <w:p>
-      <w:r>
-        <w:t>Gängige</w:t>
-      </w:r>
-      <w:r>
-        <w:t xml:space="preserve"> Einsatzfelder von Depth</w:t>
-      </w:r>
-      <w:r>
-        <w:t xml:space="preserve"> </w:t>
-      </w:r>
-      <w:r>
-        <w:t>M</w:t>
-      </w:r>
-      <w:r>
-        <w:t>aps sind beispielsweise die Hinderniserkennung in virtuellen Umgebungen oder die Modellierung von Szenen. Darüber hinaus werden sie im sogenannten Depth-Image-Based Rendering (DIBR) genutzt, um neue Kameraperspektiven aus vorhandenen Tiefeninformationen zu berechnen</w:t>
-      </w:r>
-      <w:r>
-        <w:t xml:space="preserve"> </w:t>
-      </w:r>
-      <w:commentRangeStart w:id="18"/>
-      <w:r>
-        <w:fldChar w:fldCharType="begin"/>
-      </w:r>
-      <w:r>
-        <w:instrText xml:space="preserve"> ADDIN ZOTERO_ITEM CSL_CITATION {"citationID":"99jLnNIn","properties":{"formattedCitation":"(Schmeing &amp; Jiang, o.\\uc0\\u160{}J., S. 279\\uc0\\u8211{}280)","plainCitation":"(Schmeing &amp; Jiang, o. J., S. 279–280)","noteIndex":0},"citationItems":[{"id":93,"uris":["http://zotero.org/users/14551900/items/CVITWAC6"],"itemData":{"id":93,"type":"chapter","abstract":"Depth Image Based Rendering is a technique to render new views from a video stream. The scene geometry is given by an additional depth stream which stores for each pixel its distance to the camera. This technique allows for a wide variety of applications including...","language":"en","note":"DOI: 10.1007/978-3-642-22407-2_12","source":"link.springer.com","title":"Depth Image Based Rendering","URL":"https://link.springer.com/chapter/10.1007/978-3-642-22407-2_12","author":[{"family":"Schmeing","given":"Michael"},{"family":"Jiang","given":"Xiaoyi"}],"accessed":{"date-parts":[["2025",10,7]]},"citation-key":"schmeingDepthImageBaseda"},"locator":"279-280","label":"page"}],"schema":"https://github.com/citation-style-language/schema/raw/master/csl-citation.json"} </w:instrText>
-      </w:r>
-      <w:r>
-        <w:fldChar w:fldCharType="separate"/>
-      </w:r>
-      <w:r>
-        <w:t>(Schmeing &amp; Jiang, o. J., S. 279–280)</w:t>
-      </w:r>
-      <w:r>
-        <w:fldChar w:fldCharType="end"/>
-      </w:r>
-      <w:commentRangeEnd w:id="18"/>
-      <w:r>
-        <w:rPr>
-          <w:rStyle w:val="Kommentarzeichen"/>
-        </w:rPr>
-        <w:commentReference w:id="18"/>
-      </w:r>
-      <w:r>
-        <w:t xml:space="preserve"> </w:t>
-      </w:r>
-      <w:r>
-        <w:fldChar w:fldCharType="begin"/>
-      </w:r>
-      <w:r>
-        <w:instrText xml:space="preserve"> ADDIN ZOTERO_ITEM CSL_CITATION {"citationID":"XHANjcin","properties":{"formattedCitation":"(Lipski et al., 2014, S. 943\\uc0\\u8211{}944)","plainCitation":"(Lipski et al., 2014, S. 943–944)","noteIndex":0},"citationItems":[{"id":90,"uris":["http://zotero.org/users/14551900/items/I6ER7VCS"],"itemData":{"id":90,"type":"article-journal","abstract":"We present a novel approach to free-viewpoint video. Our main contribution is the formulation of a hybrid approach between image morphing and depth-image based rendering. When rendering the scene from novel viewpoints, we use both dense pixel correspondences between image pairs as well as an underlying, view-dependent geometrical model. Our novel reconstruction scheme iteratively refines geometric and correspondence information. By combining the strengths of both depth and correspondence estimation, our approach enables free-viewpoint video also for challenging scenes as well as for recordings that may violate typical constraints in multiview reconstruction. For example, our method is robust against inaccurate camera calibration, asynchronous capture, and imprecise depth reconstruction. Rendering results for different scenes and applications demonstrate the versatility and robustness of our approach.","container-title":"IEEE Transactions on Circuits and Systems for Video Technology","DOI":"10.1109/TCSVT.2014.2302379","ISSN":"1558-2205","issue":"6","page":"942-951","source":"IEEE Xplore","title":"Correspondence and Depth-Image Based Rendering a Hybrid Approach for Free-Viewpoint Video","volume":"24","author":[{"family":"Lipski","given":"Christian"},{"family":"Klose","given":"Felix"},{"family":"Magnor","given":"Marcus"}],"issued":{"date-parts":[["2014",6]]},"citation-key":"lipskiCorrespondenceDepthImageBased2014"},"locator":"943-944","label":"page"}],"schema":"https://github.com/citation-style-language/schema/raw/master/csl-citation.json"} </w:instrText>
-      </w:r>
-      <w:r>
-        <w:fldChar w:fldCharType="separate"/>
-      </w:r>
-      <w:r>
-        <w:t>(Lipski et al., 2014, S. 943–944)</w:t>
-      </w:r>
-      <w:r>
-        <w:fldChar w:fldCharType="end"/>
-      </w:r>
-      <w:r>
-        <w:t>. Auch in modernen Anwendungen, etwa im autonomen Fahren oder in der Robotik, dienen Depth</w:t>
-      </w:r>
-      <w:r>
-        <w:t xml:space="preserve"> M</w:t>
-      </w:r>
-      <w:r>
-        <w:t>aps als Grundlage für die Erstellung topologischer Karten zur Erfassung von Hindernissen und Entfernungen</w:t>
-      </w:r>
-      <w:r>
-        <w:t xml:space="preserve"> </w:t>
-      </w:r>
-      <w:r>
-        <w:fldChar w:fldCharType="begin"/>
-      </w:r>
-      <w:r>
-        <w:instrText xml:space="preserve"> ADDIN ZOTERO_ITEM CSL_CITATION {"citationID":"W5yZGLPN","properties":{"formattedCitation":"(Saha et al., 2022, S. 1)","plainCitation":"(Saha et al., 2022, S. 1)","noteIndex":0},"citationItems":[{"id":87,"uris":["http://zotero.org/users/14551900/items/K2WVV563"],"itemData":{"id":87,"type":"article-journal","abstract":"Obstacle detection is an essential task for the autonomous navigation by robots. The task becomes more complex in a dynamic and cluttered environment. In this context, the RGB-D camera sensor is one of the most common devices that provides a quick and reasonable estimation of the environment in the form of RGB and depth images. This work proposes an efficient obstacle detection and tracking method using depth images to facilitate quick dynamic obstacle detection. To achieve early detection of dynamic obstacles and stable estimation of their states, as in previous methods, we applied a u-depth map for obstacle detection. Unlike existing methods, the present method provides dynamic thresholding facilities on the u-depth map to detect obstacles more accurately. Here, we propose a restricted v-depth map technique, using post-processing after the u-depth map processing to obtain a better prediction of the obstacle dimension. We also propose a new algorithm to track obstacles until they are within the field of view (FOV). We evaluate the performance of the proposed system on different kinds of data sets. The proposed method outperformed the vision-based state-of-the-art (SoA) methods in terms of state estimation of dynamic obstacles and execution time.","container-title":"Sensors (Basel, Switzerland)","DOI":"10.3390/s22176537","ISSN":"1424-8220","issue":"17","journalAbbreviation":"Sensors (Basel)","note":"PMID: 36080993\nPMCID: PMC9460380","page":"6537","source":"PubMed Central","title":"Efficient Obstacle Detection and Tracking Using RGB-D Sensor Data in Dynamic Environments for Robotic Applications","volume":"22","author":[{"family":"Saha","given":"Arindam"},{"family":"Dhara","given":"Bibhas Chandra"},{"family":"Umer","given":"Saiyed"},{"family":"Yurii","given":"Kulakov"},{"family":"Alanazi","given":"Jazem Mutared"},{"family":"AlZubi","given":"Ahmad Ali"}],"issued":{"date-parts":[["2022",8,30]]},"citation-key":"sahaEfficientObstacleDetection2022"},"locator":"1","label":"page"}],"schema":"https://github.com/citation-style-language/schema/raw/master/csl-citation.json"} </w:instrText>
-      </w:r>
-      <w:r>
-        <w:fldChar w:fldCharType="separate"/>
-      </w:r>
-      <w:r>
-        <w:t>(Saha et al., 2022, S. 1)</w:t>
-      </w:r>
-      <w:r>
-        <w:fldChar w:fldCharType="end"/>
-      </w:r>
-      <w:r>
-        <w:t>.</w:t>
-      </w:r>
-    </w:p>
-    <w:p>
-      <w:r>
-        <w:t>Schwierigkeiten</w:t>
-      </w:r>
-      <w:r>
-        <w:t xml:space="preserve"> zur Tiefeneinschätzung hat eine Depth Map</w:t>
-      </w:r>
-      <w:r>
-        <w:t xml:space="preserve"> mit </w:t>
-      </w:r>
-      <w:r>
-        <w:t>spiegelnden</w:t>
-      </w:r>
-      <w:r>
-        <w:t xml:space="preserve"> Oberflächen</w:t>
-      </w:r>
-      <w:r>
-        <w:t xml:space="preserve">, zudem fassen sie nur die Vorderfläche von einer </w:t>
-      </w:r>
-      <w:r>
-        <w:t>Szene</w:t>
-      </w:r>
-      <w:r>
-        <w:t xml:space="preserve"> auf</w:t>
-      </w:r>
-      <w:r>
-        <w:t xml:space="preserve"> und liefern dadurch eine </w:t>
-      </w:r>
-      <w:r>
-        <w:rPr>
-          <w:szCs w:val="24"/>
-        </w:rPr>
-        <w:t xml:space="preserve">eingeschränkte </w:t>
-      </w:r>
-      <w:r>
-        <w:t>Sicht.</w:t>
-      </w:r>
-      <w:r>
-        <w:t xml:space="preserve"> Außerdem sind sie </w:t>
-      </w:r>
-      <w:r>
-        <w:t>häufig</w:t>
-      </w:r>
-      <w:r>
-        <w:t xml:space="preserve"> verrauscht und enthalten oft Schätzungsfehler, we</w:t>
-      </w:r>
-      <w:r>
-        <w:t>nn man sie mithilfe einer KI erstellt</w:t>
-      </w:r>
-      <w:r>
-        <w:t xml:space="preserve"> </w:t>
-      </w:r>
-      <w:r>
-        <w:fldChar w:fldCharType="begin"/>
-      </w:r>
-      <w:r>
-        <w:instrText xml:space="preserve"> ADDIN ZOTERO_ITEM CSL_CITATION {"citationID":"N8LgA1ry","properties":{"formattedCitation":"(Divyanth et al., 2023, S. 6\\uc0\\u8211{}7)","plainCitation":"(Divyanth et al., 2023, S. 6–7)","noteIndex":0},"citationItems":[{"id":79,"uris":["http://zotero.org/users/14551900/items/HVXZSFA8"],"itemData":{"id":79,"type":"article-journal","abstract":"Vision-enabled robotic approaches for apple orchard management have been widely studied in recent years. It is essential for the vision-system to capture the depth information of the canopies for improved understanding of the geometric relations between objects in the orchard environment, which is essential for safe and efficient operations of robots. Unfortunately, depth-enabled sensors are more expensive and less ubiquitous compared to standard RGB cameras, thus limiting the accessibility of depth cues. This study demonstrates that a data-driven approach using a conditional generative adversarial network (cGAN), known as Pix2Pix can estimate depth from RGB images of orchards acquired from a monocular camera. The Pix2Pix network was modified to generate a depth channel when a standard RGB image was given as input. The network was trained and tested for their efficacy using images acquired from two different apple cultivation systems and camera models. The results demonstrated that the model can generate depth estimates comparable to the actual depth channel with a rootmean-squared error (RMSE) of 1.83 cm (corresponding to a relative error of 3.5%). Moreover, a high structural similarity measure index (&gt; 0.55) and commensurate textural features were observed between the actual depth image and the predicted depth image. The results showed that the use of the Pix2Pix model for producing rational depth maps of fruit orchards with monocular cameras is a viable alternative to the use of relatively more expensive RGB-D sensors for obtaining depth information.","container-title":"Smart Agricultural Technology","DOI":"10.1016/j.atech.2023.100345","ISSN":"27723755","journalAbbreviation":"Smart Agricultural Technology","language":"en","page":"100345","source":"DOI.org (Crossref)","title":"Estimating depth from RGB images using deep-learning for robotic applications in apple orchards","volume":"6","author":[{"family":"Divyanth","given":"L.G."},{"family":"Rathore","given":"Divya"},{"family":"Senthilkumar","given":"Piranav"},{"family":"Patidar","given":"Prakhar"},{"family":"Zhang","given":"Xin"},{"family":"Karkee","given":"Manoj"},{"family":"Machavaram","given":"Rajendra"},{"family":"Soni","given":"Peeyush"}],"issued":{"date-parts":[["2023",12]]},"citation-key":"divyanthEstimatingDepthRGB2023"},"locator":"6-7","label":"page"}],"schema":"https://github.com/citation-style-language/schema/raw/master/csl-citation.json"} </w:instrText>
-      </w:r>
-      <w:r>
-        <w:fldChar w:fldCharType="separate"/>
-      </w:r>
-      <w:r>
-        <w:t>(Divyanth et al., 2023, S. 6–7)</w:t>
-      </w:r>
-      <w:r>
-        <w:fldChar w:fldCharType="end"/>
-      </w:r>
-      <w:r>
-        <w:t>.</w:t>
-      </w:r>
-      <w:r>
-        <w:t xml:space="preserve"> </w:t>
-      </w:r>
-    </w:p>
-    <w:p>
-      <w:pPr>
-        <w:rPr>
-          <w:szCs w:val="24"/>
-        </w:rPr>
-      </w:pPr>
-      <w:r>
-        <w:t>Mit all diesen Möglichkeiten kann man weiterführend viel mit Depth</w:t>
-      </w:r>
-      <w:r>
-        <w:t xml:space="preserve"> M</w:t>
-      </w:r>
-      <w:r>
-        <w:t xml:space="preserve">aps </w:t>
-      </w:r>
-      <w:r>
-        <w:t xml:space="preserve">machen, </w:t>
-      </w:r>
-      <w:r>
-        <w:rPr>
-          <w:szCs w:val="24"/>
-        </w:rPr>
-        <w:t xml:space="preserve">kombiniert Depth Maps aus verschiedenen Blickwinkeln </w:t>
-      </w:r>
-      <w:r>
-        <w:rPr>
-          <w:szCs w:val="24"/>
-        </w:rPr>
-        <w:t xml:space="preserve">können </w:t>
-      </w:r>
-      <w:r>
-        <w:rPr>
-          <w:szCs w:val="24"/>
-        </w:rPr>
-        <w:t>zu einer dichten 3D-Rekonstruktion</w:t>
-      </w:r>
-      <w:r>
-        <w:rPr>
-          <w:szCs w:val="24"/>
-        </w:rPr>
-        <w:t xml:space="preserve"> verhelfen</w:t>
-      </w:r>
-      <w:r>
-        <w:rPr>
-          <w:szCs w:val="24"/>
-        </w:rPr>
-        <w:t xml:space="preserve"> </w:t>
-      </w:r>
-      <w:r>
-        <w:rPr>
-          <w:szCs w:val="24"/>
-        </w:rPr>
-        <w:fldChar w:fldCharType="begin"/>
-      </w:r>
-      <w:r>
-        <w:rPr>
-          <w:szCs w:val="24"/>
-        </w:rPr>
-        <w:instrText xml:space="preserve"> ADDIN ZOTERO_ITEM CSL_CITATION {"citationID":"wL8kgDZz","properties":{"formattedCitation":"(Izadi et al., 2011, S. 1)","plainCitation":"(Izadi et al., 2011, S. 1)","noteIndex":0},"citationItems":[{"id":96,"uris":["http://zotero.org/users/14551900/items/PEUX8XK3"],"itemData":{"id":96,"type":"paper-conference","abstract":"KinectFusion enables a user holding and moving a standard Kinect camera to rapidly create detailed 3D reconstructions of an indoor scene. Only the depth data from Kinect is used to track the 3D pose of the sensor and reconstruct, geometrically precise, 3D models of the physical scene in real-time. The capabilities of KinectFusion, as well as the novel GPUbased pipeline are described in full. We show uses of the core system for low-cost handheld scanning, and geometry-aware augmented reality and physics-based interactions. Novel extensions to the core GPU pipeline demonstrate object segmentation and user interaction directly in front of the sensor, without degrading camera tracking or reconstruction. These extensions are used to enable real-time multi-touch interactions anywhere, allowing any planar or non-planar reconstructed physical surface to be appropriated for touch.","container-title":"Proceedings of the 24th annual ACM symposium on User interface software and technology","DOI":"10.1145/2047196.2047270","event-place":"Santa Barbara California USA","event-title":"UIST '11: The 24th Annual ACM Symposium on User Interface Software and Technology","ISBN":"978-1-4503-0716-1","language":"en","page":"559-568","publisher":"ACM","publisher-place":"Santa Barbara California USA","source":"DOI.org (Crossref)","title":"KinectFusion: real-time 3D reconstruction and interaction using a moving depth camera","title-short":"KinectFusion","URL":"https://dl.acm.org/doi/10.1145/2047196.2047270","author":[{"family":"Izadi","given":"Shahram"},{"family":"Kim","given":"David"},{"family":"Hilliges","given":"Otmar"},{"family":"Molyneaux","given":"David"},{"family":"Newcombe","given":"Richard"},{"family":"Kohli","given":"Pushmeet"},{"family":"Shotton","given":"Jamie"},{"family":"Hodges","given":"Steve"},{"family":"Freeman","given":"Dustin"},{"family":"Davison","given":"Andrew"},{"family":"Fitzgibbon","given":"Andrew"}],"accessed":{"date-parts":[["2025",10,7]]},"issued":{"date-parts":[["2011",10,16]]},"citation-key":"izadiKinectFusionRealtime3D2011"},"locator":"1","label":"page"}],"schema":"https://github.com/citation-style-language/schema/raw/master/csl-citation.json"} </w:instrText>
-      </w:r>
-      <w:r>
-        <w:rPr>
-          <w:szCs w:val="24"/>
-        </w:rPr>
-        <w:fldChar w:fldCharType="separate"/>
-      </w:r>
-      <w:r>
-        <w:t>(Izadi et al., 2011, S. 1)</w:t>
-      </w:r>
-      <w:r>
-        <w:rPr>
-          <w:szCs w:val="24"/>
-        </w:rPr>
-        <w:fldChar w:fldCharType="end"/>
-      </w:r>
-      <w:r>
-        <w:rPr>
-          <w:szCs w:val="24"/>
-        </w:rPr>
-        <w:t>. Neuerdings kann man mit</w:t>
-      </w:r>
-      <w:r>
-        <w:rPr>
-          <w:szCs w:val="24"/>
-        </w:rPr>
-        <w:t xml:space="preserve"> </w:t>
-      </w:r>
-      <w:r>
-        <w:rPr>
-          <w:szCs w:val="24"/>
-        </w:rPr>
-        <w:t>Open-Source</w:t>
-      </w:r>
-      <w:r>
-        <w:rPr>
-          <w:szCs w:val="24"/>
-        </w:rPr>
-        <w:t xml:space="preserve"> </w:t>
-      </w:r>
-      <w:r>
-        <w:rPr>
-          <w:szCs w:val="24"/>
-        </w:rPr>
-        <w:t>Framework</w:t>
-      </w:r>
-      <w:r>
-        <w:rPr>
-          <w:szCs w:val="24"/>
-        </w:rPr>
-        <w:t>s</w:t>
-      </w:r>
-      <w:r>
-        <w:rPr>
-          <w:szCs w:val="24"/>
-        </w:rPr>
-        <w:t>, wie</w:t>
-      </w:r>
-      <w:r>
-        <w:rPr>
-          <w:szCs w:val="24"/>
-        </w:rPr>
-        <w:t xml:space="preserve"> zum Beispiel NeRF (Neural Radiance Fields)</w:t>
-      </w:r>
-      <w:r>
-        <w:rPr>
-          <w:szCs w:val="24"/>
-        </w:rPr>
-        <w:t xml:space="preserve">, realistische 3D-Szenen </w:t>
-      </w:r>
-      <w:r>
-        <w:rPr>
-          <w:szCs w:val="24"/>
-        </w:rPr>
-        <w:t xml:space="preserve">mit ihnen </w:t>
-      </w:r>
-      <w:r>
-        <w:rPr>
-          <w:szCs w:val="24"/>
-        </w:rPr>
-        <w:t>erstellen</w:t>
-      </w:r>
-      <w:r>
-        <w:rPr>
-          <w:szCs w:val="24"/>
-        </w:rPr>
-        <w:t xml:space="preserve"> </w:t>
-      </w:r>
-      <w:r>
-        <w:rPr>
-          <w:szCs w:val="24"/>
-        </w:rPr>
-        <w:fldChar w:fldCharType="begin"/>
-      </w:r>
-      <w:r>
-        <w:rPr>
-          <w:szCs w:val="24"/>
-        </w:rPr>
-        <w:instrText xml:space="preserve"> ADDIN ZOTERO_ITEM CSL_CITATION {"citationID":"O72u3JBe","properties":{"formattedCitation":"(Ito et al., 2024, S. 5)","plainCitation":"(Ito et al., 2024, S. 5)","noteIndex":0},"citationItems":[{"id":80,"uris":["http://zotero.org/users/14551900/items/QKU9I4V2"],"itemData":{"id":80,"type":"article-journal","abstract":"In this paper, we propose a method to refine the depth maps obtained by Multi-View Stereo (MVS) through iterative optimization of the Neural Radiance Field (NeRF). MVS accurately estimates the depths on object surfaces, and NeRF accurately estimates the depths at object boundaries. The key ideas of the proposed method are to combine MVS and NeRF to utilize the advantages of both in depth map estimation and to use NeRF for depth map refinement. We also introduce a Huber loss into the NeRF optimization to improve the accuracy of the depth map refinement, where the Huber loss reduces the estimation error in the radiance fields by placing constraints on errors larger than a threshold. Through a set of experiments using the Redwood-3dscan dataset and the DTU dataset, which are public datasets consisting of multi-view images, we demonstrate the effectiveness of the proposed method compared to conventional methods: COLMAP, NeRF, and DS-NeRF.","container-title":"Journal of Imaging","DOI":"10.3390/jimaging10030068","ISSN":"2313-433X","issue":"3","journalAbbreviation":"J Imaging","note":"PMID: 38535148\nPMCID: PMC10971679","page":"68","source":"PubMed Central","title":"Neural Radiance Field-Inspired Depth Map Refinement for Accurate Multi-View Stereo","volume":"10","author":[{"family":"Ito","given":"Shintaro"},{"family":"Miura","given":"Kanta"},{"family":"Ito","given":"Koichi"},{"family":"Aoki","given":"Takafumi"}],"issued":{"date-parts":[["2024",3,8]]},"citation-key":"itoNeuralRadianceFieldInspired2024"},"locator":"5","label":"page"}],"schema":"https://github.com/citation-style-language/schema/raw/master/csl-citation.json"} </w:instrText>
-      </w:r>
-      <w:r>
-        <w:rPr>
-          <w:szCs w:val="24"/>
-        </w:rPr>
-        <w:fldChar w:fldCharType="separate"/>
-      </w:r>
-      <w:r>
-        <w:t>(Ito et al., 2024, S. 5)</w:t>
-      </w:r>
-      <w:r>
-        <w:rPr>
-          <w:szCs w:val="24"/>
-        </w:rPr>
-        <w:fldChar w:fldCharType="end"/>
-      </w:r>
-      <w:r>
-        <w:rPr>
-          <w:szCs w:val="24"/>
-        </w:rPr>
-        <w:t xml:space="preserve">. </w:t>
-      </w:r>
-      <w:r>
-        <w:rPr>
-          <w:szCs w:val="24"/>
-        </w:rPr>
-        <w:t>(</w:t>
-      </w:r>
-      <w:r>
-        <w:rPr>
-          <w:szCs w:val="24"/>
-        </w:rPr>
-        <w:t xml:space="preserve">In dieser wird das </w:t>
-      </w:r>
-      <w:r>
-        <w:rPr>
-          <w:szCs w:val="24"/>
-        </w:rPr>
-        <w:t>Szenario</w:t>
-      </w:r>
-      <w:r>
-        <w:rPr>
-          <w:szCs w:val="24"/>
-        </w:rPr>
-        <w:t xml:space="preserve"> 3</w:t>
-      </w:r>
-      <w:r>
-        <w:rPr>
-          <w:szCs w:val="24"/>
-        </w:rPr>
-        <w:t xml:space="preserve"> nach dem Prinzip erstellt und ist daher für die Theorie wichtig.)</w:t>
-      </w:r>
-    </w:p>
-    <w:p>
-      <w:r>
-        <w:rPr>
-          <w:noProof/>
-        </w:rPr>
         <w:drawing>
           <wp:inline distT="0" distB="0" distL="0" distR="0" wp14:anchorId="5C883F11" wp14:editId="010044F4">
             <wp:extent cx="5762625" cy="2952750"/>
@@ -7063,7 +7181,6 @@
         <w:rPr>
           <w:lang w:eastAsia="en-US"/>
         </w:rPr>
-        <w:lastRenderedPageBreak/>
         <w:t xml:space="preserve">(Überblick </w:t>
       </w:r>
       <w:r>

</xml_diff>

<commit_message>
Nähren wir uns dem ende der Theorie? es tauchen immer mehr fragen auf, was sollen wir tun?
</commit_message>
<xml_diff>
--- a/1. Ba Workfile/Bachelorarbeit_V2.docx
+++ b/1. Ba Workfile/Bachelorarbeit_V2.docx
@@ -4292,7 +4292,15 @@
     </w:p>
     <w:p>
       <w:r>
-        <w:t>Das Basisszenario S1 ist ein 3D-Rendering, in dem Objekte bewusst so angeordnet sind, dass Grenzen der Tiefenwahrnehmung ausgereizt werden. Die Herausforderung besteht darin, dass Nutzer:innen bei der Betrachtung Schwierigkeiten haben können, Tiefe, Abstände und Relationen korrekt einzuschätzen.</w:t>
+        <w:t xml:space="preserve">Das Basisszenario S1 ist ein 3D-Rendering, in dem Objekte bewusst so angeordnet sind, dass Grenzen der Tiefenwahrnehmung ausgereizt werden. Die Herausforderung besteht darin, dass </w:t>
+      </w:r>
+      <w:proofErr w:type="gramStart"/>
+      <w:r>
+        <w:t>Nutzer:innen</w:t>
+      </w:r>
+      <w:proofErr w:type="gramEnd"/>
+      <w:r>
+        <w:t xml:space="preserve"> bei der Betrachtung Schwierigkeiten haben können, Tiefe, Abstände und Relationen korrekt einzuschätzen.</w:t>
       </w:r>
       <w:r>
         <w:t xml:space="preserve"> </w:t>
@@ -4336,12 +4344,28 @@
     </w:p>
     <w:p>
       <w:r>
-        <w:t>Szenario 2 S2 erweitert die Basisszene S1 durch die Fusion einer Depth Map mit dem 360°-Panorama. Mithilfe von Babylon.js wird auf einer unterteilten Sphere ein Tiefeneindruck erzeugt. Jedes Face erhält den Tiefenwert seines Mittelpunktes, wodurch die Szene räumlich dargestellt wird.</w:t>
-      </w:r>
-    </w:p>
-    <w:p>
-      <w:r>
-        <w:t>Bei der Analyse von S2 treten jedoch neue Herausforderungen auf. Insbesondere an Spitzen, Ecken und Außenkanten entstehen Verzerrungen, wenn sich die Nutzer:innen im Raum bewegen oder drehen. Dies liegt daran, dass die Kanten der Faces nach hinten abknicken und in der Mitte nadelartige Spitzen entstehen, die den Gesamteindruck der Szene beeinträchtigen.</w:t>
+        <w:t xml:space="preserve">Szenario 2 S2 erweitert die Basisszene S1 durch die Fusion einer Depth Map mit dem 360°-Panorama. Mithilfe von Babylon.js wird auf einer unterteilten Sphere ein Tiefeneindruck erzeugt. </w:t>
+      </w:r>
+      <w:proofErr w:type="gramStart"/>
+      <w:r>
+        <w:t>Jedes Face</w:t>
+      </w:r>
+      <w:proofErr w:type="gramEnd"/>
+      <w:r>
+        <w:t xml:space="preserve"> erhält den Tiefenwert seines Mittelpunktes, wodurch die Szene räumlich dargestellt wird.</w:t>
+      </w:r>
+    </w:p>
+    <w:p>
+      <w:r>
+        <w:t xml:space="preserve">Bei der Analyse von S2 treten jedoch neue Herausforderungen auf. Insbesondere an Spitzen, Ecken und Außenkanten entstehen Verzerrungen, wenn sich die </w:t>
+      </w:r>
+      <w:proofErr w:type="gramStart"/>
+      <w:r>
+        <w:t>Nutzer:innen</w:t>
+      </w:r>
+      <w:proofErr w:type="gramEnd"/>
+      <w:r>
+        <w:t xml:space="preserve"> im Raum bewegen oder drehen. Dies liegt daran, dass die Kanten der Faces nach hinten abknicken und in der Mitte nadelartige Spitzen entstehen, die den Gesamteindruck der Szene beeinträchtigen.</w:t>
       </w:r>
     </w:p>
     <w:p>
@@ -4578,7 +4602,21 @@
         <w:rPr>
           <w:lang w:eastAsia="en-US"/>
         </w:rPr>
-        <w:t>Das Thema der Untersuchung lautet: "Untersuchung dreier Verfahren zur Darstellung von Panoramabildern mit visuell optimierter Tiefenwahrnehmung und ihren Grenzen". Für die Untersuchung ist ein gewisses Maß an Verständnis der Wahrnehmungspsychologie erforderlich. Es stellt sich die Frage, wie Tiefe auf einem 2D-Monitor wahrgenommen wird, wann genau Tiefe erkannt wird, was der Parallaxe-Effekt ist und wozu er wichtig ist. Zudem wird erörtert, wozu DepthMaps dienen und welche Funktionen sie bieten.</w:t>
+        <w:t xml:space="preserve">Das Thema der Untersuchung lautet: "Untersuchung dreier Verfahren zur Darstellung von Panoramabildern mit visuell optimierter Tiefenwahrnehmung und ihren Grenzen". Für die Untersuchung ist ein gewisses Maß an Verständnis der Wahrnehmungspsychologie erforderlich. Es stellt sich die Frage, wie Tiefe auf einem 2D-Monitor wahrgenommen </w:t>
+      </w:r>
+      <w:proofErr w:type="gramStart"/>
+      <w:r>
+        <w:rPr>
+          <w:lang w:eastAsia="en-US"/>
+        </w:rPr>
+        <w:t>wird</w:t>
+      </w:r>
+      <w:proofErr w:type="gramEnd"/>
+      <w:r>
+        <w:rPr>
+          <w:lang w:eastAsia="en-US"/>
+        </w:rPr>
+        <w:t>, wann genau Tiefe erkannt wird, was der Parallaxe-Effekt ist und wozu er wichtig ist. Zudem wird erörtert, wozu DepthMaps dienen und welche Funktionen sie bieten.</w:t>
       </w:r>
       <w:r>
         <w:rPr>
@@ -5106,7 +5144,15 @@
         <w:t xml:space="preserve"> </w:t>
       </w:r>
       <w:r>
-        <w:t>Praktisch nutzt man 360°-Panoramen oft in VR Anwendungen oder im Architekturbereich zur Simulation, in den anwendungsfällen wirken sie besonders Immersiv.</w:t>
+        <w:t xml:space="preserve">Praktisch nutzt man 360°-Panoramen oft in </w:t>
+      </w:r>
+      <w:proofErr w:type="gramStart"/>
+      <w:r>
+        <w:t>VR Anwendungen</w:t>
+      </w:r>
+      <w:proofErr w:type="gramEnd"/>
+      <w:r>
+        <w:t xml:space="preserve"> oder im Architekturbereich zur Simulation, in den anwendungsfällen wirken sie besonders Immersiv.</w:t>
       </w:r>
       <w:r>
         <w:t xml:space="preserve"> </w:t>
@@ -6349,6 +6395,7 @@
         <w:t xml:space="preserve"> Der Prozess ist läuft ähnlich ab wie ein Rendering verfahren, nur mit dem Unterschied, dass das Ergebnis nicht mit einem </w:t>
       </w:r>
       <w:proofErr w:type="spellStart"/>
+      <w:proofErr w:type="gramStart"/>
       <w:r>
         <w:rPr>
           <w:lang w:eastAsia="en-US"/>
@@ -6356,6 +6403,7 @@
         <w:t>Framebuffer</w:t>
       </w:r>
       <w:proofErr w:type="spellEnd"/>
+      <w:proofErr w:type="gramEnd"/>
       <w:r>
         <w:rPr>
           <w:lang w:eastAsia="en-US"/>
@@ -6437,7 +6485,21 @@
         <w:rPr>
           <w:lang w:eastAsia="en-US"/>
         </w:rPr>
-        <w:t xml:space="preserve"> Maps wie Normal, Ambient </w:t>
+        <w:t xml:space="preserve"> Maps wie </w:t>
+      </w:r>
+      <w:proofErr w:type="gramStart"/>
+      <w:r>
+        <w:rPr>
+          <w:lang w:eastAsia="en-US"/>
+        </w:rPr>
+        <w:t>Normal</w:t>
+      </w:r>
+      <w:proofErr w:type="gramEnd"/>
+      <w:r>
+        <w:rPr>
+          <w:lang w:eastAsia="en-US"/>
+        </w:rPr>
+        <w:t xml:space="preserve">, Ambient </w:t>
       </w:r>
       <w:proofErr w:type="spellStart"/>
       <w:r>
@@ -6868,6 +6930,98 @@
         </w:rPr>
         <w:t>Wir wissen, dass Farben in Bildern, durch die Kombination von drei Farbkanälen (RGB) entsteht. Jedes dieser Kanäle enthält einen Helligkeitswert der Farbe, in einem Bereich von 0 bis 255, das Mischen der 3 Farbkanäle ermöglicht das additive Farbmischen. Eine Depth Map besteht nur aus einem 8-Bit Graustufenbild, mit einem Graukanal ebenfalls von 0 bis 255.</w:t>
       </w:r>
+      <w:commentRangeStart w:id="19"/>
+      <w:r>
+        <w:rPr>
+          <w:szCs w:val="24"/>
+        </w:rPr>
+        <w:t xml:space="preserve"> </w:t>
+      </w:r>
+      <w:r>
+        <w:rPr>
+          <w:szCs w:val="24"/>
+        </w:rPr>
+        <w:fldChar w:fldCharType="begin"/>
+      </w:r>
+      <w:r>
+        <w:rPr>
+          <w:szCs w:val="24"/>
+        </w:rPr>
+        <w:instrText xml:space="preserve"> ADDIN ZOTERO_ITEM CSL_CITATION {"citationID":"rYCosBhW","properties":{"formattedCitation":"({\\i{}What Is Depth Anything V2}, 2025)","plainCitation":"(What Is Depth Anything V2, 2025)","noteIndex":0},"citationItems":[{"id":129,"uris":["http://zotero.org/users/14551900/items/9DTHYK9M"],"itemData":{"id":129,"type":"webpage","abstract":"Understand what depth estimation is. Learn how Depth Anything V2 works and how to use it in Roboflow Workflows.","container-title":"Roboflow Blog","language":"en","title":"What Is Depth Anything V2: Depth Estimation Tutorials","title-short":"What Is Depth Anything V2","URL":"https://blog.roboflow.com/depth-anything/","accessed":{"date-parts":[["2025",10,23]]},"issued":{"date-parts":[["2025",7,24]]},"citation-key":"WhatDepthAnything2025"}}],"schema":"https://github.com/citation-style-language/schema/raw/master/csl-citation.json"} </w:instrText>
+      </w:r>
+      <w:r>
+        <w:rPr>
+          <w:szCs w:val="24"/>
+        </w:rPr>
+        <w:fldChar w:fldCharType="separate"/>
+      </w:r>
+      <w:r>
+        <w:t>(</w:t>
+      </w:r>
+      <w:proofErr w:type="spellStart"/>
+      <w:r>
+        <w:rPr>
+          <w:i/>
+          <w:iCs/>
+        </w:rPr>
+        <w:t>What</w:t>
+      </w:r>
+      <w:proofErr w:type="spellEnd"/>
+      <w:r>
+        <w:rPr>
+          <w:i/>
+          <w:iCs/>
+        </w:rPr>
+        <w:t xml:space="preserve"> </w:t>
+      </w:r>
+      <w:proofErr w:type="spellStart"/>
+      <w:r>
+        <w:rPr>
+          <w:i/>
+          <w:iCs/>
+        </w:rPr>
+        <w:t>Is</w:t>
+      </w:r>
+      <w:proofErr w:type="spellEnd"/>
+      <w:r>
+        <w:rPr>
+          <w:i/>
+          <w:iCs/>
+        </w:rPr>
+        <w:t xml:space="preserve"> Depth </w:t>
+      </w:r>
+      <w:proofErr w:type="spellStart"/>
+      <w:r>
+        <w:rPr>
+          <w:i/>
+          <w:iCs/>
+        </w:rPr>
+        <w:t>Anything</w:t>
+      </w:r>
+      <w:proofErr w:type="spellEnd"/>
+      <w:r>
+        <w:rPr>
+          <w:i/>
+          <w:iCs/>
+        </w:rPr>
+        <w:t xml:space="preserve"> V2</w:t>
+      </w:r>
+      <w:r>
+        <w:t>, 2025)</w:t>
+      </w:r>
+      <w:r>
+        <w:rPr>
+          <w:szCs w:val="24"/>
+        </w:rPr>
+        <w:fldChar w:fldCharType="end"/>
+      </w:r>
+      <w:commentRangeEnd w:id="19"/>
+      <w:r>
+        <w:rPr>
+          <w:rStyle w:val="Kommentarzeichen"/>
+        </w:rPr>
+        <w:commentReference w:id="19"/>
+      </w:r>
     </w:p>
     <w:p>
       <w:r>
@@ -6956,7 +7110,7 @@
       <w:r>
         <w:t xml:space="preserve"> </w:t>
       </w:r>
-      <w:commentRangeStart w:id="19"/>
+      <w:commentRangeStart w:id="20"/>
       <w:r>
         <w:fldChar w:fldCharType="begin"/>
       </w:r>
@@ -6972,12 +7126,12 @@
       <w:r>
         <w:fldChar w:fldCharType="end"/>
       </w:r>
-      <w:commentRangeEnd w:id="19"/>
+      <w:commentRangeEnd w:id="20"/>
       <w:r>
         <w:rPr>
           <w:rStyle w:val="Kommentarzeichen"/>
         </w:rPr>
-        <w:commentReference w:id="19"/>
+        <w:commentReference w:id="20"/>
       </w:r>
       <w:r>
         <w:t xml:space="preserve"> </w:t>
@@ -7223,12 +7377,19 @@
         <w:rPr>
           <w:szCs w:val="24"/>
         </w:rPr>
-        <w:t xml:space="preserve"> zum Beispiel NeRF (Neural Radiance Fields)</w:t>
+        <w:t xml:space="preserve"> </w:t>
       </w:r>
       <w:r>
         <w:rPr>
           <w:szCs w:val="24"/>
         </w:rPr>
+        <w:lastRenderedPageBreak/>
+        <w:t>zum Beispiel NeRF (Neural Radiance Fields)</w:t>
+      </w:r>
+      <w:r>
+        <w:rPr>
+          <w:szCs w:val="24"/>
+        </w:rPr>
         <w:t xml:space="preserve">, realistische 3D-Szenen </w:t>
       </w:r>
       <w:r>
@@ -7268,11 +7429,7 @@
         <w:fldChar w:fldCharType="separate"/>
       </w:r>
       <w:r>
-        <w:t xml:space="preserve">(Ito </w:t>
-      </w:r>
-      <w:r>
-        <w:lastRenderedPageBreak/>
-        <w:t>et al., 2024, S. 5)</w:t>
+        <w:t>(Ito et al., 2024, S. 5)</w:t>
       </w:r>
       <w:r>
         <w:rPr>
@@ -7315,6 +7472,31 @@
           <w:szCs w:val="24"/>
         </w:rPr>
         <w:t xml:space="preserve"> nach dem Prinzip erstellt und ist daher für die Theorie wichtig.)</w:t>
+      </w:r>
+    </w:p>
+    <w:p>
+      <w:pPr>
+        <w:rPr>
+          <w:szCs w:val="24"/>
+        </w:rPr>
+      </w:pPr>
+    </w:p>
+    <w:p>
+      <w:pPr>
+        <w:pStyle w:val="Listenabsatz"/>
+        <w:numPr>
+          <w:ilvl w:val="0"/>
+          <w:numId w:val="16"/>
+        </w:numPr>
+        <w:rPr>
+          <w:szCs w:val="24"/>
+        </w:rPr>
+      </w:pPr>
+      <w:r>
+        <w:rPr>
+          <w:szCs w:val="24"/>
+        </w:rPr>
+        <w:t>Relative und Absolute Depth Maps?</w:t>
       </w:r>
     </w:p>
     <w:p>
@@ -7396,7 +7578,7 @@
           <w:lang w:eastAsia="en-US"/>
         </w:rPr>
       </w:pPr>
-      <w:bookmarkStart w:id="20" w:name="_Toc211688325"/>
+      <w:bookmarkStart w:id="21" w:name="_Toc211688325"/>
       <w:r>
         <w:rPr>
           <w:lang w:eastAsia="en-US"/>
@@ -7415,7 +7597,7 @@
         </w:rPr>
         <w:t xml:space="preserve"> in Blender)</w:t>
       </w:r>
-      <w:bookmarkEnd w:id="20"/>
+      <w:bookmarkEnd w:id="21"/>
     </w:p>
     <w:p>
       <w:pPr>
@@ -7424,14 +7606,14 @@
           <w:lang w:eastAsia="en-US"/>
         </w:rPr>
       </w:pPr>
-      <w:bookmarkStart w:id="21" w:name="_Toc211688326"/>
+      <w:bookmarkStart w:id="22" w:name="_Toc211688326"/>
       <w:r>
         <w:rPr>
           <w:lang w:eastAsia="en-US"/>
         </w:rPr>
         <w:t>Überblick bestehender Ansätze</w:t>
       </w:r>
-      <w:bookmarkEnd w:id="21"/>
+      <w:bookmarkEnd w:id="22"/>
     </w:p>
     <w:p>
       <w:pPr>
@@ -7457,7 +7639,21 @@
         <w:rPr>
           <w:lang w:eastAsia="en-US"/>
         </w:rPr>
-        <w:t xml:space="preserve">Im Rahmen der Literaturrecherche zeigte sich, dass bereits verschiedene Verfahren existieren, um Tiefe in zweidimensionalen Panoramen darzustellen. Eine Studie von 2007 zeigt wie man Layer verwenden kann, um Tiefe in Panorama Bildern zu erstellen, dafür wurden mehrere Bilder von einer Szene aufgenommen, um gezielt den Parallaxeneffekt zu erzeugen. Das Konzept heißt </w:t>
+        <w:t xml:space="preserve">Im Rahmen der Literaturrecherche zeigte sich, dass bereits verschiedene Verfahren existieren, um Tiefe in zweidimensionalen Panoramen darzustellen. Eine Studie von 2007 </w:t>
+      </w:r>
+      <w:proofErr w:type="gramStart"/>
+      <w:r>
+        <w:rPr>
+          <w:lang w:eastAsia="en-US"/>
+        </w:rPr>
+        <w:t>zeigt</w:t>
+      </w:r>
+      <w:proofErr w:type="gramEnd"/>
+      <w:r>
+        <w:rPr>
+          <w:lang w:eastAsia="en-US"/>
+        </w:rPr>
+        <w:t xml:space="preserve"> wie man Layer verwenden kann, um Tiefe in Panorama Bildern zu erstellen, dafür wurden mehrere Bilder von einer Szene aufgenommen, um gezielt den Parallaxeneffekt zu erzeugen. Das Konzept heißt </w:t>
       </w:r>
       <w:proofErr w:type="spellStart"/>
       <w:r>
@@ -7498,14 +7694,30 @@
         <w:rPr>
           <w:lang w:eastAsia="en-US"/>
         </w:rPr>
-        <w:t xml:space="preserve">Hier wurde aber nur ein 180-220° Panorama verwendet und hinter den Layern befindet sich keine 3 dimensionale tiefe, der Parallaxe Effekt erzeugt dennoch ein Gefühl von tiefe, aber falls man sich den Layern nährt, bemerkt man das </w:t>
-      </w:r>
+        <w:t xml:space="preserve">Hier wurde aber nur ein 180-220° Panorama verwendet und hinter den Layern befindet sich keine </w:t>
+      </w:r>
+      <w:proofErr w:type="gramStart"/>
+      <w:r>
+        <w:rPr>
+          <w:lang w:eastAsia="en-US"/>
+        </w:rPr>
+        <w:t>3 dimensionale</w:t>
+      </w:r>
+      <w:proofErr w:type="gramEnd"/>
+      <w:r>
+        <w:rPr>
+          <w:lang w:eastAsia="en-US"/>
+        </w:rPr>
+        <w:t xml:space="preserve"> tiefe, der Parallaxe Effekt erzeugt dennoch ein Gefühl von tiefe, aber falls man sich den Layern nährt, bemerkt man das </w:t>
+      </w:r>
+      <w:proofErr w:type="gramStart"/>
       <w:r>
         <w:rPr>
           <w:lang w:eastAsia="en-US"/>
         </w:rPr>
         <w:t>diese Flach</w:t>
       </w:r>
+      <w:proofErr w:type="gramEnd"/>
       <w:r>
         <w:rPr>
           <w:lang w:eastAsia="en-US"/>
@@ -7524,6 +7736,7 @@
         <w:rPr>
           <w:lang w:eastAsia="en-US"/>
         </w:rPr>
+        <w:lastRenderedPageBreak/>
         <w:t>Spezifische Verfahren im Kontext 360°-Panoramen</w:t>
       </w:r>
     </w:p>
@@ -7537,14 +7750,7 @@
         <w:rPr>
           <w:lang w:eastAsia="en-US"/>
         </w:rPr>
-        <w:t xml:space="preserve">Eine bereits weit erforschte Variante im Indoor-Bereich ist die Rekonstruktion von 3D-Umgebungen aus einem oder mehreren 360°-Panoramen unter Verwendung von überwachtem </w:t>
-      </w:r>
-      <w:r>
-        <w:rPr>
-          <w:lang w:eastAsia="en-US"/>
-        </w:rPr>
-        <w:lastRenderedPageBreak/>
-        <w:t>Deep Learning</w:t>
+        <w:t>Eine bereits weit erforschte Variante im Indoor-Bereich ist die Rekonstruktion von 3D-Umgebungen aus einem oder mehreren 360°-Panoramen unter Verwendung von überwachtem Deep Learning</w:t>
       </w:r>
       <w:r>
         <w:rPr>
@@ -7841,7 +8047,7 @@
         </w:rPr>
         <w:t xml:space="preserve"> </w:t>
       </w:r>
-      <w:commentRangeStart w:id="22"/>
+      <w:commentRangeStart w:id="23"/>
       <w:r>
         <w:rPr>
           <w:lang w:eastAsia="en-US"/>
@@ -7867,6 +8073,7 @@
         <w:t xml:space="preserve"> sparsame Variante gesucht, die Webend gut aussieht (Bro ich bin </w:t>
       </w:r>
       <w:proofErr w:type="spellStart"/>
+      <w:proofErr w:type="gramStart"/>
       <w:r>
         <w:rPr>
           <w:lang w:eastAsia="en-US"/>
@@ -7874,6 +8081,7 @@
         <w:t>tod</w:t>
       </w:r>
       <w:proofErr w:type="spellEnd"/>
+      <w:proofErr w:type="gramEnd"/>
       <w:r>
         <w:rPr>
           <w:lang w:eastAsia="en-US"/>
@@ -7908,12 +8116,12 @@
         </w:rPr>
         <w:t xml:space="preserve"> gedacht oder erzeugen nur ein </w:t>
       </w:r>
-      <w:commentRangeEnd w:id="22"/>
+      <w:commentRangeEnd w:id="23"/>
       <w:r>
         <w:rPr>
           <w:rStyle w:val="Kommentarzeichen"/>
         </w:rPr>
-        <w:commentReference w:id="22"/>
+        <w:commentReference w:id="23"/>
       </w:r>
     </w:p>
     <w:p>
@@ -7951,7 +8159,21 @@
         <w:rPr>
           <w:lang w:val="en-US" w:eastAsia="en-US"/>
         </w:rPr>
-        <w:t xml:space="preserve">„Calibrating Panoramic Depth Estimation for Practical Applications“ (2024) </w:t>
+        <w:t xml:space="preserve">„Calibrating Panoramic Depth Estimation for Practical </w:t>
+      </w:r>
+      <w:proofErr w:type="gramStart"/>
+      <w:r>
+        <w:rPr>
+          <w:lang w:val="en-US" w:eastAsia="en-US"/>
+        </w:rPr>
+        <w:t>Applications“ (</w:t>
+      </w:r>
+      <w:proofErr w:type="gramEnd"/>
+      <w:r>
+        <w:rPr>
+          <w:lang w:val="en-US" w:eastAsia="en-US"/>
+        </w:rPr>
+        <w:t xml:space="preserve">2024) </w:t>
       </w:r>
       <w:hyperlink r:id="rId21" w:tgtFrame="_blank" w:history="1">
         <w:proofErr w:type="spellStart"/>
@@ -8041,7 +8263,6 @@
         <w:rPr>
           <w:lang w:eastAsia="en-US"/>
         </w:rPr>
-        <w:lastRenderedPageBreak/>
         <w:t>Einschränkungen und Forschungsbedarf</w:t>
       </w:r>
     </w:p>
@@ -8300,7 +8521,21 @@
         <w:rPr>
           <w:lang w:eastAsia="en-US"/>
         </w:rPr>
-        <w:t xml:space="preserve"> Depth Maps Standardisierte Vergleichbare Größen sind, die </w:t>
+        <w:t xml:space="preserve"> Depth Maps Standardisierte Vergleichbare Größen </w:t>
+      </w:r>
+      <w:proofErr w:type="gramStart"/>
+      <w:r>
+        <w:rPr>
+          <w:lang w:eastAsia="en-US"/>
+        </w:rPr>
+        <w:t>sind</w:t>
+      </w:r>
+      <w:proofErr w:type="gramEnd"/>
+      <w:r>
+        <w:rPr>
+          <w:lang w:eastAsia="en-US"/>
+        </w:rPr>
+        <w:t xml:space="preserve">, die </w:t>
       </w:r>
       <w:r>
         <w:rPr>
@@ -8465,7 +8700,7 @@
           <w:lang w:eastAsia="en-US"/>
         </w:rPr>
       </w:pPr>
-      <w:commentRangeStart w:id="23"/>
+      <w:commentRangeStart w:id="24"/>
       <w:r>
         <w:rPr>
           <w:lang w:eastAsia="en-US"/>
@@ -8482,8 +8717,16 @@
         <w:rPr>
           <w:lang w:eastAsia="en-US"/>
         </w:rPr>
-        <w:t>Point Cloud</w:t>
-      </w:r>
+        <w:t xml:space="preserve">Point </w:t>
+      </w:r>
+      <w:proofErr w:type="gramStart"/>
+      <w:r>
+        <w:rPr>
+          <w:lang w:eastAsia="en-US"/>
+        </w:rPr>
+        <w:t>Cloud</w:t>
+      </w:r>
+      <w:proofErr w:type="gramEnd"/>
       <w:r>
         <w:rPr>
           <w:lang w:eastAsia="en-US"/>
@@ -8502,18 +8745,30 @@
         </w:rPr>
         <w:t xml:space="preserve">für Performance zwecke im Web Problematisch werden könnten. </w:t>
       </w:r>
-      <w:commentRangeEnd w:id="23"/>
+      <w:commentRangeEnd w:id="24"/>
       <w:r>
         <w:rPr>
           <w:rStyle w:val="Kommentarzeichen"/>
         </w:rPr>
-        <w:commentReference w:id="23"/>
-      </w:r>
-      <w:r>
-        <w:rPr>
-          <w:lang w:eastAsia="en-US"/>
-        </w:rPr>
-        <w:t xml:space="preserve">Ich Möchte hier darauf </w:t>
+        <w:commentReference w:id="24"/>
+      </w:r>
+      <w:r>
+        <w:rPr>
+          <w:lang w:eastAsia="en-US"/>
+        </w:rPr>
+        <w:t xml:space="preserve">Ich </w:t>
+      </w:r>
+      <w:r>
+        <w:rPr>
+          <w:lang w:eastAsia="en-US"/>
+        </w:rPr>
+        <w:t>möchte</w:t>
+      </w:r>
+      <w:r>
+        <w:rPr>
+          <w:lang w:eastAsia="en-US"/>
+        </w:rPr>
+        <w:t xml:space="preserve"> hier darauf </w:t>
       </w:r>
       <w:r>
         <w:rPr>
@@ -8525,388 +8780,158 @@
         <w:rPr>
           <w:lang w:eastAsia="en-US"/>
         </w:rPr>
-        <w:t xml:space="preserve"> das es Prinzipiell nicht Unmöglich ist, aus einer Depth Map eine Visuell </w:t>
-      </w:r>
-    </w:p>
-    <w:p>
-      <w:pPr>
-        <w:rPr>
-          <w:lang w:eastAsia="en-US"/>
-        </w:rPr>
-      </w:pPr>
-      <w:r>
-        <w:rPr>
-          <w:lang w:eastAsia="en-US"/>
-        </w:rPr>
-        <w:t xml:space="preserve">Sagen wir hier noch, das es an sich nicht unmöglich ist ein gutaussehendes LP daraus zu erstellen, aber Theoretisch nicht mit einem Großen </w:t>
-      </w:r>
-      <w:r>
-        <w:rPr>
-          <w:lang w:eastAsia="en-US"/>
-        </w:rPr>
-        <w:t>Mehraufwand</w:t>
-      </w:r>
-      <w:r>
-        <w:rPr>
-          <w:lang w:eastAsia="en-US"/>
-        </w:rPr>
-        <w:t xml:space="preserve">, der eine </w:t>
-      </w:r>
-      <w:r>
-        <w:rPr>
-          <w:lang w:eastAsia="en-US"/>
-        </w:rPr>
-        <w:t>Art</w:t>
-      </w:r>
-      <w:r>
-        <w:rPr>
-          <w:lang w:eastAsia="en-US"/>
-        </w:rPr>
-        <w:t xml:space="preserve"> automatisierte LP </w:t>
-      </w:r>
-      <w:r>
-        <w:rPr>
-          <w:lang w:eastAsia="en-US"/>
-        </w:rPr>
-        <w:t>Erstellung</w:t>
-      </w:r>
-      <w:r>
-        <w:rPr>
-          <w:lang w:eastAsia="en-US"/>
-        </w:rPr>
-        <w:t xml:space="preserve"> aus der Depthmap ließt und erstellt Oder </w:t>
-      </w:r>
-      <w:r>
-        <w:rPr>
-          <w:lang w:eastAsia="en-US"/>
-        </w:rPr>
-        <w:t xml:space="preserve">man schlicht hin einfach viel selbst Modellierungsarbeit aufnimmt. Was Alles schön und gut ist, aber nicht der sinn und Zweck der Studie. (ich persönlich hatte die </w:t>
+        <w:t xml:space="preserve"> das es Prinzipiell nicht </w:t>
+      </w:r>
+      <w:proofErr w:type="gramStart"/>
+      <w:r>
+        <w:rPr>
+          <w:lang w:eastAsia="en-US"/>
+        </w:rPr>
+        <w:t>Unmöglich</w:t>
+      </w:r>
+      <w:proofErr w:type="gramEnd"/>
+      <w:r>
+        <w:rPr>
+          <w:lang w:eastAsia="en-US"/>
+        </w:rPr>
+        <w:t xml:space="preserve"> ist, aus einer Depth Map eine Visuell </w:t>
+      </w:r>
+      <w:r>
+        <w:rPr>
+          <w:lang w:eastAsia="en-US"/>
+        </w:rPr>
+        <w:t>Ansehnliches Low Poly Zu erzeugen. Diese Nachbearbeitung k</w:t>
+      </w:r>
+      <w:r>
+        <w:rPr>
+          <w:lang w:eastAsia="en-US"/>
+        </w:rPr>
+        <w:t xml:space="preserve">önnte </w:t>
+      </w:r>
+      <w:r>
+        <w:rPr>
+          <w:lang w:eastAsia="en-US"/>
+        </w:rPr>
+        <w:t>aufwendig</w:t>
+      </w:r>
+      <w:r>
+        <w:rPr>
+          <w:lang w:eastAsia="en-US"/>
+        </w:rPr>
+        <w:t xml:space="preserve"> werden, in diesem </w:t>
+      </w:r>
+      <w:r>
+        <w:rPr>
+          <w:lang w:eastAsia="en-US"/>
+        </w:rPr>
+        <w:t>Fall</w:t>
+      </w:r>
+      <w:r>
+        <w:rPr>
+          <w:lang w:eastAsia="en-US"/>
+        </w:rPr>
+        <w:t xml:space="preserve"> </w:t>
+      </w:r>
+      <w:r>
+        <w:rPr>
+          <w:lang w:eastAsia="en-US"/>
+        </w:rPr>
+        <w:t>arbeiten</w:t>
+      </w:r>
+      <w:r>
+        <w:rPr>
+          <w:lang w:eastAsia="en-US"/>
+        </w:rPr>
+        <w:t xml:space="preserve"> wir mit einem 360°-Panorama. Daher schätze ich </w:t>
+      </w:r>
+      <w:r>
+        <w:rPr>
+          <w:lang w:eastAsia="en-US"/>
+        </w:rPr>
+        <w:t xml:space="preserve">das </w:t>
       </w:r>
       <w:proofErr w:type="spellStart"/>
       <w:r>
         <w:rPr>
           <w:lang w:eastAsia="en-US"/>
         </w:rPr>
-        <w:t>idee</w:t>
+        <w:t>Spizell</w:t>
       </w:r>
       <w:proofErr w:type="spellEnd"/>
       <w:r>
         <w:rPr>
           <w:lang w:eastAsia="en-US"/>
         </w:rPr>
-        <w:t xml:space="preserve">, einfach alle Gleichfarbigen graustufen auszulesen und eine </w:t>
-      </w:r>
-      <w:proofErr w:type="spellStart"/>
-      <w:r>
-        <w:rPr>
-          <w:lang w:eastAsia="en-US"/>
-        </w:rPr>
-        <w:t>layerfläche</w:t>
-      </w:r>
-      <w:proofErr w:type="spellEnd"/>
-      <w:r>
-        <w:rPr>
-          <w:lang w:eastAsia="en-US"/>
-        </w:rPr>
+        <w:t xml:space="preserve"> der aufwand Groß ist ein Optimiertes LP zu erstellen, da du hier viel mehr Bildinformationen hast als sonst mit einem Normalen </w:t>
+      </w:r>
+      <w:commentRangeStart w:id="25"/>
+      <w:r>
+        <w:rPr>
+          <w:lang w:eastAsia="en-US"/>
+        </w:rPr>
+        <w:t>Bild</w:t>
+      </w:r>
+      <w:r>
+        <w:rPr>
+          <w:lang w:eastAsia="en-US"/>
+        </w:rPr>
+        <w:t>.</w:t>
+      </w:r>
+      <w:commentRangeEnd w:id="25"/>
+      <w:r>
+        <w:rPr>
+          <w:rStyle w:val="Kommentarzeichen"/>
+        </w:rPr>
+        <w:commentReference w:id="25"/>
+      </w:r>
+    </w:p>
+    <w:p>
+      <w:pPr>
+        <w:rPr>
+          <w:lang w:eastAsia="en-US"/>
+        </w:rPr>
+      </w:pPr>
+      <w:r>
+        <w:rPr>
+          <w:lang w:eastAsia="en-US"/>
+        </w:rPr>
+        <w:t>Der Fokus dieser Arbeit liegt daher nicht auf der Erzeugung immer präziserer Depth Maps</w:t>
+      </w:r>
+      <w:r>
+        <w:rPr>
+          <w:lang w:eastAsia="en-US"/>
+        </w:rPr>
+        <w:t>,</w:t>
+      </w:r>
+      <w:r>
         <w:t xml:space="preserve"> </w:t>
       </w:r>
-      <w:proofErr w:type="spellStart"/>
-      <w:r>
-        <w:rPr>
-          <w:lang w:eastAsia="en-US"/>
-        </w:rPr>
-        <w:t>darus</w:t>
-      </w:r>
-      <w:proofErr w:type="spellEnd"/>
-      <w:r>
-        <w:rPr>
-          <w:lang w:eastAsia="en-US"/>
-        </w:rPr>
-        <w:t xml:space="preserve"> zu erstellen. Heißt wenn ein </w:t>
-      </w:r>
-      <w:proofErr w:type="spellStart"/>
-      <w:r>
-        <w:rPr>
-          <w:lang w:eastAsia="en-US"/>
-        </w:rPr>
-        <w:t>balken</w:t>
-      </w:r>
-      <w:proofErr w:type="spellEnd"/>
-      <w:r>
-        <w:rPr>
-          <w:lang w:eastAsia="en-US"/>
-        </w:rPr>
-        <w:t xml:space="preserve"> den graustufenwert 42 hat und die </w:t>
-      </w:r>
-      <w:proofErr w:type="spellStart"/>
-      <w:r>
-        <w:rPr>
-          <w:lang w:eastAsia="en-US"/>
-        </w:rPr>
-        <w:t>front</w:t>
-      </w:r>
-      <w:proofErr w:type="spellEnd"/>
-      <w:r>
-        <w:rPr>
-          <w:lang w:eastAsia="en-US"/>
-        </w:rPr>
-        <w:t xml:space="preserve"> des </w:t>
-      </w:r>
-      <w:proofErr w:type="spellStart"/>
-      <w:r>
-        <w:rPr>
-          <w:lang w:eastAsia="en-US"/>
-        </w:rPr>
-        <w:t>autos</w:t>
-      </w:r>
-      <w:proofErr w:type="spellEnd"/>
-      <w:r>
-        <w:rPr>
-          <w:lang w:eastAsia="en-US"/>
-        </w:rPr>
-        <w:t xml:space="preserve"> auch, dann erstelle man ein </w:t>
-      </w:r>
-      <w:proofErr w:type="spellStart"/>
-      <w:r>
-        <w:rPr>
-          <w:lang w:eastAsia="en-US"/>
-        </w:rPr>
-        <w:t>mash</w:t>
-      </w:r>
-      <w:proofErr w:type="spellEnd"/>
-      <w:r>
-        <w:rPr>
-          <w:lang w:eastAsia="en-US"/>
-        </w:rPr>
-        <w:t xml:space="preserve"> an der </w:t>
-      </w:r>
-      <w:proofErr w:type="spellStart"/>
-      <w:r>
-        <w:rPr>
-          <w:lang w:eastAsia="en-US"/>
-        </w:rPr>
-        <w:t>stelle</w:t>
-      </w:r>
-      <w:proofErr w:type="spellEnd"/>
-      <w:r>
-        <w:rPr>
-          <w:lang w:eastAsia="en-US"/>
-        </w:rPr>
-        <w:t xml:space="preserve">. Eine hart </w:t>
-      </w:r>
-      <w:proofErr w:type="spellStart"/>
-      <w:r>
-        <w:rPr>
-          <w:lang w:eastAsia="en-US"/>
-        </w:rPr>
-        <w:t>face</w:t>
-      </w:r>
-      <w:proofErr w:type="spellEnd"/>
-      <w:r>
-        <w:rPr>
-          <w:lang w:eastAsia="en-US"/>
-        </w:rPr>
-        <w:t xml:space="preserve"> die bei genau dem wert auftaucht. Was aber das Problem an der </w:t>
-      </w:r>
-      <w:proofErr w:type="spellStart"/>
-      <w:r>
-        <w:rPr>
-          <w:lang w:eastAsia="en-US"/>
-        </w:rPr>
-        <w:t>sache</w:t>
-      </w:r>
-      <w:proofErr w:type="spellEnd"/>
-      <w:r>
-        <w:rPr>
-          <w:lang w:eastAsia="en-US"/>
-        </w:rPr>
-        <w:t xml:space="preserve"> ist </w:t>
-      </w:r>
-      <w:proofErr w:type="spellStart"/>
-      <w:r>
-        <w:rPr>
-          <w:lang w:eastAsia="en-US"/>
-        </w:rPr>
-        <w:t>schäge</w:t>
-      </w:r>
-      <w:proofErr w:type="spellEnd"/>
-      <w:r>
-        <w:rPr>
-          <w:lang w:eastAsia="en-US"/>
-        </w:rPr>
-        <w:t xml:space="preserve"> </w:t>
-      </w:r>
-      <w:proofErr w:type="spellStart"/>
-      <w:r>
-        <w:rPr>
-          <w:lang w:eastAsia="en-US"/>
-        </w:rPr>
-        <w:t>gegenstände</w:t>
-      </w:r>
-      <w:proofErr w:type="spellEnd"/>
-      <w:r>
-        <w:rPr>
-          <w:lang w:eastAsia="en-US"/>
-        </w:rPr>
-        <w:t xml:space="preserve"> die eine abweichende vorlaufende graustufe haben wie zum </w:t>
-      </w:r>
-      <w:proofErr w:type="spellStart"/>
-      <w:r>
-        <w:rPr>
-          <w:lang w:eastAsia="en-US"/>
-        </w:rPr>
-        <w:t>beispiel</w:t>
-      </w:r>
-      <w:proofErr w:type="spellEnd"/>
-      <w:r>
-        <w:rPr>
-          <w:lang w:eastAsia="en-US"/>
-        </w:rPr>
-        <w:t xml:space="preserve"> eine </w:t>
-      </w:r>
-      <w:proofErr w:type="spellStart"/>
-      <w:r>
-        <w:rPr>
-          <w:lang w:eastAsia="en-US"/>
-        </w:rPr>
-        <w:t>schrege</w:t>
-      </w:r>
-      <w:proofErr w:type="spellEnd"/>
-      <w:r>
-        <w:rPr>
-          <w:lang w:eastAsia="en-US"/>
-        </w:rPr>
-        <w:t xml:space="preserve"> wand oder ein </w:t>
-      </w:r>
-      <w:proofErr w:type="spellStart"/>
-      <w:r>
-        <w:rPr>
-          <w:lang w:eastAsia="en-US"/>
-        </w:rPr>
-        <w:t>zaun</w:t>
-      </w:r>
-      <w:proofErr w:type="spellEnd"/>
-      <w:r>
-        <w:rPr>
-          <w:lang w:eastAsia="en-US"/>
-        </w:rPr>
-        <w:t xml:space="preserve"> der quer durchs </w:t>
-      </w:r>
-      <w:proofErr w:type="spellStart"/>
-      <w:r>
-        <w:rPr>
-          <w:lang w:eastAsia="en-US"/>
-        </w:rPr>
-        <w:t>bild</w:t>
-      </w:r>
-      <w:proofErr w:type="spellEnd"/>
-      <w:r>
-        <w:rPr>
-          <w:lang w:eastAsia="en-US"/>
-        </w:rPr>
-        <w:t xml:space="preserve"> geht müsste so für jede graustufe eine neue </w:t>
-      </w:r>
-      <w:proofErr w:type="spellStart"/>
-      <w:r>
-        <w:rPr>
-          <w:lang w:eastAsia="en-US"/>
-        </w:rPr>
-        <w:t>face</w:t>
-      </w:r>
-      <w:proofErr w:type="spellEnd"/>
-      <w:r>
-        <w:rPr>
-          <w:lang w:eastAsia="en-US"/>
-        </w:rPr>
-        <w:t xml:space="preserve"> bekommen und daher kommen wir wieder </w:t>
-      </w:r>
+      <w:r>
+        <w:rPr>
+          <w:lang w:eastAsia="en-US"/>
+        </w:rPr>
+        <w:t>Der Fokus dieser Arbeit liegt daher nicht auf der Erzeugung immer präziserer Depth Maps, sondern auf der Entwicklung eines ressourcenschonenden, visuell überzeugenden 3D-Modells.</w:t>
+      </w:r>
+    </w:p>
+    <w:p>
+      <w:pPr>
+        <w:rPr>
+          <w:lang w:eastAsia="en-US"/>
+        </w:rPr>
+      </w:pPr>
+    </w:p>
+    <w:p>
+      <w:pPr>
+        <w:pStyle w:val="berschrift2"/>
+        <w:rPr>
+          <w:lang w:eastAsia="en-US"/>
+        </w:rPr>
+      </w:pPr>
       <w:r>
         <w:rPr>
           <w:lang w:eastAsia="en-US"/>
         </w:rPr>
         <w:lastRenderedPageBreak/>
-        <w:t xml:space="preserve">zu einem viel zu komplexen HP was nicht funktioniert. Daher </w:t>
-      </w:r>
-      <w:proofErr w:type="spellStart"/>
-      <w:r>
-        <w:rPr>
-          <w:lang w:eastAsia="en-US"/>
-        </w:rPr>
-        <w:t>joar</w:t>
-      </w:r>
-      <w:proofErr w:type="spellEnd"/>
-      <w:r>
-        <w:rPr>
-          <w:lang w:eastAsia="en-US"/>
-        </w:rPr>
-        <w:t xml:space="preserve"> coole </w:t>
-      </w:r>
-      <w:proofErr w:type="spellStart"/>
-      <w:r>
-        <w:rPr>
-          <w:lang w:eastAsia="en-US"/>
-        </w:rPr>
-        <w:t>idee</w:t>
-      </w:r>
-      <w:proofErr w:type="spellEnd"/>
-      <w:r>
-        <w:rPr>
-          <w:lang w:eastAsia="en-US"/>
-        </w:rPr>
-        <w:t xml:space="preserve">, aber viel </w:t>
-      </w:r>
-      <w:proofErr w:type="spellStart"/>
-      <w:r>
-        <w:rPr>
-          <w:lang w:eastAsia="en-US"/>
-        </w:rPr>
-        <w:t>Optimierungsbedard</w:t>
-      </w:r>
-      <w:proofErr w:type="spellEnd"/>
-      <w:r>
-        <w:rPr>
-          <w:lang w:eastAsia="en-US"/>
-        </w:rPr>
-        <w:t xml:space="preserve"> das den </w:t>
-      </w:r>
-      <w:r>
-        <w:rPr>
-          <w:lang w:eastAsia="en-US"/>
-        </w:rPr>
-        <w:t>Rahmen</w:t>
-      </w:r>
-      <w:r>
-        <w:rPr>
-          <w:lang w:eastAsia="en-US"/>
-        </w:rPr>
-        <w:t xml:space="preserve"> dieser BA sprengen würde! (lol ist das schon </w:t>
-      </w:r>
-      <w:proofErr w:type="spellStart"/>
-      <w:r>
-        <w:rPr>
-          <w:lang w:eastAsia="en-US"/>
-        </w:rPr>
-        <w:t>ausblick</w:t>
-      </w:r>
-      <w:proofErr w:type="spellEnd"/>
-      <w:r>
-        <w:rPr>
-          <w:lang w:eastAsia="en-US"/>
-        </w:rPr>
-        <w:t>?)</w:t>
-      </w:r>
-    </w:p>
-    <w:p>
-      <w:pPr>
-        <w:pStyle w:val="berschrift2"/>
-        <w:rPr>
-          <w:lang w:eastAsia="en-US"/>
-        </w:rPr>
-      </w:pPr>
-      <w:r>
-        <w:rPr>
-          <w:lang w:eastAsia="en-US"/>
-        </w:rPr>
         <w:t>Limitationen</w:t>
       </w:r>
     </w:p>
@@ -8949,7 +8974,7 @@
           <w:lang w:eastAsia="en-US"/>
         </w:rPr>
       </w:pPr>
-      <w:bookmarkStart w:id="24" w:name="_Toc211688328"/>
+      <w:bookmarkStart w:id="26" w:name="_Toc211688328"/>
       <w:r>
         <w:rPr>
           <w:lang w:eastAsia="en-US"/>
@@ -8957,7 +8982,7 @@
         <w:lastRenderedPageBreak/>
         <w:t>Methodik</w:t>
       </w:r>
-      <w:bookmarkEnd w:id="24"/>
+      <w:bookmarkEnd w:id="26"/>
       <w:r>
         <w:rPr>
           <w:lang w:eastAsia="en-US"/>
@@ -8972,14 +8997,14 @@
           <w:lang w:eastAsia="en-US"/>
         </w:rPr>
       </w:pPr>
-      <w:bookmarkStart w:id="25" w:name="_Toc211688329"/>
+      <w:bookmarkStart w:id="27" w:name="_Toc211688329"/>
       <w:r>
         <w:rPr>
           <w:lang w:eastAsia="en-US"/>
         </w:rPr>
         <w:t>Forschungsdesign: Analyse und Bewertung der Szenarien</w:t>
       </w:r>
-      <w:bookmarkEnd w:id="25"/>
+      <w:bookmarkEnd w:id="27"/>
     </w:p>
     <w:p>
       <w:pPr>
@@ -9021,11 +9046,11 @@
       <w:pPr>
         <w:pStyle w:val="berschrift2"/>
       </w:pPr>
-      <w:bookmarkStart w:id="26" w:name="_Toc211688330"/>
+      <w:bookmarkStart w:id="28" w:name="_Toc211688330"/>
       <w:r>
         <w:t>Definition der Szenarien</w:t>
       </w:r>
-      <w:bookmarkEnd w:id="26"/>
+      <w:bookmarkEnd w:id="28"/>
     </w:p>
     <w:p>
       <w:r>
@@ -9054,11 +9079,11 @@
       <w:pPr>
         <w:pStyle w:val="berschrift3"/>
       </w:pPr>
-      <w:bookmarkStart w:id="27" w:name="_Toc211688331"/>
+      <w:bookmarkStart w:id="29" w:name="_Toc211688331"/>
       <w:r>
         <w:t>Szenario 1: Baseline-3D-Rendering mit gezielten Tiefenherausforderungen</w:t>
       </w:r>
-      <w:bookmarkEnd w:id="27"/>
+      <w:bookmarkEnd w:id="29"/>
     </w:p>
     <w:p>
       <w:r>
@@ -9189,16 +9214,16 @@
       <w:r>
         <w:t xml:space="preserve"> </w:t>
       </w:r>
-      <w:commentRangeStart w:id="28"/>
+      <w:commentRangeStart w:id="30"/>
       <w:r>
         <w:t xml:space="preserve">Hierbei wurde darauf wertgelegt das die Szene den Bewertungsansprüchen entspricht. </w:t>
       </w:r>
-      <w:commentRangeEnd w:id="28"/>
+      <w:commentRangeEnd w:id="30"/>
       <w:r>
         <w:rPr>
           <w:rStyle w:val="Kommentarzeichen"/>
         </w:rPr>
-        <w:commentReference w:id="28"/>
+        <w:commentReference w:id="30"/>
       </w:r>
     </w:p>
     <w:p>
@@ -9212,7 +9237,7 @@
       <w:pPr>
         <w:pStyle w:val="berschrift3"/>
       </w:pPr>
-      <w:bookmarkStart w:id="29" w:name="_Toc211688332"/>
+      <w:bookmarkStart w:id="31" w:name="_Toc211688332"/>
       <w:r>
         <w:t>Szenario 2: Depth Map + 360°-Panorama (</w:t>
       </w:r>
@@ -9226,7 +9251,7 @@
       <w:r>
         <w:t>, Artefakte, Optimierungsstrategien)</w:t>
       </w:r>
-      <w:bookmarkEnd w:id="29"/>
+      <w:bookmarkEnd w:id="31"/>
     </w:p>
     <w:p>
       <w:pPr>
@@ -9237,7 +9262,15 @@
         </w:numPr>
       </w:pPr>
       <w:r>
-        <w:t>Anschließend wurde ein 360° Panorama gerendert und eine Depthmap mit Blender erstellt(wie genau das gemacht wurde kann ein eigenes Unterkapitel werden.)</w:t>
+        <w:t xml:space="preserve">Anschließend wurde ein 360° Panorama gerendert und eine Depthmap mit Blender </w:t>
+      </w:r>
+      <w:proofErr w:type="gramStart"/>
+      <w:r>
+        <w:t>erstellt(</w:t>
+      </w:r>
+      <w:proofErr w:type="gramEnd"/>
+      <w:r>
+        <w:t>wie genau das gemacht wurde kann ein eigenes Unterkapitel werden.)</w:t>
       </w:r>
     </w:p>
     <w:p>
@@ -9253,52 +9286,52 @@
       <w:pPr>
         <w:pStyle w:val="berschrift3"/>
       </w:pPr>
-      <w:bookmarkStart w:id="30" w:name="_Toc211688333"/>
+      <w:bookmarkStart w:id="32" w:name="_Toc211688333"/>
       <w:r>
         <w:lastRenderedPageBreak/>
         <w:t>Szenario 3: Low-Poly-Rekonstruktion aus Panorama + ggf. Depth Map (Tools wie zForm, HoHoNet)</w:t>
       </w:r>
-      <w:bookmarkEnd w:id="30"/>
+      <w:bookmarkEnd w:id="32"/>
     </w:p>
     <w:p>
       <w:pPr>
         <w:pStyle w:val="berschrift2"/>
       </w:pPr>
-      <w:bookmarkStart w:id="31" w:name="_Toc211688334"/>
+      <w:bookmarkStart w:id="33" w:name="_Toc211688334"/>
       <w:r>
         <w:t>Technische Umsetzung</w:t>
       </w:r>
-      <w:bookmarkEnd w:id="31"/>
+      <w:bookmarkEnd w:id="33"/>
     </w:p>
     <w:p>
       <w:pPr>
         <w:pStyle w:val="berschrift2"/>
       </w:pPr>
-      <w:bookmarkStart w:id="32" w:name="_Toc211688335"/>
+      <w:bookmarkStart w:id="34" w:name="_Toc211688335"/>
       <w:r>
         <w:t>Evaluationsdesig</w:t>
       </w:r>
-      <w:bookmarkEnd w:id="32"/>
+      <w:bookmarkEnd w:id="34"/>
     </w:p>
     <w:p>
       <w:pPr>
         <w:pStyle w:val="berschrift3"/>
       </w:pPr>
-      <w:bookmarkStart w:id="33" w:name="_Toc211688336"/>
+      <w:bookmarkStart w:id="35" w:name="_Toc211688336"/>
       <w:r>
         <w:t>Stimulusmaterial</w:t>
       </w:r>
-      <w:bookmarkEnd w:id="33"/>
+      <w:bookmarkEnd w:id="35"/>
     </w:p>
     <w:p>
       <w:pPr>
         <w:pStyle w:val="berschrift3"/>
       </w:pPr>
-      <w:bookmarkStart w:id="34" w:name="_Toc211688337"/>
+      <w:bookmarkStart w:id="36" w:name="_Toc211688337"/>
       <w:r>
         <w:t>Auswertungsmethode</w:t>
       </w:r>
-      <w:bookmarkEnd w:id="34"/>
+      <w:bookmarkEnd w:id="36"/>
     </w:p>
     <w:p>
       <w:pPr>
@@ -9307,7 +9340,7 @@
           <w:lang w:eastAsia="en-US"/>
         </w:rPr>
       </w:pPr>
-      <w:bookmarkStart w:id="35" w:name="_Toc211688338"/>
+      <w:bookmarkStart w:id="37" w:name="_Toc211688338"/>
       <w:r>
         <w:rPr>
           <w:lang w:eastAsia="en-US"/>
@@ -9315,7 +9348,7 @@
         <w:lastRenderedPageBreak/>
         <w:t>Ergebnisse</w:t>
       </w:r>
-      <w:bookmarkEnd w:id="35"/>
+      <w:bookmarkEnd w:id="37"/>
       <w:r>
         <w:rPr>
           <w:lang w:eastAsia="en-US"/>
@@ -9330,14 +9363,14 @@
           <w:lang w:eastAsia="en-US"/>
         </w:rPr>
       </w:pPr>
-      <w:bookmarkStart w:id="36" w:name="_Toc211688339"/>
+      <w:bookmarkStart w:id="38" w:name="_Toc211688339"/>
       <w:r>
         <w:rPr>
           <w:lang w:eastAsia="en-US"/>
         </w:rPr>
         <w:t>Technische Ergebnisse der Szenario-Umsetzungen</w:t>
       </w:r>
-      <w:bookmarkEnd w:id="36"/>
+      <w:bookmarkEnd w:id="38"/>
     </w:p>
     <w:p>
       <w:pPr>
@@ -9346,14 +9379,14 @@
           <w:lang w:eastAsia="en-US"/>
         </w:rPr>
       </w:pPr>
-      <w:bookmarkStart w:id="37" w:name="_Toc211688340"/>
+      <w:bookmarkStart w:id="39" w:name="_Toc211688340"/>
       <w:r>
         <w:rPr>
           <w:lang w:eastAsia="en-US"/>
         </w:rPr>
         <w:t>Beobachtete Optimierungseffekte (z. B. weniger Artefakte, visuelle Glätte)</w:t>
       </w:r>
-      <w:bookmarkEnd w:id="37"/>
+      <w:bookmarkEnd w:id="39"/>
     </w:p>
     <w:p>
       <w:pPr>
@@ -9362,14 +9395,14 @@
           <w:lang w:eastAsia="en-US"/>
         </w:rPr>
       </w:pPr>
-      <w:bookmarkStart w:id="38" w:name="_Toc211688341"/>
+      <w:bookmarkStart w:id="40" w:name="_Toc211688341"/>
       <w:r>
         <w:rPr>
           <w:lang w:eastAsia="en-US"/>
         </w:rPr>
         <w:t>Ergebnisse der Nutzerbefragung (Darstellung in Tabellen, Diagrammen)</w:t>
       </w:r>
-      <w:bookmarkEnd w:id="38"/>
+      <w:bookmarkEnd w:id="40"/>
     </w:p>
     <w:p>
       <w:pPr>
@@ -9378,14 +9411,14 @@
           <w:lang w:eastAsia="en-US"/>
         </w:rPr>
       </w:pPr>
-      <w:bookmarkStart w:id="39" w:name="_Toc211688342"/>
+      <w:bookmarkStart w:id="41" w:name="_Toc211688342"/>
       <w:r>
         <w:rPr>
           <w:lang w:eastAsia="en-US"/>
         </w:rPr>
         <w:t>Zusammenfassung der Ergebnisse in Bezug auf Forschungsfrage</w:t>
       </w:r>
-      <w:bookmarkEnd w:id="39"/>
+      <w:bookmarkEnd w:id="41"/>
     </w:p>
     <w:p>
       <w:pPr>
@@ -9394,7 +9427,7 @@
           <w:lang w:eastAsia="en-US"/>
         </w:rPr>
       </w:pPr>
-      <w:bookmarkStart w:id="40" w:name="_Toc211688343"/>
+      <w:bookmarkStart w:id="42" w:name="_Toc211688343"/>
       <w:r>
         <w:rPr>
           <w:lang w:eastAsia="en-US"/>
@@ -9402,7 +9435,7 @@
         <w:lastRenderedPageBreak/>
         <w:t>Diskussion</w:t>
       </w:r>
-      <w:bookmarkEnd w:id="40"/>
+      <w:bookmarkEnd w:id="42"/>
       <w:r>
         <w:rPr>
           <w:lang w:eastAsia="en-US"/>
@@ -9417,14 +9450,14 @@
           <w:lang w:eastAsia="en-US"/>
         </w:rPr>
       </w:pPr>
-      <w:bookmarkStart w:id="41" w:name="_Toc211688344"/>
+      <w:bookmarkStart w:id="43" w:name="_Toc211688344"/>
       <w:r>
         <w:rPr>
           <w:lang w:eastAsia="en-US"/>
         </w:rPr>
         <w:t>Interpretation der Ergebnisse im Kontext der Forschungsfrage</w:t>
       </w:r>
-      <w:bookmarkEnd w:id="41"/>
+      <w:bookmarkEnd w:id="43"/>
     </w:p>
     <w:p>
       <w:pPr>
@@ -9433,7 +9466,7 @@
           <w:lang w:eastAsia="en-US"/>
         </w:rPr>
       </w:pPr>
-      <w:bookmarkStart w:id="42" w:name="_Toc211688345"/>
+      <w:bookmarkStart w:id="44" w:name="_Toc211688345"/>
       <w:r>
         <w:rPr>
           <w:lang w:eastAsia="en-US"/>
@@ -9446,7 +9479,7 @@
         </w:rPr>
         <w:t>(?)</w:t>
       </w:r>
-      <w:bookmarkEnd w:id="42"/>
+      <w:bookmarkEnd w:id="44"/>
     </w:p>
     <w:p>
       <w:pPr>
@@ -9455,14 +9488,14 @@
           <w:lang w:eastAsia="en-US"/>
         </w:rPr>
       </w:pPr>
-      <w:bookmarkStart w:id="43" w:name="_Toc211688346"/>
+      <w:bookmarkStart w:id="45" w:name="_Toc211688346"/>
       <w:r>
         <w:rPr>
           <w:lang w:eastAsia="en-US"/>
         </w:rPr>
         <w:t>Bewertung der Verfahren: Stärken, Grenzen, Anwendungspotenzial</w:t>
       </w:r>
-      <w:bookmarkEnd w:id="43"/>
+      <w:bookmarkEnd w:id="45"/>
     </w:p>
     <w:p>
       <w:pPr>
@@ -9471,7 +9504,7 @@
           <w:lang w:eastAsia="en-US"/>
         </w:rPr>
       </w:pPr>
-      <w:bookmarkStart w:id="44" w:name="_Toc211688347"/>
+      <w:bookmarkStart w:id="46" w:name="_Toc211688347"/>
       <w:r>
         <w:rPr>
           <w:lang w:eastAsia="en-US"/>
@@ -9479,7 +9512,7 @@
         <w:lastRenderedPageBreak/>
         <w:t>Fazit und Ausblick</w:t>
       </w:r>
-      <w:bookmarkEnd w:id="44"/>
+      <w:bookmarkEnd w:id="46"/>
       <w:r>
         <w:rPr>
           <w:lang w:eastAsia="en-US"/>
@@ -9494,14 +9527,14 @@
           <w:lang w:eastAsia="en-US"/>
         </w:rPr>
       </w:pPr>
-      <w:bookmarkStart w:id="45" w:name="_Toc211688348"/>
+      <w:bookmarkStart w:id="47" w:name="_Toc211688348"/>
       <w:r>
         <w:rPr>
           <w:lang w:eastAsia="en-US"/>
         </w:rPr>
         <w:t>Beantwortung der Forschungsfrage</w:t>
       </w:r>
-      <w:bookmarkEnd w:id="45"/>
+      <w:bookmarkEnd w:id="47"/>
     </w:p>
     <w:p>
       <w:pPr>
@@ -9510,14 +9543,14 @@
           <w:lang w:eastAsia="en-US"/>
         </w:rPr>
       </w:pPr>
-      <w:bookmarkStart w:id="46" w:name="_Toc211688349"/>
+      <w:bookmarkStart w:id="48" w:name="_Toc211688349"/>
       <w:r>
         <w:rPr>
           <w:lang w:eastAsia="en-US"/>
         </w:rPr>
         <w:t>Beitrag der Arbeit</w:t>
       </w:r>
-      <w:bookmarkEnd w:id="46"/>
+      <w:bookmarkEnd w:id="48"/>
     </w:p>
     <w:p>
       <w:pPr>
@@ -9526,14 +9559,14 @@
           <w:lang w:eastAsia="en-US"/>
         </w:rPr>
       </w:pPr>
-      <w:bookmarkStart w:id="47" w:name="_Toc211688350"/>
+      <w:bookmarkStart w:id="49" w:name="_Toc211688350"/>
       <w:r>
         <w:rPr>
           <w:lang w:eastAsia="en-US"/>
         </w:rPr>
         <w:t>Offene Fragen und Ausblick</w:t>
       </w:r>
-      <w:bookmarkEnd w:id="47"/>
+      <w:bookmarkEnd w:id="49"/>
     </w:p>
     <w:p>
       <w:pPr>
@@ -9555,11 +9588,11 @@
         <w:lastRenderedPageBreak/>
         <w:t xml:space="preserve"> </w:t>
       </w:r>
-      <w:bookmarkStart w:id="48" w:name="_Toc211688351"/>
+      <w:bookmarkStart w:id="50" w:name="_Toc211688351"/>
       <w:r>
         <w:t>Anhang</w:t>
       </w:r>
-      <w:bookmarkEnd w:id="48"/>
+      <w:bookmarkEnd w:id="50"/>
     </w:p>
     <w:p/>
     <w:p/>
@@ -9662,7 +9695,7 @@
       </w:r>
     </w:p>
   </w:comment>
-  <w:comment w:id="19" w:author="Inep, Enis" w:date="2025-10-07T15:33:00Z" w:initials="EI">
+  <w:comment w:id="19" w:author="Inep, Enis" w:date="2025-10-23T23:55:00Z" w:initials="EI">
     <w:p>
       <w:pPr>
         <w:pStyle w:val="Kommentartext"/>
@@ -9675,11 +9708,11 @@
         <w:annotationRef/>
       </w:r>
       <w:r>
-        <w:t>Jahr</w:t>
+        <w:t>Keine Wissenschaftliche Quelle</w:t>
       </w:r>
     </w:p>
   </w:comment>
-  <w:comment w:id="22" w:author="Inep, Enis" w:date="2025-10-22T16:30:00Z" w:initials="EI">
+  <w:comment w:id="20" w:author="Inep, Enis" w:date="2025-10-07T15:33:00Z" w:initials="EI">
     <w:p>
       <w:pPr>
         <w:pStyle w:val="Kommentartext"/>
@@ -9692,11 +9725,11 @@
         <w:annotationRef/>
       </w:r>
       <w:r>
-        <w:t>Kann weg oder in die nächste spalte?</w:t>
+        <w:t>Jahr</w:t>
       </w:r>
     </w:p>
   </w:comment>
-  <w:comment w:id="23" w:author="Inep, Enis" w:date="2025-10-23T17:28:00Z" w:initials="EI">
+  <w:comment w:id="23" w:author="Inep, Enis" w:date="2025-10-22T16:30:00Z" w:initials="EI">
     <w:p>
       <w:pPr>
         <w:pStyle w:val="Kommentartext"/>
@@ -9709,11 +9742,45 @@
         <w:annotationRef/>
       </w:r>
       <w:r>
+        <w:t>Kann weg oder in die nächste spalte?</w:t>
+      </w:r>
+    </w:p>
+  </w:comment>
+  <w:comment w:id="24" w:author="Inep, Enis" w:date="2025-10-23T17:28:00Z" w:initials="EI">
+    <w:p>
+      <w:pPr>
+        <w:pStyle w:val="Kommentartext"/>
+        <w:jc w:val="left"/>
+      </w:pPr>
+      <w:r>
+        <w:rPr>
+          <w:rStyle w:val="Kommentarzeichen"/>
+        </w:rPr>
+        <w:annotationRef/>
+      </w:r>
+      <w:r>
         <w:t>Quelle! Nach 2022!</w:t>
       </w:r>
     </w:p>
   </w:comment>
-  <w:comment w:id="28" w:author="Inep, Enis" w:date="2025-09-21T23:19:00Z" w:initials="EI">
+  <w:comment w:id="25" w:author="Inep, Enis" w:date="2025-10-24T01:56:00Z" w:initials="EI">
+    <w:p>
+      <w:pPr>
+        <w:pStyle w:val="Kommentartext"/>
+        <w:jc w:val="left"/>
+      </w:pPr>
+      <w:r>
+        <w:rPr>
+          <w:rStyle w:val="Kommentarzeichen"/>
+        </w:rPr>
+        <w:annotationRef/>
+      </w:r>
+      <w:r>
+        <w:t>ich bin mir nicht sicher ob ich das hier schrieben darf irgendwie wirkt das wie eine These die ich nicht belegen kann, weil ich keine messbaren erbenisse erziele oder?</w:t>
+      </w:r>
+    </w:p>
+  </w:comment>
+  <w:comment w:id="30" w:author="Inep, Enis" w:date="2025-09-21T23:19:00Z" w:initials="EI">
     <w:p>
       <w:pPr>
         <w:pStyle w:val="Kommentartext"/>
@@ -9740,9 +9807,11 @@
   <w15:commentEx w15:paraId="4DBB86DF" w15:done="0"/>
   <w15:commentEx w15:paraId="07A988AB" w15:done="0"/>
   <w15:commentEx w15:paraId="4E6BA66C" w15:done="0"/>
+  <w15:commentEx w15:paraId="6FAD284A" w15:done="0"/>
   <w15:commentEx w15:paraId="3F8D4F81" w15:done="0"/>
   <w15:commentEx w15:paraId="6396FEAB" w15:done="0"/>
   <w15:commentEx w15:paraId="4DB37CDC" w15:done="0"/>
+  <w15:commentEx w15:paraId="0FA6455D" w15:done="0"/>
   <w15:commentEx w15:paraId="46DAC890" w15:done="0"/>
 </w15:commentsEx>
 </file>
@@ -9754,9 +9823,11 @@
   <w16cex:commentExtensible w16cex:durableId="05FEF2B4" w16cex:dateUtc="2025-09-24T10:58:00Z"/>
   <w16cex:commentExtensible w16cex:durableId="52CAB5C6" w16cex:dateUtc="2025-10-15T15:32:00Z"/>
   <w16cex:commentExtensible w16cex:durableId="54F96162" w16cex:dateUtc="2025-10-19T14:44:00Z"/>
+  <w16cex:commentExtensible w16cex:durableId="05A4EE91" w16cex:dateUtc="2025-10-23T21:55:00Z"/>
   <w16cex:commentExtensible w16cex:durableId="46567CDF" w16cex:dateUtc="2025-10-07T13:33:00Z"/>
   <w16cex:commentExtensible w16cex:durableId="4A9B727B" w16cex:dateUtc="2025-10-22T14:30:00Z"/>
   <w16cex:commentExtensible w16cex:durableId="7CA85238" w16cex:dateUtc="2025-10-23T15:28:00Z"/>
+  <w16cex:commentExtensible w16cex:durableId="3102F49D" w16cex:dateUtc="2025-10-23T23:56:00Z"/>
   <w16cex:commentExtensible w16cex:durableId="32F03DF4" w16cex:dateUtc="2025-09-21T21:19:00Z"/>
 </w16cex:commentsExtensible>
 </file>
@@ -9768,9 +9839,11 @@
   <w16cid:commentId w16cid:paraId="4DBB86DF" w16cid:durableId="05FEF2B4"/>
   <w16cid:commentId w16cid:paraId="07A988AB" w16cid:durableId="52CAB5C6"/>
   <w16cid:commentId w16cid:paraId="4E6BA66C" w16cid:durableId="54F96162"/>
+  <w16cid:commentId w16cid:paraId="6FAD284A" w16cid:durableId="05A4EE91"/>
   <w16cid:commentId w16cid:paraId="3F8D4F81" w16cid:durableId="46567CDF"/>
   <w16cid:commentId w16cid:paraId="6396FEAB" w16cid:durableId="4A9B727B"/>
   <w16cid:commentId w16cid:paraId="4DB37CDC" w16cid:durableId="7CA85238"/>
+  <w16cid:commentId w16cid:paraId="0FA6455D" w16cid:durableId="3102F49D"/>
   <w16cid:commentId w16cid:paraId="46DAC890" w16cid:durableId="32F03DF4"/>
 </w16cid:commentsIds>
 </file>
@@ -11699,6 +11772,118 @@
     </w:lvl>
   </w:abstractNum>
   <w:abstractNum w:abstractNumId="14" w15:restartNumberingAfterBreak="0">
+    <w:nsid w:val="789E2639"/>
+    <w:multiLevelType w:val="hybridMultilevel"/>
+    <w:tmpl w:val="93E2B38E"/>
+    <w:lvl w:ilvl="0" w:tplc="7BBAFC1E">
+      <w:numFmt w:val="bullet"/>
+      <w:lvlText w:val="-"/>
+      <w:lvlJc w:val="left"/>
+      <w:pPr>
+        <w:ind w:left="720" w:hanging="360"/>
+      </w:pPr>
+      <w:rPr>
+        <w:rFonts w:ascii="Times New Roman" w:eastAsia="Times New Roman" w:hAnsi="Times New Roman" w:cs="Times New Roman" w:hint="default"/>
+      </w:rPr>
+    </w:lvl>
+    <w:lvl w:ilvl="1" w:tplc="04070003" w:tentative="1">
+      <w:start w:val="1"/>
+      <w:numFmt w:val="bullet"/>
+      <w:lvlText w:val="o"/>
+      <w:lvlJc w:val="left"/>
+      <w:pPr>
+        <w:ind w:left="1440" w:hanging="360"/>
+      </w:pPr>
+      <w:rPr>
+        <w:rFonts w:ascii="Courier New" w:hAnsi="Courier New" w:cs="Courier New" w:hint="default"/>
+      </w:rPr>
+    </w:lvl>
+    <w:lvl w:ilvl="2" w:tplc="04070005" w:tentative="1">
+      <w:start w:val="1"/>
+      <w:numFmt w:val="bullet"/>
+      <w:lvlText w:val=""/>
+      <w:lvlJc w:val="left"/>
+      <w:pPr>
+        <w:ind w:left="2160" w:hanging="360"/>
+      </w:pPr>
+      <w:rPr>
+        <w:rFonts w:ascii="Wingdings" w:hAnsi="Wingdings" w:hint="default"/>
+      </w:rPr>
+    </w:lvl>
+    <w:lvl w:ilvl="3" w:tplc="04070001" w:tentative="1">
+      <w:start w:val="1"/>
+      <w:numFmt w:val="bullet"/>
+      <w:lvlText w:val=""/>
+      <w:lvlJc w:val="left"/>
+      <w:pPr>
+        <w:ind w:left="2880" w:hanging="360"/>
+      </w:pPr>
+      <w:rPr>
+        <w:rFonts w:ascii="Symbol" w:hAnsi="Symbol" w:hint="default"/>
+      </w:rPr>
+    </w:lvl>
+    <w:lvl w:ilvl="4" w:tplc="04070003" w:tentative="1">
+      <w:start w:val="1"/>
+      <w:numFmt w:val="bullet"/>
+      <w:lvlText w:val="o"/>
+      <w:lvlJc w:val="left"/>
+      <w:pPr>
+        <w:ind w:left="3600" w:hanging="360"/>
+      </w:pPr>
+      <w:rPr>
+        <w:rFonts w:ascii="Courier New" w:hAnsi="Courier New" w:cs="Courier New" w:hint="default"/>
+      </w:rPr>
+    </w:lvl>
+    <w:lvl w:ilvl="5" w:tplc="04070005" w:tentative="1">
+      <w:start w:val="1"/>
+      <w:numFmt w:val="bullet"/>
+      <w:lvlText w:val=""/>
+      <w:lvlJc w:val="left"/>
+      <w:pPr>
+        <w:ind w:left="4320" w:hanging="360"/>
+      </w:pPr>
+      <w:rPr>
+        <w:rFonts w:ascii="Wingdings" w:hAnsi="Wingdings" w:hint="default"/>
+      </w:rPr>
+    </w:lvl>
+    <w:lvl w:ilvl="6" w:tplc="04070001" w:tentative="1">
+      <w:start w:val="1"/>
+      <w:numFmt w:val="bullet"/>
+      <w:lvlText w:val=""/>
+      <w:lvlJc w:val="left"/>
+      <w:pPr>
+        <w:ind w:left="5040" w:hanging="360"/>
+      </w:pPr>
+      <w:rPr>
+        <w:rFonts w:ascii="Symbol" w:hAnsi="Symbol" w:hint="default"/>
+      </w:rPr>
+    </w:lvl>
+    <w:lvl w:ilvl="7" w:tplc="04070003" w:tentative="1">
+      <w:start w:val="1"/>
+      <w:numFmt w:val="bullet"/>
+      <w:lvlText w:val="o"/>
+      <w:lvlJc w:val="left"/>
+      <w:pPr>
+        <w:ind w:left="5760" w:hanging="360"/>
+      </w:pPr>
+      <w:rPr>
+        <w:rFonts w:ascii="Courier New" w:hAnsi="Courier New" w:cs="Courier New" w:hint="default"/>
+      </w:rPr>
+    </w:lvl>
+    <w:lvl w:ilvl="8" w:tplc="04070005" w:tentative="1">
+      <w:start w:val="1"/>
+      <w:numFmt w:val="bullet"/>
+      <w:lvlText w:val=""/>
+      <w:lvlJc w:val="left"/>
+      <w:pPr>
+        <w:ind w:left="6480" w:hanging="360"/>
+      </w:pPr>
+      <w:rPr>
+        <w:rFonts w:ascii="Wingdings" w:hAnsi="Wingdings" w:hint="default"/>
+      </w:rPr>
+    </w:lvl>
+  </w:abstractNum>
+  <w:abstractNum w:abstractNumId="15" w15:restartNumberingAfterBreak="0">
     <w:nsid w:val="7F6C39C8"/>
     <w:multiLevelType w:val="hybridMultilevel"/>
     <w:tmpl w:val="E66AF7BC"/>
@@ -11838,7 +12023,7 @@
     <w:abstractNumId w:val="13"/>
   </w:num>
   <w:num w:numId="10" w16cid:durableId="1423061306">
-    <w:abstractNumId w:val="14"/>
+    <w:abstractNumId w:val="15"/>
   </w:num>
   <w:num w:numId="11" w16cid:durableId="1425417772">
     <w:abstractNumId w:val="12"/>
@@ -11854,6 +12039,9 @@
   </w:num>
   <w:num w:numId="15" w16cid:durableId="159858890">
     <w:abstractNumId w:val="8"/>
+  </w:num>
+  <w:num w:numId="16" w16cid:durableId="115561652">
+    <w:abstractNumId w:val="14"/>
   </w:num>
 </w:numbering>
 </file>

</xml_diff>